<commit_message>
Finish section 2.1 Variables
</commit_message>
<xml_diff>
--- a/Experiment_01.docx
+++ b/Experiment_01.docx
@@ -43,7 +43,7 @@
     </w:p>
     <w:p>
       <w:pPr>
-        <w:pStyle w:val="Normal1"/>
+        <w:pStyle w:val="LOnormal"/>
         <w:pageBreakBefore w:val="false"/>
         <w:rPr>
           <w:color w:val="B7B7B7"/>
@@ -71,30 +71,23 @@
     </w:p>
     <w:p>
       <w:pPr>
-        <w:pStyle w:val="Normal1"/>
-        <w:pageBreakBefore w:val="false"/>
-        <w:rPr>
-          <w:color w:val="B7B7B7"/>
-        </w:rPr>
-      </w:pPr>
-      <w:r>
-        <w:rPr>
-          <w:b/>
-          <w:color w:val="B7B7B7"/>
-        </w:rPr>
-        <w:t xml:space="preserve">The topic of investigation of our experiment is the performance, more specifically the execution time (the lower the better),  required by four different sorting algorithms. </w:t>
-      </w:r>
-      <w:r>
-        <w:rPr>
-          <w:b/>
-          <w:color w:val="B7B7B7"/>
-        </w:rPr>
-        <w:t>The latter are: BubbleSortUntilNoChange, BubbleSortWhileNeeded, QuickSortGPT and SelectionSortGPT.</w:t>
-      </w:r>
-    </w:p>
-    <w:p>
-      <w:pPr>
-        <w:pStyle w:val="Normal1"/>
+        <w:pStyle w:val="LOnormal"/>
+        <w:pageBreakBefore w:val="false"/>
+        <w:rPr>
+          <w:color w:val="B7B7B7"/>
+        </w:rPr>
+      </w:pPr>
+      <w:r>
+        <w:rPr>
+          <w:b/>
+          <w:color w:val="B7B7B7"/>
+        </w:rPr>
+        <w:t>The topic of investigation of our experiment is the performance, more specifically the execution time (the lower the better),  required by four different sorting algorithms. The latter are: BubbleSortUntilNoChange, BubbleSortWhileNeeded, QuickSortGPT and SelectionSortGPT.</w:t>
+      </w:r>
+    </w:p>
+    <w:p>
+      <w:pPr>
+        <w:pStyle w:val="LOnormal"/>
         <w:rPr>
           <w:color w:val="B7B7B7"/>
         </w:rPr>
@@ -109,24 +102,17 @@
     </w:p>
     <w:p>
       <w:pPr>
-        <w:pStyle w:val="Normal1"/>
-        <w:rPr>
-          <w:color w:val="B7B7B7"/>
-        </w:rPr>
-      </w:pPr>
-      <w:r>
-        <w:rPr>
-          <w:b/>
-          <w:color w:val="B7B7B7"/>
-        </w:rPr>
-        <w:t xml:space="preserve"># </w:t>
-      </w:r>
-      <w:r>
-        <w:rPr>
-          <w:b/>
-          <w:color w:val="B7B7B7"/>
-        </w:rPr>
-        <w:t xml:space="preserve">TODO: OUTLINE OUR PROPOSED EXPERIMENT </w:t>
+        <w:pStyle w:val="LOnormal"/>
+        <w:rPr>
+          <w:color w:val="B7B7B7"/>
+        </w:rPr>
+      </w:pPr>
+      <w:r>
+        <w:rPr>
+          <w:b/>
+          <w:color w:val="B7B7B7"/>
+        </w:rPr>
+        <w:t xml:space="preserve"># TODO: OUTLINE OUR PROPOSED EXPERIMENT </w:t>
       </w:r>
     </w:p>
     <w:tbl>
@@ -161,7 +147,7 @@
           </w:tcPr>
           <w:p>
             <w:pPr>
-              <w:pStyle w:val="Normal1"/>
+              <w:pStyle w:val="LOnormal"/>
               <w:widowControl w:val="false"/>
               <w:spacing w:lineRule="auto" w:line="240"/>
               <w:rPr>
@@ -195,18 +181,36 @@
           </w:tcPr>
           <w:p>
             <w:pPr>
-              <w:pStyle w:val="Normal1"/>
-              <w:widowControl w:val="false"/>
-              <w:spacing w:lineRule="auto" w:line="240"/>
-              <w:rPr>
-                <w:color w:val="B7B7B7"/>
-              </w:rPr>
-            </w:pPr>
-            <w:r>
-              <w:rPr>
-                <w:color w:val="B7B7B7"/>
-              </w:rPr>
-              <w:t>QuickSortGPT is the sorting algorithm that delivers the best performance across all array types, sizes, data orderings, and dataset sizes.</w:t>
+              <w:pStyle w:val="LOnormal"/>
+              <w:widowControl w:val="false"/>
+              <w:spacing w:lineRule="auto" w:line="240"/>
+              <w:rPr>
+                <w:color w:val="B7B7B7"/>
+              </w:rPr>
+            </w:pPr>
+            <w:r>
+              <w:rPr>
+                <w:color w:val="B7B7B7"/>
+              </w:rPr>
+              <w:t xml:space="preserve">QuickSortGPT is the sorting algorithm that delivers the best performance across all array types, sizes </w:t>
+            </w:r>
+            <w:r>
+              <w:rPr>
+                <w:color w:val="B7B7B7"/>
+              </w:rPr>
+              <w:t xml:space="preserve">and </w:t>
+            </w:r>
+            <w:r>
+              <w:rPr>
+                <w:color w:val="B7B7B7"/>
+              </w:rPr>
+              <w:t xml:space="preserve">data orderings, </w:t>
+            </w:r>
+            <w:r>
+              <w:rPr>
+                <w:color w:val="B7B7B7"/>
+              </w:rPr>
+              <w:t>because is the one with the better time complexity.</w:t>
             </w:r>
           </w:p>
         </w:tc>
@@ -214,7 +218,7 @@
     </w:tbl>
     <w:p>
       <w:pPr>
-        <w:pStyle w:val="Normal1"/>
+        <w:pStyle w:val="LOnormal"/>
         <w:pageBreakBefore w:val="false"/>
         <w:rPr/>
       </w:pPr>
@@ -237,7 +241,7 @@
     </w:p>
     <w:p>
       <w:pPr>
-        <w:pStyle w:val="Normal1"/>
+        <w:pStyle w:val="LOnormal"/>
         <w:pageBreakBefore w:val="false"/>
         <w:rPr>
           <w:color w:val="B7B7B7"/>
@@ -265,18 +269,33 @@
     </w:p>
     <w:p>
       <w:pPr>
-        <w:pStyle w:val="Normal1"/>
-        <w:pageBreakBefore w:val="false"/>
-        <w:rPr>
-          <w:b/>
-          <w:b/>
-        </w:rPr>
-      </w:pPr>
-      <w:r>
-        <w:rPr>
-          <w:color w:val="B7B7B7"/>
-        </w:rPr>
-        <w:t xml:space="preserve">Explicitly identify the independent variable(s) (i.e., what you as the experimenter manipulate): </w:t>
+        <w:pStyle w:val="LOnormal"/>
+        <w:pageBreakBefore w:val="false"/>
+        <w:rPr>
+          <w:b/>
+          <w:b/>
+        </w:rPr>
+      </w:pPr>
+      <w:r>
+        <w:rPr>
+          <w:b/>
+          <w:color w:val="B7B7B7"/>
+        </w:rPr>
+        <w:t xml:space="preserve">The independet variables (i.e. the values changed during  the experiment) are the following: the sorting algorithm, </w:t>
+      </w:r>
+      <w:r>
+        <w:rPr>
+          <w:b/>
+          <w:color w:val="B7B7B7"/>
+        </w:rPr>
+        <w:t xml:space="preserve">the type of  data , its orderings in the array and the array size. </w:t>
+      </w:r>
+      <w:r>
+        <w:rPr>
+          <w:b/>
+          <w:color w:val="B7B7B7"/>
+        </w:rPr>
+        <w:t xml:space="preserve"> </w:t>
       </w:r>
     </w:p>
     <w:tbl>
@@ -314,7 +333,7 @@
           </w:tcPr>
           <w:p>
             <w:pPr>
-              <w:pStyle w:val="Normal1"/>
+              <w:pStyle w:val="LOnormal"/>
               <w:widowControl w:val="false"/>
               <w:spacing w:lineRule="auto" w:line="240"/>
               <w:rPr>
@@ -345,7 +364,7 @@
           </w:tcPr>
           <w:p>
             <w:pPr>
-              <w:pStyle w:val="Normal1"/>
+              <w:pStyle w:val="LOnormal"/>
               <w:widowControl w:val="false"/>
               <w:spacing w:lineRule="auto" w:line="240"/>
               <w:rPr>
@@ -366,7 +385,7 @@
       </w:tr>
       <w:tr>
         <w:trPr>
-          <w:trHeight w:val="420" w:hRule="atLeast"/>
+          <w:trHeight w:val="787" w:hRule="atLeast"/>
         </w:trPr>
         <w:tc>
           <w:tcPr>
@@ -381,18 +400,31 @@
           </w:tcPr>
           <w:p>
             <w:pPr>
-              <w:pStyle w:val="Normal1"/>
-              <w:widowControl w:val="false"/>
-              <w:spacing w:lineRule="auto" w:line="240"/>
-              <w:rPr>
-                <w:color w:val="B7B7B7"/>
-              </w:rPr>
-            </w:pPr>
-            <w:r>
-              <w:rPr>
-                <w:color w:val="B7B7B7"/>
-              </w:rPr>
-              <w:t>TODO</w:t>
+              <w:pStyle w:val="LOnormal"/>
+              <w:widowControl w:val="false"/>
+              <w:spacing w:lineRule="auto" w:line="240"/>
+              <w:rPr>
+                <w:color w:val="B7B7B7"/>
+              </w:rPr>
+            </w:pPr>
+            <w:r>
+              <w:rPr>
+                <w:color w:val="B7B7B7"/>
+              </w:rPr>
+              <w:t xml:space="preserve">Sorting algorithm </w:t>
+            </w:r>
+          </w:p>
+          <w:p>
+            <w:pPr>
+              <w:pStyle w:val="LOnormal"/>
+              <w:widowControl w:val="false"/>
+              <w:spacing w:lineRule="auto" w:line="240"/>
+              <w:rPr>
+                <w:color w:val="B7B7B7"/>
+              </w:rPr>
+            </w:pPr>
+            <w:r>
+              <w:rPr/>
             </w:r>
           </w:p>
         </w:tc>
@@ -409,17 +441,273 @@
           </w:tcPr>
           <w:p>
             <w:pPr>
-              <w:pStyle w:val="Normal1"/>
-              <w:widowControl w:val="false"/>
-              <w:spacing w:lineRule="auto" w:line="240"/>
-              <w:rPr>
-                <w:color w:val="B7B7B7"/>
-              </w:rPr>
-            </w:pPr>
-            <w:r>
-              <w:rPr>
-                <w:color w:val="B7B7B7"/>
-              </w:rPr>
+              <w:pStyle w:val="LOnormal"/>
+              <w:widowControl w:val="false"/>
+              <w:spacing w:lineRule="auto" w:line="240"/>
+              <w:rPr>
+                <w:color w:val="B7B7B7"/>
+              </w:rPr>
+            </w:pPr>
+            <w:r>
+              <w:rPr>
+                <w:b/>
+                <w:color w:val="B7B7B7"/>
+              </w:rPr>
+              <w:t xml:space="preserve"> </w:t>
+            </w:r>
+            <w:r>
+              <w:rPr>
+                <w:b/>
+                <w:color w:val="B7B7B7"/>
+              </w:rPr>
+              <w:t>BubbleSortUntilNoChange, BubbleSortWhileNeeded, QuickSortGPT and SelectionSortGPT</w:t>
+            </w:r>
+          </w:p>
+        </w:tc>
+      </w:tr>
+      <w:tr>
+        <w:trPr>
+          <w:trHeight w:val="787" w:hRule="atLeast"/>
+        </w:trPr>
+        <w:tc>
+          <w:tcPr>
+            <w:tcW w:w="3009" w:type="dxa"/>
+            <w:tcBorders>
+              <w:left w:val="single" w:sz="8" w:space="0" w:color="000000"/>
+              <w:bottom w:val="single" w:sz="8" w:space="0" w:color="000000"/>
+              <w:right w:val="single" w:sz="8" w:space="0" w:color="000000"/>
+            </w:tcBorders>
+            <w:shd w:fill="auto" w:val="clear"/>
+          </w:tcPr>
+          <w:p>
+            <w:pPr>
+              <w:pStyle w:val="LOnormal"/>
+              <w:widowControl w:val="false"/>
+              <w:spacing w:lineRule="auto" w:line="240"/>
+              <w:rPr>
+                <w:color w:val="B7B7B7"/>
+              </w:rPr>
+            </w:pPr>
+            <w:r>
+              <w:rPr/>
+              <w:t>Data Type</w:t>
+            </w:r>
+          </w:p>
+        </w:tc>
+        <w:tc>
+          <w:tcPr>
+            <w:tcW w:w="6019" w:type="dxa"/>
+            <w:tcBorders>
+              <w:left w:val="single" w:sz="8" w:space="0" w:color="000000"/>
+              <w:bottom w:val="single" w:sz="8" w:space="0" w:color="000000"/>
+              <w:right w:val="single" w:sz="8" w:space="0" w:color="000000"/>
+            </w:tcBorders>
+            <w:shd w:fill="auto" w:val="clear"/>
+          </w:tcPr>
+          <w:p>
+            <w:pPr>
+              <w:pStyle w:val="LOnormal"/>
+              <w:widowControl w:val="false"/>
+              <w:spacing w:lineRule="auto" w:line="240"/>
+              <w:rPr>
+                <w:color w:val="B7B7B7"/>
+              </w:rPr>
+            </w:pPr>
+            <w:r>
+              <w:rPr>
+                <w:color w:val="B7B7B7"/>
+              </w:rPr>
+              <w:t>Integer, Double and String</w:t>
+            </w:r>
+          </w:p>
+        </w:tc>
+      </w:tr>
+      <w:tr>
+        <w:trPr>
+          <w:trHeight w:val="787" w:hRule="atLeast"/>
+        </w:trPr>
+        <w:tc>
+          <w:tcPr>
+            <w:tcW w:w="3009" w:type="dxa"/>
+            <w:tcBorders>
+              <w:left w:val="single" w:sz="8" w:space="0" w:color="000000"/>
+              <w:bottom w:val="single" w:sz="8" w:space="0" w:color="000000"/>
+              <w:right w:val="single" w:sz="8" w:space="0" w:color="000000"/>
+            </w:tcBorders>
+            <w:shd w:fill="auto" w:val="clear"/>
+          </w:tcPr>
+          <w:p>
+            <w:pPr>
+              <w:pStyle w:val="LOnormal"/>
+              <w:widowControl w:val="false"/>
+              <w:spacing w:lineRule="auto" w:line="240"/>
+              <w:rPr>
+                <w:color w:val="B7B7B7"/>
+              </w:rPr>
+            </w:pPr>
+            <w:r>
+              <w:rPr/>
+              <w:t>Data Orderings in the array</w:t>
+            </w:r>
+          </w:p>
+        </w:tc>
+        <w:tc>
+          <w:tcPr>
+            <w:tcW w:w="6019" w:type="dxa"/>
+            <w:tcBorders>
+              <w:left w:val="single" w:sz="8" w:space="0" w:color="000000"/>
+              <w:bottom w:val="single" w:sz="8" w:space="0" w:color="000000"/>
+              <w:right w:val="single" w:sz="8" w:space="0" w:color="000000"/>
+            </w:tcBorders>
+            <w:shd w:fill="auto" w:val="clear"/>
+          </w:tcPr>
+          <w:p>
+            <w:pPr>
+              <w:pStyle w:val="LOnormal"/>
+              <w:widowControl w:val="false"/>
+              <w:spacing w:lineRule="auto" w:line="240"/>
+              <w:rPr>
+                <w:color w:val="B7B7B7"/>
+              </w:rPr>
+            </w:pPr>
+            <w:r>
+              <w:rPr>
+                <w:color w:val="B7B7B7"/>
+              </w:rPr>
+              <w:t>Best case: the data in the array are already sorted</w:t>
+            </w:r>
+          </w:p>
+          <w:p>
+            <w:pPr>
+              <w:pStyle w:val="LOnormal"/>
+              <w:widowControl w:val="false"/>
+              <w:spacing w:lineRule="auto" w:line="240"/>
+              <w:rPr>
+                <w:color w:val="B7B7B7"/>
+              </w:rPr>
+            </w:pPr>
+            <w:r>
+              <w:rPr>
+                <w:color w:val="B7B7B7"/>
+              </w:rPr>
+              <w:t xml:space="preserve">Average case: the data In the array </w:t>
+            </w:r>
+            <w:r>
+              <w:rPr>
+                <w:color w:val="B7B7B7"/>
+              </w:rPr>
+              <w:t>are in random ordering</w:t>
+            </w:r>
+          </w:p>
+          <w:p>
+            <w:pPr>
+              <w:pStyle w:val="LOnormal"/>
+              <w:widowControl w:val="false"/>
+              <w:spacing w:lineRule="auto" w:line="240"/>
+              <w:rPr>
+                <w:color w:val="B7B7B7"/>
+              </w:rPr>
+            </w:pPr>
+            <w:r>
+              <w:rPr>
+                <w:color w:val="B7B7B7"/>
+              </w:rPr>
+              <w:t xml:space="preserve">Worst case: </w:t>
+            </w:r>
+            <w:r>
+              <w:rPr>
+                <w:color w:val="B7B7B7"/>
+              </w:rPr>
+              <w:t xml:space="preserve">the data in the array are reverse sorted </w:t>
+            </w:r>
+          </w:p>
+        </w:tc>
+      </w:tr>
+      <w:tr>
+        <w:trPr>
+          <w:trHeight w:val="787" w:hRule="atLeast"/>
+        </w:trPr>
+        <w:tc>
+          <w:tcPr>
+            <w:tcW w:w="3009" w:type="dxa"/>
+            <w:tcBorders>
+              <w:left w:val="single" w:sz="8" w:space="0" w:color="000000"/>
+              <w:bottom w:val="single" w:sz="8" w:space="0" w:color="000000"/>
+              <w:right w:val="single" w:sz="8" w:space="0" w:color="000000"/>
+            </w:tcBorders>
+            <w:shd w:fill="auto" w:val="clear"/>
+          </w:tcPr>
+          <w:p>
+            <w:pPr>
+              <w:pStyle w:val="LOnormal"/>
+              <w:widowControl w:val="false"/>
+              <w:spacing w:lineRule="auto" w:line="240"/>
+              <w:rPr>
+                <w:color w:val="B7B7B7"/>
+              </w:rPr>
+            </w:pPr>
+            <w:r>
+              <w:rPr/>
+              <w:t>Array Size</w:t>
+            </w:r>
+          </w:p>
+        </w:tc>
+        <w:tc>
+          <w:tcPr>
+            <w:tcW w:w="6019" w:type="dxa"/>
+            <w:tcBorders>
+              <w:left w:val="single" w:sz="8" w:space="0" w:color="000000"/>
+              <w:bottom w:val="single" w:sz="8" w:space="0" w:color="000000"/>
+              <w:right w:val="single" w:sz="8" w:space="0" w:color="000000"/>
+            </w:tcBorders>
+            <w:shd w:fill="auto" w:val="clear"/>
+          </w:tcPr>
+          <w:p>
+            <w:pPr>
+              <w:pStyle w:val="LOnormal"/>
+              <w:widowControl w:val="false"/>
+              <w:spacing w:lineRule="auto" w:line="240"/>
+              <w:rPr>
+                <w:color w:val="B7B7B7"/>
+              </w:rPr>
+            </w:pPr>
+            <w:r>
+              <w:rPr>
+                <w:color w:val="B7B7B7"/>
+              </w:rPr>
+              <w:t xml:space="preserve">Small: 100 </w:t>
+            </w:r>
+          </w:p>
+          <w:p>
+            <w:pPr>
+              <w:pStyle w:val="LOnormal"/>
+              <w:widowControl w:val="false"/>
+              <w:spacing w:lineRule="auto" w:line="240"/>
+              <w:rPr>
+                <w:color w:val="B7B7B7"/>
+              </w:rPr>
+            </w:pPr>
+            <w:r>
+              <w:rPr>
+                <w:color w:val="B7B7B7"/>
+              </w:rPr>
+              <w:t xml:space="preserve">medium: 10’000 </w:t>
+            </w:r>
+          </w:p>
+          <w:p>
+            <w:pPr>
+              <w:pStyle w:val="LOnormal"/>
+              <w:widowControl w:val="false"/>
+              <w:spacing w:lineRule="auto" w:line="240"/>
+              <w:rPr>
+                <w:color w:val="B7B7B7"/>
+              </w:rPr>
+            </w:pPr>
+            <w:r>
+              <w:rPr>
+                <w:color w:val="B7B7B7"/>
+              </w:rPr>
+              <w:t>Large: 100’000</w:t>
             </w:r>
           </w:p>
         </w:tc>
@@ -427,33 +715,33 @@
     </w:tbl>
     <w:p>
       <w:pPr>
-        <w:pStyle w:val="Normal1"/>
-        <w:pageBreakBefore w:val="false"/>
-        <w:rPr>
-          <w:b/>
-          <w:b/>
-        </w:rPr>
-      </w:pPr>
-      <w:r>
-        <w:rPr>
-          <w:b/>
-        </w:rPr>
-      </w:r>
-    </w:p>
-    <w:p>
-      <w:pPr>
-        <w:pStyle w:val="Normal1"/>
-        <w:pageBreakBefore w:val="false"/>
-        <w:rPr>
-          <w:b/>
-          <w:b/>
-        </w:rPr>
-      </w:pPr>
-      <w:r>
-        <w:rPr>
-          <w:color w:val="B7B7B7"/>
-        </w:rPr>
-        <w:t>Explicitly identify the dependent variable(s) (i.e., what you measure):</w:t>
+        <w:pStyle w:val="LOnormal"/>
+        <w:pageBreakBefore w:val="false"/>
+        <w:rPr>
+          <w:b/>
+          <w:b/>
+        </w:rPr>
+      </w:pPr>
+      <w:r>
+        <w:rPr>
+          <w:b/>
+        </w:rPr>
+      </w:r>
+    </w:p>
+    <w:p>
+      <w:pPr>
+        <w:pStyle w:val="LOnormal"/>
+        <w:pageBreakBefore w:val="false"/>
+        <w:rPr>
+          <w:b/>
+          <w:b/>
+        </w:rPr>
+      </w:pPr>
+      <w:r>
+        <w:rPr>
+          <w:color w:val="B7B7B7"/>
+        </w:rPr>
+        <w:t>The dependent variable (i.e. what is measured in the experiment) is the execution time of the sorting algorithms.</w:t>
       </w:r>
     </w:p>
     <w:tbl>
@@ -491,7 +779,7 @@
           </w:tcPr>
           <w:p>
             <w:pPr>
-              <w:pStyle w:val="Normal1"/>
+              <w:pStyle w:val="LOnormal"/>
               <w:widowControl w:val="false"/>
               <w:spacing w:lineRule="auto" w:line="240"/>
               <w:rPr>
@@ -522,7 +810,7 @@
           </w:tcPr>
           <w:p>
             <w:pPr>
-              <w:pStyle w:val="Normal1"/>
+              <w:pStyle w:val="LOnormal"/>
               <w:widowControl w:val="false"/>
               <w:spacing w:lineRule="auto" w:line="240"/>
               <w:rPr>
@@ -558,18 +846,18 @@
           </w:tcPr>
           <w:p>
             <w:pPr>
-              <w:pStyle w:val="Normal1"/>
-              <w:widowControl w:val="false"/>
-              <w:spacing w:lineRule="auto" w:line="240"/>
-              <w:rPr>
-                <w:color w:val="B7B7B7"/>
-              </w:rPr>
-            </w:pPr>
-            <w:r>
-              <w:rPr>
-                <w:color w:val="B7B7B7"/>
-              </w:rPr>
-              <w:t>TODO</w:t>
+              <w:pStyle w:val="LOnormal"/>
+              <w:widowControl w:val="false"/>
+              <w:spacing w:lineRule="auto" w:line="240"/>
+              <w:rPr>
+                <w:color w:val="B7B7B7"/>
+              </w:rPr>
+            </w:pPr>
+            <w:r>
+              <w:rPr>
+                <w:color w:val="B7B7B7"/>
+              </w:rPr>
+              <w:t>Execution time</w:t>
             </w:r>
           </w:p>
         </w:tc>
@@ -586,17 +874,18 @@
           </w:tcPr>
           <w:p>
             <w:pPr>
-              <w:pStyle w:val="Normal1"/>
-              <w:widowControl w:val="false"/>
-              <w:spacing w:lineRule="auto" w:line="240"/>
-              <w:rPr>
-                <w:color w:val="B7B7B7"/>
-              </w:rPr>
-            </w:pPr>
-            <w:r>
-              <w:rPr>
-                <w:color w:val="B7B7B7"/>
-              </w:rPr>
+              <w:pStyle w:val="LOnormal"/>
+              <w:widowControl w:val="false"/>
+              <w:spacing w:lineRule="auto" w:line="240"/>
+              <w:rPr>
+                <w:color w:val="B7B7B7"/>
+              </w:rPr>
+            </w:pPr>
+            <w:r>
+              <w:rPr>
+                <w:color w:val="B7B7B7"/>
+              </w:rPr>
+              <w:t>Ratio scale (in ns)</w:t>
             </w:r>
           </w:p>
         </w:tc>
@@ -604,58 +893,103 @@
     </w:tbl>
     <w:p>
       <w:pPr>
-        <w:pStyle w:val="Normal1"/>
-        <w:pageBreakBefore w:val="false"/>
-        <w:rPr>
-          <w:color w:val="B7B7B7"/>
-        </w:rPr>
-      </w:pPr>
-      <w:r>
-        <w:rPr>
-          <w:color w:val="B7B7B7"/>
-        </w:rPr>
-      </w:r>
-    </w:p>
-    <w:p>
-      <w:pPr>
-        <w:pStyle w:val="Normal1"/>
-        <w:pageBreakBefore w:val="false"/>
-        <w:rPr>
-          <w:b/>
-          <w:b/>
-        </w:rPr>
-      </w:pPr>
-      <w:r>
-        <w:rPr>
-          <w:color w:val="B7B7B7"/>
-        </w:rPr>
-        <w:t xml:space="preserve">Explicitly identify any important control variable(s) (i.e., what you keep constant): Note that you do </w:t>
-      </w:r>
+        <w:pStyle w:val="LOnormal"/>
+        <w:pageBreakBefore w:val="false"/>
+        <w:rPr>
+          <w:color w:val="B7B7B7"/>
+        </w:rPr>
+      </w:pPr>
+      <w:r>
+        <w:rPr>
+          <w:color w:val="B7B7B7"/>
+        </w:rPr>
+      </w:r>
+    </w:p>
+    <w:p>
+      <w:pPr>
+        <w:pStyle w:val="LOnormal"/>
+        <w:pageBreakBefore w:val="false"/>
+        <w:rPr>
+          <w:b/>
+          <w:b/>
+        </w:rPr>
+      </w:pPr>
+      <w:r>
+        <w:rPr>
+          <w:color w:val="B7B7B7"/>
+        </w:rPr>
+        <w:t xml:space="preserve">The </w:t>
+      </w:r>
+      <w:r>
+        <w:rPr>
+          <w:color w:val="B7B7B7"/>
+        </w:rPr>
+        <w:t xml:space="preserve">control variable(s) (i.e., what </w:t>
+      </w:r>
+      <w:r>
+        <w:rPr>
+          <w:color w:val="B7B7B7"/>
+        </w:rPr>
+        <w:t>is</w:t>
+      </w:r>
+      <w:r>
+        <w:rPr>
+          <w:color w:val="B7B7B7"/>
+        </w:rPr>
+        <w:t xml:space="preserve"> kep</w:t>
+      </w:r>
+      <w:r>
+        <w:rPr>
+          <w:color w:val="B7B7B7"/>
+        </w:rPr>
+        <w:t>t</w:t>
+      </w:r>
+      <w:r>
+        <w:rPr>
+          <w:color w:val="B7B7B7"/>
+        </w:rPr>
+        <w:t xml:space="preserve"> constant </w:t>
+      </w:r>
+      <w:r>
+        <w:rPr>
+          <w:color w:val="B7B7B7"/>
+        </w:rPr>
+        <w:t>during the experiment</w:t>
+      </w:r>
+      <w:r>
+        <w:rPr>
+          <w:color w:val="B7B7B7"/>
+        </w:rPr>
+        <w:t xml:space="preserve">) </w:t>
+      </w:r>
+      <w:r>
+        <w:rPr>
+          <w:color w:val="B7B7B7"/>
+        </w:rPr>
+        <w:t>are the following:</w:t>
+      </w:r>
+    </w:p>
+    <w:p>
+      <w:pPr>
+        <w:pStyle w:val="LOnormal"/>
+        <w:rPr>
+          <w:b/>
+          <w:b/>
+        </w:rPr>
+      </w:pPr>
       <w:r>
         <w:rPr>
           <w:i/>
           <w:color w:val="B7B7B7"/>
         </w:rPr>
-        <w:t xml:space="preserve">not </w:t>
-      </w:r>
-      <w:r>
-        <w:rPr>
-          <w:color w:val="B7B7B7"/>
-        </w:rPr>
-        <w:t xml:space="preserve">need to spell out items that you do not expect to make a </w:t>
+        <w:t xml:space="preserve">hardware, Operating System, running applications, JDK and </w:t>
       </w:r>
       <w:r>
         <w:rPr>
           <w:i/>
           <w:color w:val="B7B7B7"/>
         </w:rPr>
-        <w:t xml:space="preserve">significant </w:t>
-      </w:r>
-      <w:r>
-        <w:rPr>
-          <w:color w:val="B7B7B7"/>
-        </w:rPr>
-        <w:t>difference! E.g., do not list room temperature unless you believe that minor differences have an impact! Only list variables here that you think are important to keep at a certain level.</w:t>
+        <w:t>warmup.</w:t>
       </w:r>
     </w:p>
     <w:tbl>
@@ -693,7 +1027,7 @@
           </w:tcPr>
           <w:p>
             <w:pPr>
-              <w:pStyle w:val="Normal1"/>
+              <w:pStyle w:val="LOnormal"/>
               <w:widowControl w:val="false"/>
               <w:spacing w:lineRule="auto" w:line="240"/>
               <w:rPr>
@@ -724,7 +1058,7 @@
           </w:tcPr>
           <w:p>
             <w:pPr>
-              <w:pStyle w:val="Normal1"/>
+              <w:pStyle w:val="LOnormal"/>
               <w:widowControl w:val="false"/>
               <w:spacing w:lineRule="auto" w:line="240"/>
               <w:rPr>
@@ -760,18 +1094,18 @@
           </w:tcPr>
           <w:p>
             <w:pPr>
-              <w:pStyle w:val="Normal1"/>
-              <w:widowControl w:val="false"/>
-              <w:spacing w:lineRule="auto" w:line="240"/>
-              <w:rPr>
-                <w:color w:val="B7B7B7"/>
-              </w:rPr>
-            </w:pPr>
-            <w:r>
-              <w:rPr>
-                <w:color w:val="B7B7B7"/>
-              </w:rPr>
-              <w:t>TODO</w:t>
+              <w:pStyle w:val="LOnormal"/>
+              <w:widowControl w:val="false"/>
+              <w:spacing w:lineRule="auto" w:line="240"/>
+              <w:rPr>
+                <w:color w:val="B7B7B7"/>
+              </w:rPr>
+            </w:pPr>
+            <w:r>
+              <w:rPr>
+                <w:color w:val="B7B7B7"/>
+              </w:rPr>
+              <w:t>Hardware</w:t>
             </w:r>
           </w:p>
         </w:tc>
@@ -788,17 +1122,323 @@
           </w:tcPr>
           <w:p>
             <w:pPr>
-              <w:pStyle w:val="Normal1"/>
-              <w:widowControl w:val="false"/>
-              <w:spacing w:lineRule="auto" w:line="240"/>
-              <w:rPr>
-                <w:color w:val="B7B7B7"/>
-              </w:rPr>
-            </w:pPr>
-            <w:r>
-              <w:rPr>
-                <w:color w:val="B7B7B7"/>
-              </w:rPr>
+              <w:pStyle w:val="LOnormal"/>
+              <w:widowControl w:val="false"/>
+              <w:spacing w:lineRule="auto" w:line="240"/>
+              <w:rPr>
+                <w:color w:val="B7B7B7"/>
+              </w:rPr>
+            </w:pPr>
+            <w:r>
+              <w:rPr>
+                <w:color w:val="B7B7B7"/>
+              </w:rPr>
+              <w:t>Model: Dell Inc. Precision 5570</w:t>
+            </w:r>
+          </w:p>
+          <w:p>
+            <w:pPr>
+              <w:pStyle w:val="LOnormal"/>
+              <w:widowControl w:val="false"/>
+              <w:spacing w:lineRule="auto" w:line="240"/>
+              <w:rPr>
+                <w:color w:val="B7B7B7"/>
+              </w:rPr>
+            </w:pPr>
+            <w:r>
+              <w:rPr>
+                <w:color w:val="B7B7B7"/>
+              </w:rPr>
+              <w:t>Memory: 16.0 GiB</w:t>
+            </w:r>
+          </w:p>
+          <w:p>
+            <w:pPr>
+              <w:pStyle w:val="LOnormal"/>
+              <w:widowControl w:val="false"/>
+              <w:spacing w:lineRule="auto" w:line="240"/>
+              <w:rPr>
+                <w:color w:val="B7B7B7"/>
+              </w:rPr>
+            </w:pPr>
+            <w:r>
+              <w:rPr>
+                <w:color w:val="B7B7B7"/>
+              </w:rPr>
+              <w:t>Processor: 12th Gen Intel® Core™ i7-12700H × 20</w:t>
+            </w:r>
+          </w:p>
+          <w:p>
+            <w:pPr>
+              <w:pStyle w:val="LOnormal"/>
+              <w:widowControl w:val="false"/>
+              <w:spacing w:lineRule="auto" w:line="240"/>
+              <w:rPr>
+                <w:color w:val="B7B7B7"/>
+              </w:rPr>
+            </w:pPr>
+            <w:r>
+              <w:rPr>
+                <w:color w:val="B7B7B7"/>
+              </w:rPr>
+              <w:t xml:space="preserve">Graphics: 1: Intel® Graphics (ADL GT2) </w:t>
+            </w:r>
+          </w:p>
+          <w:p>
+            <w:pPr>
+              <w:pStyle w:val="LOnormal"/>
+              <w:widowControl w:val="false"/>
+              <w:spacing w:lineRule="auto" w:line="240"/>
+              <w:rPr>
+                <w:color w:val="B7B7B7"/>
+              </w:rPr>
+            </w:pPr>
+            <w:r>
+              <w:rPr>
+                <w:color w:val="B7B7B7"/>
+              </w:rPr>
+              <w:t>Graphics: NVIDIA RTX A1000 Laptop GPU</w:t>
+            </w:r>
+          </w:p>
+          <w:p>
+            <w:pPr>
+              <w:pStyle w:val="LOnormal"/>
+              <w:widowControl w:val="false"/>
+              <w:spacing w:lineRule="auto" w:line="240"/>
+              <w:rPr>
+                <w:color w:val="B7B7B7"/>
+              </w:rPr>
+            </w:pPr>
+            <w:r>
+              <w:rPr>
+                <w:color w:val="B7B7B7"/>
+              </w:rPr>
+              <w:t>Disk Capacity: 512.1 GB</w:t>
+            </w:r>
+          </w:p>
+        </w:tc>
+      </w:tr>
+      <w:tr>
+        <w:trPr>
+          <w:trHeight w:val="420" w:hRule="atLeast"/>
+        </w:trPr>
+        <w:tc>
+          <w:tcPr>
+            <w:tcW w:w="3009" w:type="dxa"/>
+            <w:tcBorders>
+              <w:left w:val="single" w:sz="8" w:space="0" w:color="000000"/>
+              <w:bottom w:val="single" w:sz="8" w:space="0" w:color="000000"/>
+              <w:right w:val="single" w:sz="8" w:space="0" w:color="000000"/>
+            </w:tcBorders>
+            <w:shd w:fill="auto" w:val="clear"/>
+          </w:tcPr>
+          <w:p>
+            <w:pPr>
+              <w:pStyle w:val="LOnormal"/>
+              <w:widowControl w:val="false"/>
+              <w:spacing w:lineRule="auto" w:line="240"/>
+              <w:rPr>
+                <w:color w:val="B7B7B7"/>
+              </w:rPr>
+            </w:pPr>
+            <w:r>
+              <w:rPr/>
+              <w:t>Operating System</w:t>
+            </w:r>
+          </w:p>
+        </w:tc>
+        <w:tc>
+          <w:tcPr>
+            <w:tcW w:w="6019" w:type="dxa"/>
+            <w:tcBorders>
+              <w:left w:val="single" w:sz="8" w:space="0" w:color="000000"/>
+              <w:bottom w:val="single" w:sz="8" w:space="0" w:color="000000"/>
+              <w:right w:val="single" w:sz="8" w:space="0" w:color="000000"/>
+            </w:tcBorders>
+            <w:shd w:fill="auto" w:val="clear"/>
+          </w:tcPr>
+          <w:p>
+            <w:pPr>
+              <w:pStyle w:val="LOnormal"/>
+              <w:widowControl w:val="false"/>
+              <w:spacing w:lineRule="auto" w:line="240"/>
+              <w:rPr>
+                <w:color w:val="B7B7B7"/>
+              </w:rPr>
+            </w:pPr>
+            <w:r>
+              <w:rPr>
+                <w:color w:val="B7B7B7"/>
+              </w:rPr>
+              <w:t>OS Name: Ubuntu20.04.6 LTS</w:t>
+            </w:r>
+          </w:p>
+          <w:p>
+            <w:pPr>
+              <w:pStyle w:val="LOnormal"/>
+              <w:widowControl w:val="false"/>
+              <w:spacing w:lineRule="auto" w:line="240"/>
+              <w:rPr>
+                <w:color w:val="B7B7B7"/>
+              </w:rPr>
+            </w:pPr>
+            <w:r>
+              <w:rPr>
+                <w:color w:val="B7B7B7"/>
+              </w:rPr>
+              <w:t>OS Type: 64-bit</w:t>
+            </w:r>
+          </w:p>
+          <w:p>
+            <w:pPr>
+              <w:pStyle w:val="LOnormal"/>
+              <w:widowControl w:val="false"/>
+              <w:spacing w:lineRule="auto" w:line="240"/>
+              <w:rPr>
+                <w:color w:val="B7B7B7"/>
+              </w:rPr>
+            </w:pPr>
+            <w:r>
+              <w:rPr>
+                <w:color w:val="B7B7B7"/>
+              </w:rPr>
+              <w:t>GNOME VERSION: 3.36.8</w:t>
+            </w:r>
+          </w:p>
+          <w:p>
+            <w:pPr>
+              <w:pStyle w:val="LOnormal"/>
+              <w:widowControl w:val="false"/>
+              <w:spacing w:lineRule="auto" w:line="240"/>
+              <w:rPr>
+                <w:color w:val="B7B7B7"/>
+              </w:rPr>
+            </w:pPr>
+            <w:r>
+              <w:rPr>
+                <w:color w:val="B7B7B7"/>
+              </w:rPr>
+              <w:t>Windowing System: X11</w:t>
+            </w:r>
+          </w:p>
+        </w:tc>
+      </w:tr>
+      <w:tr>
+        <w:trPr>
+          <w:trHeight w:val="420" w:hRule="atLeast"/>
+        </w:trPr>
+        <w:tc>
+          <w:tcPr>
+            <w:tcW w:w="3009" w:type="dxa"/>
+            <w:tcBorders>
+              <w:left w:val="single" w:sz="8" w:space="0" w:color="000000"/>
+              <w:bottom w:val="single" w:sz="8" w:space="0" w:color="000000"/>
+              <w:right w:val="single" w:sz="8" w:space="0" w:color="000000"/>
+            </w:tcBorders>
+            <w:shd w:fill="auto" w:val="clear"/>
+          </w:tcPr>
+          <w:p>
+            <w:pPr>
+              <w:pStyle w:val="LOnormal"/>
+              <w:widowControl w:val="false"/>
+              <w:spacing w:lineRule="auto" w:line="240"/>
+              <w:rPr>
+                <w:color w:val="B7B7B7"/>
+              </w:rPr>
+            </w:pPr>
+            <w:r>
+              <w:rPr/>
+              <w:t>Running applications</w:t>
+            </w:r>
+          </w:p>
+        </w:tc>
+        <w:tc>
+          <w:tcPr>
+            <w:tcW w:w="6019" w:type="dxa"/>
+            <w:tcBorders>
+              <w:left w:val="single" w:sz="8" w:space="0" w:color="000000"/>
+              <w:bottom w:val="single" w:sz="8" w:space="0" w:color="000000"/>
+              <w:right w:val="single" w:sz="8" w:space="0" w:color="000000"/>
+            </w:tcBorders>
+            <w:shd w:fill="auto" w:val="clear"/>
+          </w:tcPr>
+          <w:p>
+            <w:pPr>
+              <w:pStyle w:val="LOnormal"/>
+              <w:widowControl w:val="false"/>
+              <w:spacing w:lineRule="auto" w:line="240"/>
+              <w:rPr>
+                <w:color w:val="B7B7B7"/>
+              </w:rPr>
+            </w:pPr>
+            <w:r>
+              <w:rPr>
+                <w:color w:val="B7B7B7"/>
+              </w:rPr>
+              <w:t xml:space="preserve">IDE </w:t>
+            </w:r>
+            <w:r>
+              <w:rPr>
+                <w:color w:val="B7B7B7"/>
+              </w:rPr>
+              <w:t>and the shell</w:t>
+            </w:r>
+          </w:p>
+        </w:tc>
+      </w:tr>
+      <w:tr>
+        <w:trPr>
+          <w:trHeight w:val="420" w:hRule="atLeast"/>
+        </w:trPr>
+        <w:tc>
+          <w:tcPr>
+            <w:tcW w:w="3009" w:type="dxa"/>
+            <w:tcBorders>
+              <w:left w:val="single" w:sz="8" w:space="0" w:color="000000"/>
+              <w:bottom w:val="single" w:sz="8" w:space="0" w:color="000000"/>
+              <w:right w:val="single" w:sz="8" w:space="0" w:color="000000"/>
+            </w:tcBorders>
+            <w:shd w:fill="auto" w:val="clear"/>
+          </w:tcPr>
+          <w:p>
+            <w:pPr>
+              <w:pStyle w:val="LOnormal"/>
+              <w:widowControl w:val="false"/>
+              <w:spacing w:lineRule="auto" w:line="240"/>
+              <w:rPr>
+                <w:color w:val="B7B7B7"/>
+              </w:rPr>
+            </w:pPr>
+            <w:r>
+              <w:rPr/>
+              <w:t>Warmup</w:t>
+            </w:r>
+          </w:p>
+        </w:tc>
+        <w:tc>
+          <w:tcPr>
+            <w:tcW w:w="6019" w:type="dxa"/>
+            <w:tcBorders>
+              <w:left w:val="single" w:sz="8" w:space="0" w:color="000000"/>
+              <w:bottom w:val="single" w:sz="8" w:space="0" w:color="000000"/>
+              <w:right w:val="single" w:sz="8" w:space="0" w:color="000000"/>
+            </w:tcBorders>
+            <w:shd w:fill="auto" w:val="clear"/>
+          </w:tcPr>
+          <w:p>
+            <w:pPr>
+              <w:pStyle w:val="LOnormal"/>
+              <w:widowControl w:val="false"/>
+              <w:spacing w:lineRule="auto" w:line="240"/>
+              <w:rPr>
+                <w:color w:val="B7B7B7"/>
+              </w:rPr>
+            </w:pPr>
+            <w:r>
+              <w:rPr>
+                <w:color w:val="B7B7B7"/>
+              </w:rPr>
+              <w:t>10</w:t>
             </w:r>
           </w:p>
         </w:tc>
@@ -806,22 +1446,22 @@
     </w:tbl>
     <w:p>
       <w:pPr>
-        <w:pStyle w:val="Normal1"/>
-        <w:pageBreakBefore w:val="false"/>
-        <w:rPr>
-          <w:b/>
-          <w:b/>
-        </w:rPr>
-      </w:pPr>
-      <w:r>
-        <w:rPr>
-          <w:b/>
-        </w:rPr>
-      </w:r>
-    </w:p>
-    <w:p>
-      <w:pPr>
-        <w:pStyle w:val="Normal1"/>
+        <w:pStyle w:val="LOnormal"/>
+        <w:pageBreakBefore w:val="false"/>
+        <w:rPr>
+          <w:b/>
+          <w:b/>
+        </w:rPr>
+      </w:pPr>
+      <w:r>
+        <w:rPr>
+          <w:b/>
+        </w:rPr>
+      </w:r>
+    </w:p>
+    <w:p>
+      <w:pPr>
+        <w:pStyle w:val="LOnormal"/>
         <w:pageBreakBefore w:val="false"/>
         <w:rPr>
           <w:b/>
@@ -849,7 +1489,7 @@
     </w:p>
     <w:p>
       <w:pPr>
-        <w:pStyle w:val="Normal1"/>
+        <w:pStyle w:val="LOnormal"/>
         <w:pageBreakBefore w:val="false"/>
         <w:rPr>
           <w:color w:val="B7B7B7"/>
@@ -864,17 +1504,17 @@
     </w:p>
     <w:p>
       <w:pPr>
-        <w:pStyle w:val="Normal1"/>
-        <w:pageBreakBefore w:val="false"/>
-        <w:rPr/>
-      </w:pPr>
-      <w:r>
-        <w:rPr/>
-      </w:r>
-    </w:p>
-    <w:p>
-      <w:pPr>
-        <w:pStyle w:val="Normal1"/>
+        <w:pStyle w:val="LOnormal"/>
+        <w:pageBreakBefore w:val="false"/>
+        <w:rPr/>
+      </w:pPr>
+      <w:r>
+        <w:rPr/>
+      </w:r>
+    </w:p>
+    <w:p>
+      <w:pPr>
+        <w:pStyle w:val="LOnormal"/>
         <w:pageBreakBefore w:val="false"/>
         <w:rPr/>
       </w:pPr>
@@ -922,7 +1562,7 @@
           </w:tcPr>
           <w:p>
             <w:pPr>
-              <w:pStyle w:val="Normal1"/>
+              <w:pStyle w:val="LOnormal"/>
               <w:widowControl w:val="false"/>
               <w:spacing w:lineRule="auto" w:line="240"/>
               <w:rPr>
@@ -962,7 +1602,7 @@
           </w:tcPr>
           <w:p>
             <w:pPr>
-              <w:pStyle w:val="Normal1"/>
+              <w:pStyle w:val="LOnormal"/>
               <w:widowControl w:val="false"/>
               <w:spacing w:lineRule="auto" w:line="240"/>
               <w:rPr>
@@ -996,7 +1636,7 @@
           </w:tcPr>
           <w:p>
             <w:pPr>
-              <w:pStyle w:val="Normal1"/>
+              <w:pStyle w:val="LOnormal"/>
               <w:widowControl w:val="false"/>
               <w:spacing w:lineRule="auto" w:line="240"/>
               <w:rPr/>
@@ -1019,17 +1659,17 @@
     </w:tbl>
     <w:p>
       <w:pPr>
-        <w:pStyle w:val="Normal1"/>
-        <w:pageBreakBefore w:val="false"/>
-        <w:rPr/>
-      </w:pPr>
-      <w:r>
-        <w:rPr/>
-      </w:r>
-    </w:p>
-    <w:p>
-      <w:pPr>
-        <w:pStyle w:val="Normal1"/>
+        <w:pStyle w:val="LOnormal"/>
+        <w:pageBreakBefore w:val="false"/>
+        <w:rPr/>
+      </w:pPr>
+      <w:r>
+        <w:rPr/>
+      </w:r>
+    </w:p>
+    <w:p>
+      <w:pPr>
+        <w:pStyle w:val="LOnormal"/>
         <w:pageBreakBefore w:val="false"/>
         <w:rPr/>
       </w:pPr>
@@ -1077,7 +1717,7 @@
           </w:tcPr>
           <w:p>
             <w:pPr>
-              <w:pStyle w:val="Normal1"/>
+              <w:pStyle w:val="LOnormal"/>
               <w:widowControl w:val="false"/>
               <w:spacing w:lineRule="auto" w:line="240"/>
               <w:rPr>
@@ -1117,7 +1757,7 @@
           </w:tcPr>
           <w:p>
             <w:pPr>
-              <w:pStyle w:val="Normal1"/>
+              <w:pStyle w:val="LOnormal"/>
               <w:widowControl w:val="false"/>
               <w:spacing w:lineRule="auto" w:line="240"/>
               <w:rPr>
@@ -1151,7 +1791,7 @@
           </w:tcPr>
           <w:p>
             <w:pPr>
-              <w:pStyle w:val="Normal1"/>
+              <w:pStyle w:val="LOnormal"/>
               <w:widowControl w:val="false"/>
               <w:spacing w:lineRule="auto" w:line="240"/>
               <w:rPr/>
@@ -1174,17 +1814,17 @@
     </w:tbl>
     <w:p>
       <w:pPr>
-        <w:pStyle w:val="Normal1"/>
-        <w:pageBreakBefore w:val="false"/>
-        <w:rPr/>
-      </w:pPr>
-      <w:r>
-        <w:rPr/>
-      </w:r>
-    </w:p>
-    <w:p>
-      <w:pPr>
-        <w:pStyle w:val="Normal1"/>
+        <w:pStyle w:val="LOnormal"/>
+        <w:pageBreakBefore w:val="false"/>
+        <w:rPr/>
+      </w:pPr>
+      <w:r>
+        <w:rPr/>
+      </w:r>
+    </w:p>
+    <w:p>
+      <w:pPr>
+        <w:pStyle w:val="LOnormal"/>
         <w:pageBreakBefore w:val="false"/>
         <w:rPr>
           <w:color w:val="B7B7B7"/>
@@ -1225,7 +1865,7 @@
     </w:p>
     <w:p>
       <w:pPr>
-        <w:pStyle w:val="Normal1"/>
+        <w:pStyle w:val="LOnormal"/>
         <w:pageBreakBefore w:val="false"/>
         <w:rPr/>
       </w:pPr>
@@ -1251,7 +1891,7 @@
     </w:p>
     <w:p>
       <w:pPr>
-        <w:pStyle w:val="Normal1"/>
+        <w:pStyle w:val="LOnormal"/>
         <w:pageBreakBefore w:val="false"/>
         <w:rPr/>
       </w:pPr>
@@ -1290,7 +1930,7 @@
     </w:p>
     <w:p>
       <w:pPr>
-        <w:pStyle w:val="Normal1"/>
+        <w:pStyle w:val="LOnormal"/>
         <w:pageBreakBefore w:val="false"/>
         <w:rPr>
           <w:color w:val="B7B7B7"/>
@@ -1305,21 +1945,21 @@
     </w:p>
     <w:p>
       <w:pPr>
-        <w:pStyle w:val="Normal1"/>
-        <w:pageBreakBefore w:val="false"/>
-        <w:rPr>
-          <w:color w:val="B7B7B7"/>
-        </w:rPr>
-      </w:pPr>
-      <w:r>
-        <w:rPr>
-          <w:color w:val="B7B7B7"/>
-        </w:rPr>
-      </w:r>
-    </w:p>
-    <w:p>
-      <w:pPr>
-        <w:pStyle w:val="Normal1"/>
+        <w:pStyle w:val="LOnormal"/>
+        <w:pageBreakBefore w:val="false"/>
+        <w:rPr>
+          <w:color w:val="B7B7B7"/>
+        </w:rPr>
+      </w:pPr>
+      <w:r>
+        <w:rPr>
+          <w:color w:val="B7B7B7"/>
+        </w:rPr>
+      </w:r>
+    </w:p>
+    <w:p>
+      <w:pPr>
+        <w:pStyle w:val="LOnormal"/>
         <w:pageBreakBefore w:val="false"/>
         <w:rPr>
           <w:color w:val="B7B7B7"/>
@@ -1412,7 +2052,7 @@
     </w:p>
     <w:p>
       <w:pPr>
-        <w:pStyle w:val="Normal1"/>
+        <w:pStyle w:val="LOnormal"/>
         <w:pageBreakBefore w:val="false"/>
         <w:rPr>
           <w:color w:val="B7B7B7"/>
@@ -1492,21 +2132,21 @@
     </w:p>
     <w:p>
       <w:pPr>
-        <w:pStyle w:val="Normal1"/>
-        <w:pageBreakBefore w:val="false"/>
-        <w:rPr>
-          <w:color w:val="B7B7B7"/>
-        </w:rPr>
-      </w:pPr>
-      <w:r>
-        <w:rPr>
-          <w:color w:val="B7B7B7"/>
-        </w:rPr>
-      </w:r>
-    </w:p>
-    <w:p>
-      <w:pPr>
-        <w:pStyle w:val="Normal1"/>
+        <w:pStyle w:val="LOnormal"/>
+        <w:pageBreakBefore w:val="false"/>
+        <w:rPr>
+          <w:color w:val="B7B7B7"/>
+        </w:rPr>
+      </w:pPr>
+      <w:r>
+        <w:rPr>
+          <w:color w:val="B7B7B7"/>
+        </w:rPr>
+      </w:r>
+    </w:p>
+    <w:p>
+      <w:pPr>
+        <w:pStyle w:val="LOnormal"/>
         <w:pageBreakBefore w:val="false"/>
         <w:rPr>
           <w:color w:val="B7B7B7"/>
@@ -1521,7 +2161,7 @@
     </w:p>
     <w:p>
       <w:pPr>
-        <w:pStyle w:val="Normal1"/>
+        <w:pStyle w:val="LOnormal"/>
         <w:pageBreakBefore w:val="false"/>
         <w:rPr>
           <w:color w:val="B7B7B7"/>
@@ -1561,7 +2201,7 @@
     </w:p>
     <w:p>
       <w:pPr>
-        <w:pStyle w:val="Normal1"/>
+        <w:pStyle w:val="LOnormal"/>
         <w:pageBreakBefore w:val="false"/>
         <w:rPr>
           <w:color w:val="B7B7B7"/>
@@ -1576,21 +2216,21 @@
     </w:p>
     <w:p>
       <w:pPr>
-        <w:pStyle w:val="Normal1"/>
-        <w:pageBreakBefore w:val="false"/>
-        <w:rPr>
-          <w:color w:val="B7B7B7"/>
-        </w:rPr>
-      </w:pPr>
-      <w:r>
-        <w:rPr>
-          <w:color w:val="B7B7B7"/>
-        </w:rPr>
-      </w:r>
-    </w:p>
-    <w:p>
-      <w:pPr>
-        <w:pStyle w:val="Normal1"/>
+        <w:pStyle w:val="LOnormal"/>
+        <w:pageBreakBefore w:val="false"/>
+        <w:rPr>
+          <w:color w:val="B7B7B7"/>
+        </w:rPr>
+      </w:pPr>
+      <w:r>
+        <w:rPr>
+          <w:color w:val="B7B7B7"/>
+        </w:rPr>
+      </w:r>
+    </w:p>
+    <w:p>
+      <w:pPr>
+        <w:pStyle w:val="LOnormal"/>
         <w:pageBreakBefore w:val="false"/>
         <w:rPr>
           <w:color w:val="B7B7B7"/>
@@ -1618,7 +2258,7 @@
     </w:p>
     <w:p>
       <w:pPr>
-        <w:pStyle w:val="Normal1"/>
+        <w:pStyle w:val="LOnormal"/>
         <w:pageBreakBefore w:val="false"/>
         <w:rPr>
           <w:color w:val="B7B7B7"/>
@@ -1633,7 +2273,7 @@
     </w:p>
     <w:p>
       <w:pPr>
-        <w:pStyle w:val="Normal1"/>
+        <w:pStyle w:val="LOnormal"/>
         <w:pageBreakBefore w:val="false"/>
         <w:rPr>
           <w:color w:val="B7B7B7"/>
@@ -1661,7 +2301,7 @@
     </w:p>
     <w:p>
       <w:pPr>
-        <w:pStyle w:val="Normal1"/>
+        <w:pStyle w:val="LOnormal"/>
         <w:pageBreakBefore w:val="false"/>
         <w:rPr>
           <w:color w:val="B7B7B7"/>
@@ -1676,21 +2316,21 @@
     </w:p>
     <w:p>
       <w:pPr>
-        <w:pStyle w:val="Normal1"/>
-        <w:pageBreakBefore w:val="false"/>
-        <w:rPr>
-          <w:color w:val="B7B7B7"/>
-        </w:rPr>
-      </w:pPr>
-      <w:r>
-        <w:rPr>
-          <w:color w:val="B7B7B7"/>
-        </w:rPr>
-      </w:r>
-    </w:p>
-    <w:p>
-      <w:pPr>
-        <w:pStyle w:val="Normal1"/>
+        <w:pStyle w:val="LOnormal"/>
+        <w:pageBreakBefore w:val="false"/>
+        <w:rPr>
+          <w:color w:val="B7B7B7"/>
+        </w:rPr>
+      </w:pPr>
+      <w:r>
+        <w:rPr>
+          <w:color w:val="B7B7B7"/>
+        </w:rPr>
+      </w:r>
+    </w:p>
+    <w:p>
+      <w:pPr>
+        <w:pStyle w:val="LOnormal"/>
         <w:pageBreakBefore w:val="false"/>
         <w:rPr>
           <w:color w:val="B7B7B7"/>
@@ -1730,7 +2370,7 @@
     </w:p>
     <w:p>
       <w:pPr>
-        <w:pStyle w:val="Normal1"/>
+        <w:pStyle w:val="LOnormal"/>
         <w:pageBreakBefore w:val="false"/>
         <w:rPr>
           <w:color w:val="B7B7B7"/>
@@ -1758,7 +2398,7 @@
     </w:p>
     <w:p>
       <w:pPr>
-        <w:pStyle w:val="Normal1"/>
+        <w:pStyle w:val="LOnormal"/>
         <w:pageBreakBefore w:val="false"/>
         <w:rPr>
           <w:color w:val="B7B7B7"/>
@@ -1773,21 +2413,21 @@
     </w:p>
     <w:p>
       <w:pPr>
-        <w:pStyle w:val="Normal1"/>
-        <w:pageBreakBefore w:val="false"/>
-        <w:rPr>
-          <w:color w:val="B7B7B7"/>
-        </w:rPr>
-      </w:pPr>
-      <w:r>
-        <w:rPr>
-          <w:color w:val="B7B7B7"/>
-        </w:rPr>
-      </w:r>
-    </w:p>
-    <w:p>
-      <w:pPr>
-        <w:pStyle w:val="Normal1"/>
+        <w:pStyle w:val="LOnormal"/>
+        <w:pageBreakBefore w:val="false"/>
+        <w:rPr>
+          <w:color w:val="B7B7B7"/>
+        </w:rPr>
+      </w:pPr>
+      <w:r>
+        <w:rPr>
+          <w:color w:val="B7B7B7"/>
+        </w:rPr>
+      </w:r>
+    </w:p>
+    <w:p>
+      <w:pPr>
+        <w:pStyle w:val="LOnormal"/>
         <w:pageBreakBefore w:val="false"/>
         <w:rPr>
           <w:color w:val="B7B7B7"/>
@@ -1802,21 +2442,21 @@
     </w:p>
     <w:p>
       <w:pPr>
-        <w:pStyle w:val="Normal1"/>
-        <w:pageBreakBefore w:val="false"/>
-        <w:rPr>
-          <w:color w:val="B7B7B7"/>
-        </w:rPr>
-      </w:pPr>
-      <w:r>
-        <w:rPr>
-          <w:color w:val="B7B7B7"/>
-        </w:rPr>
-      </w:r>
-    </w:p>
-    <w:p>
-      <w:pPr>
-        <w:pStyle w:val="Normal1"/>
+        <w:pStyle w:val="LOnormal"/>
+        <w:pageBreakBefore w:val="false"/>
+        <w:rPr>
+          <w:color w:val="B7B7B7"/>
+        </w:rPr>
+      </w:pPr>
+      <w:r>
+        <w:rPr>
+          <w:color w:val="B7B7B7"/>
+        </w:rPr>
+      </w:r>
+    </w:p>
+    <w:p>
+      <w:pPr>
+        <w:pStyle w:val="LOnormal"/>
         <w:pageBreakBefore w:val="false"/>
         <w:rPr/>
       </w:pPr>
@@ -1829,31 +2469,31 @@
     </w:p>
     <w:p>
       <w:pPr>
-        <w:pStyle w:val="Normal1"/>
-        <w:pageBreakBefore w:val="false"/>
-        <w:rPr>
-          <w:color w:val="B7B7B7"/>
-        </w:rPr>
-      </w:pPr>
-      <w:r>
-        <w:rPr>
-          <w:color w:val="B7B7B7"/>
-        </w:rPr>
-      </w:r>
-    </w:p>
-    <w:p>
-      <w:pPr>
-        <w:pStyle w:val="Normal1"/>
-        <w:pageBreakBefore w:val="false"/>
-        <w:rPr/>
-      </w:pPr>
-      <w:r>
-        <w:rPr/>
-      </w:r>
-    </w:p>
-    <w:p>
-      <w:pPr>
-        <w:pStyle w:val="Normal1"/>
+        <w:pStyle w:val="LOnormal"/>
+        <w:pageBreakBefore w:val="false"/>
+        <w:rPr>
+          <w:color w:val="B7B7B7"/>
+        </w:rPr>
+      </w:pPr>
+      <w:r>
+        <w:rPr>
+          <w:color w:val="B7B7B7"/>
+        </w:rPr>
+      </w:r>
+    </w:p>
+    <w:p>
+      <w:pPr>
+        <w:pStyle w:val="LOnormal"/>
+        <w:pageBreakBefore w:val="false"/>
+        <w:rPr/>
+      </w:pPr>
+      <w:r>
+        <w:rPr/>
+      </w:r>
+    </w:p>
+    <w:p>
+      <w:pPr>
+        <w:pStyle w:val="LOnormal"/>
         <w:rPr/>
       </w:pPr>
       <w:r>
@@ -1879,7 +2519,6 @@
     <w:rPrDefault>
       <w:rPr>
         <w:rFonts w:ascii="Arial" w:hAnsi="Arial" w:eastAsia="Arial" w:cs="Arial"/>
-        <w:sz w:val="22"/>
         <w:szCs w:val="22"/>
         <w:lang w:val="en-US" w:eastAsia="zh-CN" w:bidi="hi-IN"/>
       </w:rPr>
@@ -1895,6 +2534,7 @@
     <w:qFormat/>
     <w:pPr>
       <w:widowControl/>
+      <w:suppressAutoHyphens w:val="true"/>
       <w:bidi w:val="0"/>
       <w:spacing w:lineRule="auto" w:line="276" w:before="0" w:after="0"/>
       <w:jc w:val="left"/>
@@ -1910,8 +2550,8 @@
   </w:style>
   <w:style w:type="paragraph" w:styleId="Heading1">
     <w:name w:val="Heading 1"/>
-    <w:basedOn w:val="Normal1"/>
-    <w:next w:val="Normal1"/>
+    <w:basedOn w:val="LOnormal"/>
+    <w:next w:val="LOnormal"/>
     <w:qFormat/>
     <w:pPr>
       <w:keepNext w:val="true"/>
@@ -1926,8 +2566,8 @@
   </w:style>
   <w:style w:type="paragraph" w:styleId="Heading2">
     <w:name w:val="Heading 2"/>
-    <w:basedOn w:val="Normal1"/>
-    <w:next w:val="Normal1"/>
+    <w:basedOn w:val="LOnormal"/>
+    <w:next w:val="LOnormal"/>
     <w:qFormat/>
     <w:pPr>
       <w:keepNext w:val="true"/>
@@ -1943,8 +2583,8 @@
   </w:style>
   <w:style w:type="paragraph" w:styleId="Heading3">
     <w:name w:val="Heading 3"/>
-    <w:basedOn w:val="Normal1"/>
-    <w:next w:val="Normal1"/>
+    <w:basedOn w:val="LOnormal"/>
+    <w:next w:val="LOnormal"/>
     <w:qFormat/>
     <w:pPr>
       <w:keepNext w:val="true"/>
@@ -1961,8 +2601,8 @@
   </w:style>
   <w:style w:type="paragraph" w:styleId="Heading4">
     <w:name w:val="Heading 4"/>
-    <w:basedOn w:val="Normal1"/>
-    <w:next w:val="Normal1"/>
+    <w:basedOn w:val="LOnormal"/>
+    <w:next w:val="LOnormal"/>
     <w:qFormat/>
     <w:pPr>
       <w:keepNext w:val="true"/>
@@ -1978,8 +2618,8 @@
   </w:style>
   <w:style w:type="paragraph" w:styleId="Heading5">
     <w:name w:val="Heading 5"/>
-    <w:basedOn w:val="Normal1"/>
-    <w:next w:val="Normal1"/>
+    <w:basedOn w:val="LOnormal"/>
+    <w:next w:val="LOnormal"/>
     <w:qFormat/>
     <w:pPr>
       <w:keepNext w:val="true"/>
@@ -1995,8 +2635,8 @@
   </w:style>
   <w:style w:type="paragraph" w:styleId="Heading6">
     <w:name w:val="Heading 6"/>
-    <w:basedOn w:val="Normal1"/>
-    <w:next w:val="Normal1"/>
+    <w:basedOn w:val="LOnormal"/>
+    <w:next w:val="LOnormal"/>
     <w:qFormat/>
     <w:pPr>
       <w:keepNext w:val="true"/>
@@ -2069,11 +2709,12 @@
       <w:rFonts w:cs="Lohit Devanagari"/>
     </w:rPr>
   </w:style>
-  <w:style w:type="paragraph" w:styleId="Normal1" w:default="1">
+  <w:style w:type="paragraph" w:styleId="LOnormal" w:default="1">
     <w:name w:val="LO-normal"/>
     <w:qFormat/>
     <w:pPr>
       <w:widowControl/>
+      <w:suppressAutoHyphens w:val="true"/>
       <w:bidi w:val="0"/>
       <w:spacing w:lineRule="auto" w:line="276" w:before="0" w:after="0"/>
       <w:jc w:val="left"/>
@@ -2089,8 +2730,8 @@
   </w:style>
   <w:style w:type="paragraph" w:styleId="Title">
     <w:name w:val="Title"/>
-    <w:basedOn w:val="Normal1"/>
-    <w:next w:val="Normal1"/>
+    <w:basedOn w:val="LOnormal"/>
+    <w:next w:val="LOnormal"/>
     <w:qFormat/>
     <w:pPr>
       <w:keepNext w:val="true"/>
@@ -2105,8 +2746,8 @@
   </w:style>
   <w:style w:type="paragraph" w:styleId="Subtitle">
     <w:name w:val="Subtitle"/>
-    <w:basedOn w:val="Normal1"/>
-    <w:next w:val="Normal1"/>
+    <w:basedOn w:val="LOnormal"/>
+    <w:next w:val="LOnormal"/>
     <w:qFormat/>
     <w:pPr>
       <w:keepNext w:val="true"/>

</xml_diff>

<commit_message>
fixed grammar in report
</commit_message>
<xml_diff>
--- a/Experiment_01.docx
+++ b/Experiment_01.docx
@@ -2,114 +2,157 @@
 <file path=word/document.xml><?xml version="1.0" encoding="utf-8"?>
 <w:document xmlns:o="urn:schemas-microsoft-com:office:office" xmlns:r="http://schemas.openxmlformats.org/officeDocument/2006/relationships" xmlns:v="urn:schemas-microsoft-com:vml" xmlns:w="http://schemas.openxmlformats.org/wordprocessingml/2006/main" xmlns:w10="urn:schemas-microsoft-com:office:word" xmlns:wp="http://schemas.openxmlformats.org/drawingml/2006/wordprocessingDrawing" xmlns:wps="http://schemas.microsoft.com/office/word/2010/wordprocessingShape" xmlns:wpg="http://schemas.microsoft.com/office/word/2010/wordprocessingGroup" xmlns:mc="http://schemas.openxmlformats.org/markup-compatibility/2006" xmlns:wp14="http://schemas.microsoft.com/office/word/2010/wordprocessingDrawing" xmlns:w14="http://schemas.microsoft.com/office/word/2010/wordml" mc:Ignorable="w14 wp14">
   <w:body>
-    <w:p>
+    <w:p xmlns:wp14="http://schemas.microsoft.com/office/word/2010/wordml" wp14:textId="77777777">
       <w:pPr>
         <w:pStyle w:val="Title"/>
         <w:pageBreakBefore w:val="false"/>
         <w:rPr/>
       </w:pPr>
-      <w:bookmarkStart w:id="0" w:name="_78cf5qnc4bxd"/>
+      <w:bookmarkStart w:name="_78cf5qnc4bxd" w:id="0"/>
       <w:bookmarkEnd w:id="0"/>
       <w:r>
         <w:rPr/>
         <w:t>Your Title Here</w:t>
       </w:r>
     </w:p>
-    <w:p>
+    <w:p xmlns:wp14="http://schemas.microsoft.com/office/word/2010/wordml" wp14:textId="77777777">
       <w:pPr>
         <w:pStyle w:val="Subtitle"/>
         <w:pageBreakBefore w:val="false"/>
         <w:rPr/>
       </w:pPr>
-      <w:bookmarkStart w:id="1" w:name="_kvz1siu3n20k"/>
+      <w:bookmarkStart w:name="_kvz1siu3n20k" w:id="1"/>
       <w:bookmarkEnd w:id="1"/>
       <w:r>
         <w:rPr/>
         <w:t>Experiment 1, Experimentation &amp; Evaluation 2024</w:t>
       </w:r>
     </w:p>
-    <w:p>
+    <w:p xmlns:wp14="http://schemas.microsoft.com/office/word/2010/wordml" wp14:textId="77777777">
       <w:pPr>
         <w:pStyle w:val="Heading1"/>
         <w:pageBreakBefore w:val="false"/>
         <w:rPr/>
       </w:pPr>
-      <w:bookmarkStart w:id="2" w:name="_bdrzzot4er25"/>
+      <w:bookmarkStart w:name="_bdrzzot4er25" w:id="2"/>
       <w:bookmarkEnd w:id="2"/>
       <w:r>
         <w:rPr/>
         <w:t>Abstract</w:t>
       </w:r>
     </w:p>
-    <w:p>
-      <w:pPr>
-        <w:pStyle w:val="LOnormal"/>
-        <w:pageBreakBefore w:val="false"/>
-        <w:rPr>
-          <w:color w:val="B7B7B7"/>
-        </w:rPr>
-      </w:pPr>
-      <w:r>
-        <w:rPr>
-          <w:color w:val="B7B7B7"/>
-        </w:rPr>
-        <w:t>Short (120-130 words) summary of your entire report. Give the reader a quick idea of what you did and what the main findings were (if you prepare this report ahead of time, leave out the findings until after you finish the analysis).</w:t>
-      </w:r>
-    </w:p>
-    <w:p>
+    <w:p xmlns:wp14="http://schemas.microsoft.com/office/word/2010/wordml" wp14:textId="77777777">
+      <w:pPr>
+        <w:pStyle w:val="LOnormal"/>
+        <w:pageBreakBefore w:val="0"/>
+        <w:rPr>
+          <w:color w:val="A6A6A6" w:themeColor="background1" w:themeTint="FF" w:themeShade="A6"/>
+        </w:rPr>
+      </w:pPr>
+      <w:r>
+        <w:rPr>
+          <w:color w:val="A6A6A6" w:themeColor="background1" w:themeTint="FF" w:themeShade="A6"/>
+        </w:rPr>
+        <w:t xml:space="preserve">Short (120-130 words) summary of your entire report. Give the reader a quick idea of what you did and what the main findings were (if you prepare this report ahead of time, leave out the findings </w:t>
+      </w:r>
+      <w:r>
+        <w:rPr>
+          <w:color w:val="A6A6A6" w:themeColor="background1" w:themeTint="FF" w:themeShade="A6"/>
+        </w:rPr>
+        <w:t>until after</w:t>
+      </w:r>
+      <w:r>
+        <w:rPr>
+          <w:color w:val="A6A6A6" w:themeColor="background1" w:themeTint="FF" w:themeShade="A6"/>
+        </w:rPr>
+        <w:t xml:space="preserve"> you finish the analysis).</w:t>
+      </w:r>
+    </w:p>
+    <w:p xmlns:wp14="http://schemas.microsoft.com/office/word/2010/wordml" wp14:textId="77777777">
       <w:pPr>
         <w:pStyle w:val="Heading1"/>
         <w:pageBreakBefore w:val="false"/>
         <w:rPr/>
       </w:pPr>
-      <w:bookmarkStart w:id="3" w:name="_fbc5wndl9alr"/>
+      <w:bookmarkStart w:name="_fbc5wndl9alr" w:id="3"/>
       <w:bookmarkEnd w:id="3"/>
       <w:r>
         <w:rPr/>
         <w:t>1. Introduction</w:t>
       </w:r>
     </w:p>
-    <w:p>
-      <w:pPr>
-        <w:pStyle w:val="LOnormal"/>
-        <w:pageBreakBefore w:val="false"/>
-        <w:rPr>
-          <w:color w:val="B7B7B7"/>
-        </w:rPr>
-      </w:pPr>
-      <w:r>
-        <w:rPr>
-          <w:b/>
-          <w:color w:val="B7B7B7"/>
-        </w:rPr>
-        <w:t>The topic of investigation of our experiment is the performance, more specifically the execution time (the lower the better),  required by four different sorting algorithms. The latter are: BubbleSortUntilNoChange, BubbleSortWhileNeeded, QuickSortGPT and SelectionSortGPT.</w:t>
-      </w:r>
-    </w:p>
-    <w:p>
-      <w:pPr>
-        <w:pStyle w:val="LOnormal"/>
-        <w:rPr>
-          <w:color w:val="B7B7B7"/>
-        </w:rPr>
-      </w:pPr>
-      <w:r>
-        <w:rPr>
-          <w:b/>
-          <w:color w:val="B7B7B7"/>
-        </w:rPr>
+    <w:p xmlns:wp14="http://schemas.microsoft.com/office/word/2010/wordml" wp14:textId="6B882FA6">
+      <w:pPr>
+        <w:pStyle w:val="LOnormal"/>
+        <w:pageBreakBefore w:val="0"/>
+        <w:rPr>
+          <w:b w:val="0"/>
+          <w:bCs w:val="0"/>
+          <w:color w:val="auto"/>
+        </w:rPr>
+      </w:pPr>
+      <w:r>
+        <w:rPr/>
+        <w:t xml:space="preserve">The topic of investigation of our experiment is the performance, more specifically the execution time required by four different sorting algorithms (the lower the better). The latter are: </w:t>
+      </w:r>
+      <w:r>
+        <w:rPr/>
+        <w:t>BubbleSortUntilNoChange</w:t>
+      </w:r>
+      <w:r>
+        <w:rPr/>
+        <w:t xml:space="preserve">, </w:t>
+      </w:r>
+      <w:r>
+        <w:rPr/>
+        <w:t>BubbleSortWhileNeeded</w:t>
+      </w:r>
+      <w:r>
+        <w:rPr/>
+        <w:t xml:space="preserve">, </w:t>
+      </w:r>
+      <w:r>
+        <w:rPr/>
+        <w:t>QuickSortGPT</w:t>
+      </w:r>
+      <w:r>
+        <w:rPr/>
+        <w:t xml:space="preserve"> and </w:t>
+      </w:r>
+      <w:r>
+        <w:rPr/>
+        <w:t>SelectionSortGPT</w:t>
+      </w:r>
+      <w:r>
+        <w:rPr/>
+        <w:t>.</w:t>
+      </w:r>
+    </w:p>
+    <w:p xmlns:wp14="http://schemas.microsoft.com/office/word/2010/wordml" wp14:textId="77777777">
+      <w:pPr>
+        <w:pStyle w:val="LOnormal"/>
+        <w:rPr>
+          <w:b w:val="0"/>
+          <w:bCs w:val="0"/>
+          <w:color w:val="auto"/>
+        </w:rPr>
+      </w:pPr>
+      <w:r>
+        <w:rPr/>
         <w:t>The motivation for this study stems from the need of a company to decide which implementation of sorting algorithm to include in the Java library they are developing.</w:t>
       </w:r>
     </w:p>
-    <w:p>
-      <w:pPr>
-        <w:pStyle w:val="LOnormal"/>
-        <w:rPr>
-          <w:color w:val="B7B7B7"/>
-        </w:rPr>
-      </w:pPr>
-      <w:r>
-        <w:rPr>
-          <w:b/>
+    <w:p xmlns:wp14="http://schemas.microsoft.com/office/word/2010/wordml" wp14:textId="77777777">
+      <w:pPr>
+        <w:pStyle w:val="LOnormal"/>
+        <w:rPr>
+          <w:color w:val="B7B7B7"/>
+        </w:rPr>
+      </w:pPr>
+      <w:r>
+        <w:rPr>
+          <w:b w:val="1"/>
+          <w:bCs w:val="1"/>
           <w:color w:val="B7B7B7"/>
         </w:rPr>
         <w:t xml:space="preserve"># TODO: OUTLINE OUR PROPOSED EXPERIMENT </w:t>
@@ -132,24 +175,25 @@
       <w:tblGrid>
         <w:gridCol w:w="9029"/>
       </w:tblGrid>
-      <w:tr>
+      <w:tr xmlns:wp14="http://schemas.microsoft.com/office/word/2010/wordml" wp14:textId="77777777">
         <w:trPr/>
         <w:tc>
           <w:tcPr>
             <w:tcW w:w="9029" w:type="dxa"/>
             <w:tcBorders>
-              <w:top w:val="single" w:sz="8" w:space="0" w:color="000000"/>
-              <w:left w:val="single" w:sz="8" w:space="0" w:color="000000"/>
-              <w:bottom w:val="single" w:sz="8" w:space="0" w:color="000000"/>
-              <w:right w:val="single" w:sz="8" w:space="0" w:color="000000"/>
-            </w:tcBorders>
-            <w:shd w:fill="000000" w:val="clear"/>
-          </w:tcPr>
-          <w:p>
+              <w:top w:val="single" w:color="000000" w:themeColor="text1" w:sz="8" w:space="0"/>
+              <w:left w:val="single" w:color="000000" w:themeColor="text1" w:sz="8" w:space="0"/>
+              <w:bottom w:val="single" w:color="000000" w:themeColor="text1" w:sz="8" w:space="0"/>
+              <w:right w:val="single" w:color="000000" w:themeColor="text1" w:sz="8" w:space="0"/>
+            </w:tcBorders>
+            <w:shd w:val="clear" w:color="auto" w:fill="000000" w:themeFill="text1"/>
+            <w:tcMar/>
+          </w:tcPr>
+          <w:p wp14:textId="77777777">
             <w:pPr>
               <w:pStyle w:val="LOnormal"/>
               <w:widowControl w:val="false"/>
-              <w:spacing w:lineRule="auto" w:line="240"/>
+              <w:spacing w:line="240" w:lineRule="auto"/>
               <w:rPr>
                 <w:b/>
                 <w:b/>
@@ -158,143 +202,194 @@
             </w:pPr>
             <w:r>
               <w:rPr>
-                <w:b/>
-                <w:color w:val="FFFFFF"/>
+                <w:b w:val="1"/>
+                <w:bCs w:val="1"/>
+                <w:color w:val="FFFFFF" w:themeColor="background1" w:themeTint="FF" w:themeShade="FF"/>
               </w:rPr>
               <w:t>Hypotheses:</w:t>
             </w:r>
           </w:p>
         </w:tc>
       </w:tr>
-      <w:tr>
+      <w:tr xmlns:wp14="http://schemas.microsoft.com/office/word/2010/wordml" wp14:textId="77777777">
         <w:trPr/>
         <w:tc>
           <w:tcPr>
             <w:tcW w:w="9029" w:type="dxa"/>
             <w:tcBorders>
-              <w:top w:val="single" w:sz="8" w:space="0" w:color="000000"/>
-              <w:left w:val="single" w:sz="8" w:space="0" w:color="000000"/>
-              <w:bottom w:val="single" w:sz="8" w:space="0" w:color="000000"/>
-              <w:right w:val="single" w:sz="8" w:space="0" w:color="000000"/>
-            </w:tcBorders>
-            <w:shd w:fill="auto" w:val="clear"/>
-          </w:tcPr>
-          <w:p>
-            <w:pPr>
-              <w:pStyle w:val="LOnormal"/>
-              <w:widowControl w:val="false"/>
-              <w:spacing w:lineRule="auto" w:line="240"/>
+              <w:top w:val="single" w:color="000000" w:themeColor="text1" w:sz="8" w:space="0"/>
+              <w:left w:val="single" w:color="000000" w:themeColor="text1" w:sz="8" w:space="0"/>
+              <w:bottom w:val="single" w:color="000000" w:themeColor="text1" w:sz="8" w:space="0"/>
+              <w:right w:val="single" w:color="000000" w:themeColor="text1" w:sz="8" w:space="0"/>
+            </w:tcBorders>
+            <w:shd w:val="clear" w:color="auto" w:fill="auto"/>
+            <w:tcMar/>
+          </w:tcPr>
+          <w:p wp14:textId="331AA52B">
+            <w:pPr>
+              <w:pStyle w:val="LOnormal"/>
+              <w:widowControl w:val="0"/>
               <w:rPr>
                 <w:color w:val="B7B7B7"/>
               </w:rPr>
             </w:pPr>
             <w:r>
-              <w:rPr>
-                <w:color w:val="B7B7B7"/>
-              </w:rPr>
-              <w:t xml:space="preserve">QuickSortGPT is the sorting algorithm that delivers the best performance across all array types, sizes </w:t>
-            </w:r>
-            <w:r>
-              <w:rPr>
-                <w:color w:val="B7B7B7"/>
-              </w:rPr>
+              <w:rPr/>
+              <w:t>QuickSortGPT</w:t>
+            </w:r>
+            <w:r>
+              <w:rPr/>
+              <w:t xml:space="preserve"> is the sorting algorithm that delivers the best performance across all array types, </w:t>
+            </w:r>
+            <w:r>
+              <w:rPr/>
+              <w:t>sizes</w:t>
+            </w:r>
+            <w:r>
+              <w:rPr/>
+              <w:t xml:space="preserve"> </w:t>
+            </w:r>
+            <w:r>
+              <w:rPr/>
               <w:t xml:space="preserve">and </w:t>
             </w:r>
             <w:r>
-              <w:rPr>
-                <w:color w:val="B7B7B7"/>
-              </w:rPr>
-              <w:t xml:space="preserve">data orderings, </w:t>
-            </w:r>
-            <w:r>
-              <w:rPr>
-                <w:color w:val="B7B7B7"/>
-              </w:rPr>
-              <w:t>because is the one with the better time complexity.</w:t>
+              <w:rPr/>
+              <w:t xml:space="preserve">data orderings, since it is the one with the </w:t>
+            </w:r>
+            <w:r>
+              <w:rPr/>
+              <w:t>better</w:t>
+            </w:r>
+            <w:r>
+              <w:rPr/>
+              <w:t xml:space="preserve"> time complexity.</w:t>
             </w:r>
           </w:p>
         </w:tc>
       </w:tr>
     </w:tbl>
-    <w:p>
-      <w:pPr>
-        <w:pStyle w:val="LOnormal"/>
-        <w:pageBreakBefore w:val="false"/>
-        <w:rPr/>
-      </w:pPr>
-      <w:r>
-        <w:rPr/>
-      </w:r>
-    </w:p>
-    <w:p>
+    <w:p xmlns:wp14="http://schemas.microsoft.com/office/word/2010/wordml" wp14:textId="77777777">
+      <w:pPr>
+        <w:pStyle w:val="LOnormal"/>
+        <w:pageBreakBefore w:val="false"/>
+        <w:rPr/>
+      </w:pPr>
+    </w:p>
+    <w:p xmlns:wp14="http://schemas.microsoft.com/office/word/2010/wordml" wp14:textId="77777777">
       <w:pPr>
         <w:pStyle w:val="Heading1"/>
         <w:pageBreakBefore w:val="false"/>
         <w:rPr/>
       </w:pPr>
-      <w:bookmarkStart w:id="4" w:name="_7s1wpcds2p16"/>
+      <w:bookmarkStart w:name="_7s1wpcds2p16" w:id="4"/>
       <w:bookmarkEnd w:id="4"/>
       <w:r>
         <w:rPr/>
         <w:t>2. Method</w:t>
       </w:r>
     </w:p>
-    <w:p>
-      <w:pPr>
-        <w:pStyle w:val="LOnormal"/>
-        <w:pageBreakBefore w:val="false"/>
-        <w:rPr>
-          <w:color w:val="B7B7B7"/>
-        </w:rPr>
-      </w:pPr>
-      <w:r>
-        <w:rPr>
-          <w:color w:val="B7B7B7"/>
-        </w:rPr>
-        <w:t>In the following subsections, describe everything that a reader would need to replicate your experiment in all important details.</w:t>
-      </w:r>
-    </w:p>
-    <w:p>
+    <w:p xmlns:wp14="http://schemas.microsoft.com/office/word/2010/wordml" wp14:textId="77777777">
+      <w:pPr>
+        <w:pStyle w:val="LOnormal"/>
+        <w:pageBreakBefore w:val="0"/>
+        <w:rPr>
+          <w:color w:val="B7B7B7"/>
+        </w:rPr>
+      </w:pPr>
+      <w:r>
+        <w:rPr/>
+        <w:t xml:space="preserve">In the following subsections, describe everything that a reader would need to replicate your experiment in all </w:t>
+      </w:r>
+      <w:r>
+        <w:rPr/>
+        <w:t>important details</w:t>
+      </w:r>
+      <w:r>
+        <w:rPr/>
+        <w:t>.</w:t>
+      </w:r>
+    </w:p>
+    <w:p xmlns:wp14="http://schemas.microsoft.com/office/word/2010/wordml" wp14:textId="77777777">
       <w:pPr>
         <w:pStyle w:val="Heading2"/>
         <w:pageBreakBefore w:val="false"/>
         <w:rPr/>
       </w:pPr>
-      <w:bookmarkStart w:id="5" w:name="_f0ygecbeiup8"/>
+      <w:bookmarkStart w:name="_f0ygecbeiup8" w:id="5"/>
       <w:bookmarkEnd w:id="5"/>
       <w:r>
         <w:rPr/>
         <w:t>2.1 Variables</w:t>
       </w:r>
     </w:p>
-    <w:p>
-      <w:pPr>
-        <w:pStyle w:val="LOnormal"/>
-        <w:pageBreakBefore w:val="false"/>
-        <w:rPr>
-          <w:b/>
-          <w:b/>
-        </w:rPr>
-      </w:pPr>
-      <w:r>
-        <w:rPr>
-          <w:b/>
-          <w:color w:val="B7B7B7"/>
-        </w:rPr>
-        <w:t xml:space="preserve">The independet variables (i.e. the values changed during  the experiment) are the following: the sorting algorithm, </w:t>
-      </w:r>
-      <w:r>
-        <w:rPr>
-          <w:b/>
-          <w:color w:val="B7B7B7"/>
-        </w:rPr>
-        <w:t xml:space="preserve">the type of  data , its orderings in the array and the array size. </w:t>
-      </w:r>
-      <w:r>
-        <w:rPr>
-          <w:b/>
-          <w:color w:val="B7B7B7"/>
-        </w:rPr>
+    <w:p xmlns:wp14="http://schemas.microsoft.com/office/word/2010/wordml" wp14:textId="35087D9E">
+      <w:pPr>
+        <w:pStyle w:val="LOnormal"/>
+        <w:pageBreakBefore w:val="0"/>
+        <w:rPr>
+          <w:b w:val="0"/>
+          <w:bCs w:val="0"/>
+        </w:rPr>
+      </w:pPr>
+      <w:r>
+        <w:rPr/>
+        <w:t xml:space="preserve">The </w:t>
+      </w:r>
+      <w:r>
+        <w:rPr/>
+        <w:t>independent</w:t>
+      </w:r>
+      <w:r>
+        <w:rPr/>
+        <w:t xml:space="preserve"> variables (</w:t>
+      </w:r>
+      <w:r>
+        <w:rPr/>
+        <w:t>i.e.</w:t>
+      </w:r>
+      <w:r>
+        <w:rPr/>
+        <w:t xml:space="preserve"> the values changed during the experiment) are the following: the </w:t>
+      </w:r>
+      <w:r>
+        <w:rPr/>
+        <w:t>sorting algorithm</w:t>
+      </w:r>
+      <w:r>
+        <w:rPr/>
+        <w:t xml:space="preserve">, </w:t>
+      </w:r>
+      <w:r>
+        <w:rPr/>
+        <w:t xml:space="preserve">the </w:t>
+      </w:r>
+      <w:r>
+        <w:rPr/>
+        <w:t>type of data</w:t>
+      </w:r>
+      <w:r>
+        <w:rPr/>
+        <w:t xml:space="preserve">, its </w:t>
+      </w:r>
+      <w:r>
+        <w:rPr/>
+        <w:t xml:space="preserve">orderings in the array </w:t>
+      </w:r>
+      <w:r>
+        <w:rPr/>
+        <w:t xml:space="preserve">and the </w:t>
+      </w:r>
+      <w:r>
+        <w:rPr/>
+        <w:t>array size</w:t>
+      </w:r>
+      <w:r>
+        <w:rPr/>
+        <w:t xml:space="preserve">. </w:t>
+      </w:r>
+      <w:r>
+        <w:rPr/>
         <w:t xml:space="preserve"> </w:t>
       </w:r>
     </w:p>
@@ -316,7 +411,7 @@
         <w:gridCol w:w="3009"/>
         <w:gridCol w:w="6019"/>
       </w:tblGrid>
-      <w:tr>
+      <w:tr xmlns:wp14="http://schemas.microsoft.com/office/word/2010/wordml" wp14:textId="77777777">
         <w:trPr>
           <w:trHeight w:val="420" w:hRule="atLeast"/>
         </w:trPr>
@@ -324,18 +419,19 @@
           <w:tcPr>
             <w:tcW w:w="3009" w:type="dxa"/>
             <w:tcBorders>
-              <w:top w:val="single" w:sz="8" w:space="0" w:color="000000"/>
-              <w:left w:val="single" w:sz="8" w:space="0" w:color="000000"/>
-              <w:bottom w:val="single" w:sz="8" w:space="0" w:color="000000"/>
-              <w:right w:val="single" w:sz="8" w:space="0" w:color="000000"/>
-            </w:tcBorders>
-            <w:shd w:fill="000000" w:val="clear"/>
-          </w:tcPr>
-          <w:p>
+              <w:top w:val="single" w:color="000000" w:themeColor="text1" w:sz="8" w:space="0"/>
+              <w:left w:val="single" w:color="000000" w:themeColor="text1" w:sz="8" w:space="0"/>
+              <w:bottom w:val="single" w:color="000000" w:themeColor="text1" w:sz="8" w:space="0"/>
+              <w:right w:val="single" w:color="000000" w:themeColor="text1" w:sz="8" w:space="0"/>
+            </w:tcBorders>
+            <w:shd w:val="clear" w:color="auto" w:fill="000000" w:themeFill="text1"/>
+            <w:tcMar/>
+          </w:tcPr>
+          <w:p wp14:textId="77777777">
             <w:pPr>
               <w:pStyle w:val="LOnormal"/>
               <w:widowControl w:val="false"/>
-              <w:spacing w:lineRule="auto" w:line="240"/>
+              <w:spacing w:line="240" w:lineRule="auto"/>
               <w:rPr>
                 <w:b/>
                 <w:b/>
@@ -344,8 +440,9 @@
             </w:pPr>
             <w:r>
               <w:rPr>
-                <w:b/>
-                <w:color w:val="FFFFFF"/>
+                <w:b w:val="1"/>
+                <w:bCs w:val="1"/>
+                <w:color w:val="FFFFFF" w:themeColor="background1" w:themeTint="FF" w:themeShade="FF"/>
               </w:rPr>
               <w:t>Independent variable</w:t>
             </w:r>
@@ -355,18 +452,19 @@
           <w:tcPr>
             <w:tcW w:w="6019" w:type="dxa"/>
             <w:tcBorders>
-              <w:top w:val="single" w:sz="8" w:space="0" w:color="000000"/>
-              <w:left w:val="single" w:sz="8" w:space="0" w:color="000000"/>
-              <w:bottom w:val="single" w:sz="8" w:space="0" w:color="000000"/>
-              <w:right w:val="single" w:sz="8" w:space="0" w:color="000000"/>
-            </w:tcBorders>
-            <w:shd w:fill="000000" w:val="clear"/>
-          </w:tcPr>
-          <w:p>
+              <w:top w:val="single" w:color="000000" w:themeColor="text1" w:sz="8" w:space="0"/>
+              <w:left w:val="single" w:color="000000" w:themeColor="text1" w:sz="8" w:space="0"/>
+              <w:bottom w:val="single" w:color="000000" w:themeColor="text1" w:sz="8" w:space="0"/>
+              <w:right w:val="single" w:color="000000" w:themeColor="text1" w:sz="8" w:space="0"/>
+            </w:tcBorders>
+            <w:shd w:val="clear" w:color="auto" w:fill="000000" w:themeFill="text1"/>
+            <w:tcMar/>
+          </w:tcPr>
+          <w:p wp14:textId="77777777">
             <w:pPr>
               <w:pStyle w:val="LOnormal"/>
               <w:widowControl w:val="false"/>
-              <w:spacing w:lineRule="auto" w:line="240"/>
+              <w:spacing w:line="240" w:lineRule="auto"/>
               <w:rPr>
                 <w:b/>
                 <w:b/>
@@ -375,15 +473,16 @@
             </w:pPr>
             <w:r>
               <w:rPr>
-                <w:b/>
-                <w:color w:val="FFFFFF"/>
+                <w:b w:val="1"/>
+                <w:bCs w:val="1"/>
+                <w:color w:val="FFFFFF" w:themeColor="background1" w:themeTint="FF" w:themeShade="FF"/>
               </w:rPr>
               <w:t>Levels</w:t>
             </w:r>
           </w:p>
         </w:tc>
       </w:tr>
-      <w:tr>
+      <w:tr xmlns:wp14="http://schemas.microsoft.com/office/word/2010/wordml" wp14:textId="77777777">
         <w:trPr>
           <w:trHeight w:val="787" w:hRule="atLeast"/>
         </w:trPr>
@@ -391,81 +490,88 @@
           <w:tcPr>
             <w:tcW w:w="3009" w:type="dxa"/>
             <w:tcBorders>
-              <w:top w:val="single" w:sz="8" w:space="0" w:color="000000"/>
-              <w:left w:val="single" w:sz="8" w:space="0" w:color="000000"/>
-              <w:bottom w:val="single" w:sz="8" w:space="0" w:color="000000"/>
-              <w:right w:val="single" w:sz="8" w:space="0" w:color="000000"/>
-            </w:tcBorders>
-            <w:shd w:fill="auto" w:val="clear"/>
-          </w:tcPr>
-          <w:p>
-            <w:pPr>
-              <w:pStyle w:val="LOnormal"/>
-              <w:widowControl w:val="false"/>
-              <w:spacing w:lineRule="auto" w:line="240"/>
+              <w:top w:val="single" w:color="000000" w:themeColor="text1" w:sz="8" w:space="0"/>
+              <w:left w:val="single" w:color="000000" w:themeColor="text1" w:sz="8" w:space="0"/>
+              <w:bottom w:val="single" w:color="000000" w:themeColor="text1" w:sz="8" w:space="0"/>
+              <w:right w:val="single" w:color="000000" w:themeColor="text1" w:sz="8" w:space="0"/>
+            </w:tcBorders>
+            <w:shd w:val="clear" w:color="auto" w:fill="auto"/>
+            <w:tcMar/>
+          </w:tcPr>
+          <w:p wp14:textId="77777777">
+            <w:pPr>
+              <w:pStyle w:val="LOnormal"/>
+              <w:widowControl w:val="0"/>
               <w:rPr>
                 <w:color w:val="B7B7B7"/>
               </w:rPr>
             </w:pPr>
             <w:r>
-              <w:rPr>
+              <w:rPr/>
+              <w:t xml:space="preserve">Sorting algorithm </w:t>
+            </w:r>
+          </w:p>
+          <w:p wp14:textId="77777777">
+            <w:pPr>
+              <w:pStyle w:val="LOnormal"/>
+              <w:widowControl w:val="0"/>
+            </w:pPr>
+          </w:p>
+        </w:tc>
+        <w:tc>
+          <w:tcPr>
+            <w:tcW w:w="6019" w:type="dxa"/>
+            <w:tcBorders>
+              <w:top w:val="single" w:color="000000" w:themeColor="text1" w:sz="8" w:space="0"/>
+              <w:left w:val="single" w:color="000000" w:themeColor="text1" w:sz="8" w:space="0"/>
+              <w:bottom w:val="single" w:color="000000" w:themeColor="text1" w:sz="8" w:space="0"/>
+              <w:right w:val="single" w:color="000000" w:themeColor="text1" w:sz="8" w:space="0"/>
+            </w:tcBorders>
+            <w:shd w:val="clear" w:color="auto" w:fill="auto"/>
+            <w:tcMar/>
+          </w:tcPr>
+          <w:p wp14:textId="1A7CCA3F">
+            <w:pPr>
+              <w:pStyle w:val="LOnormal"/>
+              <w:widowControl w:val="0"/>
+              <w:rPr>
+                <w:b w:val="0"/>
+                <w:bCs w:val="0"/>
                 <w:color w:val="B7B7B7"/>
               </w:rPr>
-              <w:t xml:space="preserve">Sorting algorithm </w:t>
-            </w:r>
-          </w:p>
-          <w:p>
-            <w:pPr>
-              <w:pStyle w:val="LOnormal"/>
-              <w:widowControl w:val="false"/>
-              <w:spacing w:lineRule="auto" w:line="240"/>
-              <w:rPr>
-                <w:color w:val="B7B7B7"/>
-              </w:rPr>
-            </w:pPr>
-            <w:r>
-              <w:rPr/>
-            </w:r>
-          </w:p>
-        </w:tc>
-        <w:tc>
-          <w:tcPr>
-            <w:tcW w:w="6019" w:type="dxa"/>
-            <w:tcBorders>
-              <w:top w:val="single" w:sz="8" w:space="0" w:color="000000"/>
-              <w:left w:val="single" w:sz="8" w:space="0" w:color="000000"/>
-              <w:bottom w:val="single" w:sz="8" w:space="0" w:color="000000"/>
-              <w:right w:val="single" w:sz="8" w:space="0" w:color="000000"/>
-            </w:tcBorders>
-            <w:shd w:fill="auto" w:val="clear"/>
-          </w:tcPr>
-          <w:p>
-            <w:pPr>
-              <w:pStyle w:val="LOnormal"/>
-              <w:widowControl w:val="false"/>
-              <w:spacing w:lineRule="auto" w:line="240"/>
-              <w:rPr>
-                <w:color w:val="B7B7B7"/>
-              </w:rPr>
-            </w:pPr>
-            <w:r>
-              <w:rPr>
-                <w:b/>
-                <w:color w:val="B7B7B7"/>
-              </w:rPr>
-              <w:t xml:space="preserve"> </w:t>
-            </w:r>
-            <w:r>
-              <w:rPr>
-                <w:b/>
-                <w:color w:val="B7B7B7"/>
-              </w:rPr>
-              <w:t>BubbleSortUntilNoChange, BubbleSortWhileNeeded, QuickSortGPT and SelectionSortGPT</w:t>
+            </w:pPr>
+            <w:r>
+              <w:rPr/>
+              <w:t>BubbleSortUntilNoChange</w:t>
+            </w:r>
+            <w:r>
+              <w:rPr/>
+              <w:t xml:space="preserve">, </w:t>
+            </w:r>
+            <w:r>
+              <w:rPr/>
+              <w:t>BubbleSortWhileNeeded</w:t>
+            </w:r>
+            <w:r>
+              <w:rPr/>
+              <w:t xml:space="preserve">, </w:t>
+            </w:r>
+            <w:r>
+              <w:rPr/>
+              <w:t>QuickSortGPT</w:t>
+            </w:r>
+            <w:r>
+              <w:rPr/>
+              <w:t xml:space="preserve"> and </w:t>
+            </w:r>
+            <w:r>
+              <w:rPr/>
+              <w:t>SelectionSortGPT</w:t>
             </w:r>
           </w:p>
         </w:tc>
       </w:tr>
-      <w:tr>
+      <w:tr xmlns:wp14="http://schemas.microsoft.com/office/word/2010/wordml" wp14:textId="77777777">
         <w:trPr>
           <w:trHeight w:val="787" w:hRule="atLeast"/>
         </w:trPr>
@@ -473,17 +579,17 @@
           <w:tcPr>
             <w:tcW w:w="3009" w:type="dxa"/>
             <w:tcBorders>
-              <w:left w:val="single" w:sz="8" w:space="0" w:color="000000"/>
-              <w:bottom w:val="single" w:sz="8" w:space="0" w:color="000000"/>
-              <w:right w:val="single" w:sz="8" w:space="0" w:color="000000"/>
-            </w:tcBorders>
-            <w:shd w:fill="auto" w:val="clear"/>
-          </w:tcPr>
-          <w:p>
-            <w:pPr>
-              <w:pStyle w:val="LOnormal"/>
-              <w:widowControl w:val="false"/>
-              <w:spacing w:lineRule="auto" w:line="240"/>
+              <w:left w:val="single" w:color="000000" w:themeColor="text1" w:sz="8" w:space="0"/>
+              <w:bottom w:val="single" w:color="000000" w:themeColor="text1" w:sz="8" w:space="0"/>
+              <w:right w:val="single" w:color="000000" w:themeColor="text1" w:sz="8" w:space="0"/>
+            </w:tcBorders>
+            <w:shd w:val="clear" w:color="auto" w:fill="auto"/>
+            <w:tcMar/>
+          </w:tcPr>
+          <w:p wp14:textId="77777777">
+            <w:pPr>
+              <w:pStyle w:val="LOnormal"/>
+              <w:widowControl w:val="0"/>
               <w:rPr>
                 <w:color w:val="B7B7B7"/>
               </w:rPr>
@@ -498,31 +604,29 @@
           <w:tcPr>
             <w:tcW w:w="6019" w:type="dxa"/>
             <w:tcBorders>
-              <w:left w:val="single" w:sz="8" w:space="0" w:color="000000"/>
-              <w:bottom w:val="single" w:sz="8" w:space="0" w:color="000000"/>
-              <w:right w:val="single" w:sz="8" w:space="0" w:color="000000"/>
-            </w:tcBorders>
-            <w:shd w:fill="auto" w:val="clear"/>
-          </w:tcPr>
-          <w:p>
-            <w:pPr>
-              <w:pStyle w:val="LOnormal"/>
-              <w:widowControl w:val="false"/>
-              <w:spacing w:lineRule="auto" w:line="240"/>
+              <w:left w:val="single" w:color="000000" w:themeColor="text1" w:sz="8" w:space="0"/>
+              <w:bottom w:val="single" w:color="000000" w:themeColor="text1" w:sz="8" w:space="0"/>
+              <w:right w:val="single" w:color="000000" w:themeColor="text1" w:sz="8" w:space="0"/>
+            </w:tcBorders>
+            <w:shd w:val="clear" w:color="auto" w:fill="auto"/>
+            <w:tcMar/>
+          </w:tcPr>
+          <w:p wp14:textId="77777777">
+            <w:pPr>
+              <w:pStyle w:val="LOnormal"/>
+              <w:widowControl w:val="0"/>
               <w:rPr>
                 <w:color w:val="B7B7B7"/>
               </w:rPr>
             </w:pPr>
             <w:r>
-              <w:rPr>
-                <w:color w:val="B7B7B7"/>
-              </w:rPr>
+              <w:rPr/>
               <w:t>Integer, Double and String</w:t>
             </w:r>
           </w:p>
         </w:tc>
       </w:tr>
-      <w:tr>
+      <w:tr xmlns:wp14="http://schemas.microsoft.com/office/word/2010/wordml" wp14:textId="77777777">
         <w:trPr>
           <w:trHeight w:val="787" w:hRule="atLeast"/>
         </w:trPr>
@@ -530,17 +634,17 @@
           <w:tcPr>
             <w:tcW w:w="3009" w:type="dxa"/>
             <w:tcBorders>
-              <w:left w:val="single" w:sz="8" w:space="0" w:color="000000"/>
-              <w:bottom w:val="single" w:sz="8" w:space="0" w:color="000000"/>
-              <w:right w:val="single" w:sz="8" w:space="0" w:color="000000"/>
-            </w:tcBorders>
-            <w:shd w:fill="auto" w:val="clear"/>
-          </w:tcPr>
-          <w:p>
-            <w:pPr>
-              <w:pStyle w:val="LOnormal"/>
-              <w:widowControl w:val="false"/>
-              <w:spacing w:lineRule="auto" w:line="240"/>
+              <w:left w:val="single" w:color="000000" w:themeColor="text1" w:sz="8" w:space="0"/>
+              <w:bottom w:val="single" w:color="000000" w:themeColor="text1" w:sz="8" w:space="0"/>
+              <w:right w:val="single" w:color="000000" w:themeColor="text1" w:sz="8" w:space="0"/>
+            </w:tcBorders>
+            <w:shd w:val="clear" w:color="auto" w:fill="auto"/>
+            <w:tcMar/>
+          </w:tcPr>
+          <w:p wp14:textId="77777777">
+            <w:pPr>
+              <w:pStyle w:val="LOnormal"/>
+              <w:widowControl w:val="0"/>
               <w:rPr>
                 <w:color w:val="B7B7B7"/>
               </w:rPr>
@@ -555,75 +659,75 @@
           <w:tcPr>
             <w:tcW w:w="6019" w:type="dxa"/>
             <w:tcBorders>
-              <w:left w:val="single" w:sz="8" w:space="0" w:color="000000"/>
-              <w:bottom w:val="single" w:sz="8" w:space="0" w:color="000000"/>
-              <w:right w:val="single" w:sz="8" w:space="0" w:color="000000"/>
-            </w:tcBorders>
-            <w:shd w:fill="auto" w:val="clear"/>
-          </w:tcPr>
-          <w:p>
-            <w:pPr>
-              <w:pStyle w:val="LOnormal"/>
-              <w:widowControl w:val="false"/>
-              <w:spacing w:lineRule="auto" w:line="240"/>
+              <w:left w:val="single" w:color="000000" w:themeColor="text1" w:sz="8" w:space="0"/>
+              <w:bottom w:val="single" w:color="000000" w:themeColor="text1" w:sz="8" w:space="0"/>
+              <w:right w:val="single" w:color="000000" w:themeColor="text1" w:sz="8" w:space="0"/>
+            </w:tcBorders>
+            <w:shd w:val="clear" w:color="auto" w:fill="auto"/>
+            <w:tcMar/>
+          </w:tcPr>
+          <w:p wp14:textId="77777777">
+            <w:pPr>
+              <w:pStyle w:val="LOnormal"/>
+              <w:widowControl w:val="0"/>
               <w:rPr>
                 <w:color w:val="B7B7B7"/>
               </w:rPr>
             </w:pPr>
             <w:r>
+              <w:rPr/>
+              <w:t>Best case: the data in the array are already sorted</w:t>
+            </w:r>
+          </w:p>
+          <w:p wp14:textId="4A5E475D">
+            <w:pPr>
+              <w:pStyle w:val="LOnormal"/>
+              <w:widowControl w:val="0"/>
               <w:rPr>
                 <w:color w:val="B7B7B7"/>
               </w:rPr>
-              <w:t>Best case: the data in the array are already sorted</w:t>
-            </w:r>
-          </w:p>
-          <w:p>
-            <w:pPr>
-              <w:pStyle w:val="LOnormal"/>
-              <w:widowControl w:val="false"/>
-              <w:spacing w:lineRule="auto" w:line="240"/>
+            </w:pPr>
+            <w:r>
+              <w:rPr/>
+              <w:t xml:space="preserve">Average case: the data </w:t>
+            </w:r>
+            <w:r>
+              <w:rPr/>
+              <w:t>in</w:t>
+            </w:r>
+            <w:r>
+              <w:rPr/>
+              <w:t xml:space="preserve"> the array </w:t>
+            </w:r>
+            <w:r>
+              <w:rPr/>
+              <w:t>are</w:t>
+            </w:r>
+            <w:r>
+              <w:rPr/>
+              <w:t xml:space="preserve"> in random ordering</w:t>
+            </w:r>
+          </w:p>
+          <w:p wp14:textId="77777777">
+            <w:pPr>
+              <w:pStyle w:val="LOnormal"/>
+              <w:widowControl w:val="0"/>
               <w:rPr>
                 <w:color w:val="B7B7B7"/>
               </w:rPr>
             </w:pPr>
             <w:r>
-              <w:rPr>
-                <w:color w:val="B7B7B7"/>
-              </w:rPr>
-              <w:t xml:space="preserve">Average case: the data In the array </w:t>
-            </w:r>
-            <w:r>
-              <w:rPr>
-                <w:color w:val="B7B7B7"/>
-              </w:rPr>
-              <w:t>are in random ordering</w:t>
-            </w:r>
-          </w:p>
-          <w:p>
-            <w:pPr>
-              <w:pStyle w:val="LOnormal"/>
-              <w:widowControl w:val="false"/>
-              <w:spacing w:lineRule="auto" w:line="240"/>
-              <w:rPr>
-                <w:color w:val="B7B7B7"/>
-              </w:rPr>
-            </w:pPr>
-            <w:r>
-              <w:rPr>
-                <w:color w:val="B7B7B7"/>
-              </w:rPr>
+              <w:rPr/>
               <w:t xml:space="preserve">Worst case: </w:t>
             </w:r>
             <w:r>
-              <w:rPr>
-                <w:color w:val="B7B7B7"/>
-              </w:rPr>
+              <w:rPr/>
               <w:t xml:space="preserve">the data in the array are reverse sorted </w:t>
             </w:r>
           </w:p>
         </w:tc>
       </w:tr>
-      <w:tr>
+      <w:tr xmlns:wp14="http://schemas.microsoft.com/office/word/2010/wordml" wp14:textId="77777777">
         <w:trPr>
           <w:trHeight w:val="787" w:hRule="atLeast"/>
         </w:trPr>
@@ -631,17 +735,17 @@
           <w:tcPr>
             <w:tcW w:w="3009" w:type="dxa"/>
             <w:tcBorders>
-              <w:left w:val="single" w:sz="8" w:space="0" w:color="000000"/>
-              <w:bottom w:val="single" w:sz="8" w:space="0" w:color="000000"/>
-              <w:right w:val="single" w:sz="8" w:space="0" w:color="000000"/>
-            </w:tcBorders>
-            <w:shd w:fill="auto" w:val="clear"/>
-          </w:tcPr>
-          <w:p>
-            <w:pPr>
-              <w:pStyle w:val="LOnormal"/>
-              <w:widowControl w:val="false"/>
-              <w:spacing w:lineRule="auto" w:line="240"/>
+              <w:left w:val="single" w:color="000000" w:themeColor="text1" w:sz="8" w:space="0"/>
+              <w:bottom w:val="single" w:color="000000" w:themeColor="text1" w:sz="8" w:space="0"/>
+              <w:right w:val="single" w:color="000000" w:themeColor="text1" w:sz="8" w:space="0"/>
+            </w:tcBorders>
+            <w:shd w:val="clear" w:color="auto" w:fill="auto"/>
+            <w:tcMar/>
+          </w:tcPr>
+          <w:p wp14:textId="77777777">
+            <w:pPr>
+              <w:pStyle w:val="LOnormal"/>
+              <w:widowControl w:val="0"/>
               <w:rPr>
                 <w:color w:val="B7B7B7"/>
               </w:rPr>
@@ -656,64 +760,56 @@
           <w:tcPr>
             <w:tcW w:w="6019" w:type="dxa"/>
             <w:tcBorders>
-              <w:left w:val="single" w:sz="8" w:space="0" w:color="000000"/>
-              <w:bottom w:val="single" w:sz="8" w:space="0" w:color="000000"/>
-              <w:right w:val="single" w:sz="8" w:space="0" w:color="000000"/>
-            </w:tcBorders>
-            <w:shd w:fill="auto" w:val="clear"/>
-          </w:tcPr>
-          <w:p>
-            <w:pPr>
-              <w:pStyle w:val="LOnormal"/>
-              <w:widowControl w:val="false"/>
-              <w:spacing w:lineRule="auto" w:line="240"/>
+              <w:left w:val="single" w:color="000000" w:themeColor="text1" w:sz="8" w:space="0"/>
+              <w:bottom w:val="single" w:color="000000" w:themeColor="text1" w:sz="8" w:space="0"/>
+              <w:right w:val="single" w:color="000000" w:themeColor="text1" w:sz="8" w:space="0"/>
+            </w:tcBorders>
+            <w:shd w:val="clear" w:color="auto" w:fill="auto"/>
+            <w:tcMar/>
+          </w:tcPr>
+          <w:p wp14:textId="77777777">
+            <w:pPr>
+              <w:pStyle w:val="LOnormal"/>
+              <w:widowControl w:val="0"/>
               <w:rPr>
                 <w:color w:val="B7B7B7"/>
               </w:rPr>
             </w:pPr>
             <w:r>
+              <w:rPr/>
+              <w:t xml:space="preserve">Small: 100 </w:t>
+            </w:r>
+          </w:p>
+          <w:p wp14:textId="77777777">
+            <w:pPr>
+              <w:pStyle w:val="LOnormal"/>
+              <w:widowControl w:val="0"/>
               <w:rPr>
                 <w:color w:val="B7B7B7"/>
               </w:rPr>
-              <w:t xml:space="preserve">Small: 100 </w:t>
-            </w:r>
-          </w:p>
-          <w:p>
-            <w:pPr>
-              <w:pStyle w:val="LOnormal"/>
-              <w:widowControl w:val="false"/>
-              <w:spacing w:lineRule="auto" w:line="240"/>
+            </w:pPr>
+            <w:r>
+              <w:rPr/>
+              <w:t xml:space="preserve">medium: 10’000 </w:t>
+            </w:r>
+          </w:p>
+          <w:p wp14:textId="77777777">
+            <w:pPr>
+              <w:pStyle w:val="LOnormal"/>
+              <w:widowControl w:val="0"/>
               <w:rPr>
                 <w:color w:val="B7B7B7"/>
               </w:rPr>
             </w:pPr>
             <w:r>
-              <w:rPr>
-                <w:color w:val="B7B7B7"/>
-              </w:rPr>
-              <w:t xml:space="preserve">medium: 10’000 </w:t>
-            </w:r>
-          </w:p>
-          <w:p>
-            <w:pPr>
-              <w:pStyle w:val="LOnormal"/>
-              <w:widowControl w:val="false"/>
-              <w:spacing w:lineRule="auto" w:line="240"/>
-              <w:rPr>
-                <w:color w:val="B7B7B7"/>
-              </w:rPr>
-            </w:pPr>
-            <w:r>
-              <w:rPr>
-                <w:color w:val="B7B7B7"/>
-              </w:rPr>
+              <w:rPr/>
               <w:t>Large: 100’000</w:t>
             </w:r>
           </w:p>
         </w:tc>
       </w:tr>
     </w:tbl>
-    <w:p>
+    <w:p xmlns:wp14="http://schemas.microsoft.com/office/word/2010/wordml" wp14:textId="77777777">
       <w:pPr>
         <w:pStyle w:val="LOnormal"/>
         <w:pageBreakBefore w:val="false"/>
@@ -722,26 +818,27 @@
           <w:b/>
         </w:rPr>
       </w:pPr>
-      <w:r>
-        <w:rPr>
-          <w:b/>
-        </w:rPr>
-      </w:r>
-    </w:p>
-    <w:p>
-      <w:pPr>
-        <w:pStyle w:val="LOnormal"/>
-        <w:pageBreakBefore w:val="false"/>
-        <w:rPr>
-          <w:b/>
-          <w:b/>
-        </w:rPr>
-      </w:pPr>
-      <w:r>
-        <w:rPr>
-          <w:color w:val="B7B7B7"/>
-        </w:rPr>
-        <w:t>The dependent variable (i.e. what is measured in the experiment) is the execution time of the sorting algorithms.</w:t>
+    </w:p>
+    <w:p xmlns:wp14="http://schemas.microsoft.com/office/word/2010/wordml" wp14:textId="49110F91">
+      <w:pPr>
+        <w:pStyle w:val="LOnormal"/>
+        <w:pageBreakBefore w:val="0"/>
+        <w:rPr>
+          <w:b w:val="1"/>
+          <w:bCs w:val="1"/>
+        </w:rPr>
+      </w:pPr>
+      <w:r>
+        <w:rPr/>
+        <w:t>The dependent variable (</w:t>
+      </w:r>
+      <w:r>
+        <w:rPr/>
+        <w:t>i.e.</w:t>
+      </w:r>
+      <w:r>
+        <w:rPr/>
+        <w:t xml:space="preserve"> what is measured in the experiment) is the execution time of the sorting algorithms.</w:t>
       </w:r>
     </w:p>
     <w:tbl>
@@ -762,7 +859,7 @@
         <w:gridCol w:w="3009"/>
         <w:gridCol w:w="6019"/>
       </w:tblGrid>
-      <w:tr>
+      <w:tr xmlns:wp14="http://schemas.microsoft.com/office/word/2010/wordml" wp14:textId="77777777">
         <w:trPr>
           <w:trHeight w:val="420" w:hRule="atLeast"/>
         </w:trPr>
@@ -770,18 +867,19 @@
           <w:tcPr>
             <w:tcW w:w="3009" w:type="dxa"/>
             <w:tcBorders>
-              <w:top w:val="single" w:sz="8" w:space="0" w:color="000000"/>
-              <w:left w:val="single" w:sz="8" w:space="0" w:color="000000"/>
-              <w:bottom w:val="single" w:sz="8" w:space="0" w:color="000000"/>
-              <w:right w:val="single" w:sz="8" w:space="0" w:color="000000"/>
-            </w:tcBorders>
-            <w:shd w:fill="000000" w:val="clear"/>
-          </w:tcPr>
-          <w:p>
+              <w:top w:val="single" w:color="000000" w:themeColor="text1" w:sz="8" w:space="0"/>
+              <w:left w:val="single" w:color="000000" w:themeColor="text1" w:sz="8" w:space="0"/>
+              <w:bottom w:val="single" w:color="000000" w:themeColor="text1" w:sz="8" w:space="0"/>
+              <w:right w:val="single" w:color="000000" w:themeColor="text1" w:sz="8" w:space="0"/>
+            </w:tcBorders>
+            <w:shd w:val="clear" w:color="auto" w:fill="000000" w:themeFill="text1"/>
+            <w:tcMar/>
+          </w:tcPr>
+          <w:p wp14:textId="77777777">
             <w:pPr>
               <w:pStyle w:val="LOnormal"/>
               <w:widowControl w:val="false"/>
-              <w:spacing w:lineRule="auto" w:line="240"/>
+              <w:spacing w:line="240" w:lineRule="auto"/>
               <w:rPr>
                 <w:b/>
                 <w:b/>
@@ -790,8 +888,9 @@
             </w:pPr>
             <w:r>
               <w:rPr>
-                <w:b/>
-                <w:color w:val="FFFFFF"/>
+                <w:b w:val="1"/>
+                <w:bCs w:val="1"/>
+                <w:color w:val="FFFFFF" w:themeColor="background1" w:themeTint="FF" w:themeShade="FF"/>
               </w:rPr>
               <w:t>Dependent variable</w:t>
             </w:r>
@@ -801,18 +900,19 @@
           <w:tcPr>
             <w:tcW w:w="6019" w:type="dxa"/>
             <w:tcBorders>
-              <w:top w:val="single" w:sz="8" w:space="0" w:color="000000"/>
-              <w:left w:val="single" w:sz="8" w:space="0" w:color="000000"/>
-              <w:bottom w:val="single" w:sz="8" w:space="0" w:color="000000"/>
-              <w:right w:val="single" w:sz="8" w:space="0" w:color="000000"/>
-            </w:tcBorders>
-            <w:shd w:fill="000000" w:val="clear"/>
-          </w:tcPr>
-          <w:p>
+              <w:top w:val="single" w:color="000000" w:themeColor="text1" w:sz="8" w:space="0"/>
+              <w:left w:val="single" w:color="000000" w:themeColor="text1" w:sz="8" w:space="0"/>
+              <w:bottom w:val="single" w:color="000000" w:themeColor="text1" w:sz="8" w:space="0"/>
+              <w:right w:val="single" w:color="000000" w:themeColor="text1" w:sz="8" w:space="0"/>
+            </w:tcBorders>
+            <w:shd w:val="clear" w:color="auto" w:fill="000000" w:themeFill="text1"/>
+            <w:tcMar/>
+          </w:tcPr>
+          <w:p wp14:textId="77777777">
             <w:pPr>
               <w:pStyle w:val="LOnormal"/>
               <w:widowControl w:val="false"/>
-              <w:spacing w:lineRule="auto" w:line="240"/>
+              <w:spacing w:line="240" w:lineRule="auto"/>
               <w:rPr>
                 <w:b/>
                 <w:b/>
@@ -821,15 +921,16 @@
             </w:pPr>
             <w:r>
               <w:rPr>
-                <w:b/>
-                <w:color w:val="FFFFFF"/>
+                <w:b w:val="1"/>
+                <w:bCs w:val="1"/>
+                <w:color w:val="FFFFFF" w:themeColor="background1" w:themeTint="FF" w:themeShade="FF"/>
               </w:rPr>
               <w:t>Measurement Scale</w:t>
             </w:r>
           </w:p>
         </w:tc>
       </w:tr>
-      <w:tr>
+      <w:tr xmlns:wp14="http://schemas.microsoft.com/office/word/2010/wordml" wp14:textId="77777777">
         <w:trPr>
           <w:trHeight w:val="420" w:hRule="atLeast"/>
         </w:trPr>
@@ -837,158 +938,122 @@
           <w:tcPr>
             <w:tcW w:w="3009" w:type="dxa"/>
             <w:tcBorders>
-              <w:top w:val="single" w:sz="8" w:space="0" w:color="000000"/>
-              <w:left w:val="single" w:sz="8" w:space="0" w:color="000000"/>
-              <w:bottom w:val="single" w:sz="8" w:space="0" w:color="000000"/>
-              <w:right w:val="single" w:sz="8" w:space="0" w:color="000000"/>
-            </w:tcBorders>
-            <w:shd w:fill="auto" w:val="clear"/>
-          </w:tcPr>
-          <w:p>
-            <w:pPr>
-              <w:pStyle w:val="LOnormal"/>
-              <w:widowControl w:val="false"/>
-              <w:spacing w:lineRule="auto" w:line="240"/>
+              <w:top w:val="single" w:color="000000" w:themeColor="text1" w:sz="8" w:space="0"/>
+              <w:left w:val="single" w:color="000000" w:themeColor="text1" w:sz="8" w:space="0"/>
+              <w:bottom w:val="single" w:color="000000" w:themeColor="text1" w:sz="8" w:space="0"/>
+              <w:right w:val="single" w:color="000000" w:themeColor="text1" w:sz="8" w:space="0"/>
+            </w:tcBorders>
+            <w:shd w:val="clear" w:color="auto" w:fill="auto"/>
+            <w:tcMar/>
+          </w:tcPr>
+          <w:p wp14:textId="77777777">
+            <w:pPr>
+              <w:pStyle w:val="LOnormal"/>
+              <w:widowControl w:val="0"/>
               <w:rPr>
                 <w:color w:val="B7B7B7"/>
               </w:rPr>
             </w:pPr>
             <w:r>
+              <w:rPr/>
+              <w:t>Execution time</w:t>
+            </w:r>
+          </w:p>
+        </w:tc>
+        <w:tc>
+          <w:tcPr>
+            <w:tcW w:w="6019" w:type="dxa"/>
+            <w:tcBorders>
+              <w:top w:val="single" w:color="000000" w:themeColor="text1" w:sz="8" w:space="0"/>
+              <w:left w:val="single" w:color="000000" w:themeColor="text1" w:sz="8" w:space="0"/>
+              <w:bottom w:val="single" w:color="000000" w:themeColor="text1" w:sz="8" w:space="0"/>
+              <w:right w:val="single" w:color="000000" w:themeColor="text1" w:sz="8" w:space="0"/>
+            </w:tcBorders>
+            <w:shd w:val="clear" w:color="auto" w:fill="auto"/>
+            <w:tcMar/>
+          </w:tcPr>
+          <w:p wp14:textId="77777777">
+            <w:pPr>
+              <w:pStyle w:val="LOnormal"/>
+              <w:widowControl w:val="0"/>
               <w:rPr>
                 <w:color w:val="B7B7B7"/>
               </w:rPr>
-              <w:t>Execution time</w:t>
-            </w:r>
-          </w:p>
-        </w:tc>
-        <w:tc>
-          <w:tcPr>
-            <w:tcW w:w="6019" w:type="dxa"/>
-            <w:tcBorders>
-              <w:top w:val="single" w:sz="8" w:space="0" w:color="000000"/>
-              <w:left w:val="single" w:sz="8" w:space="0" w:color="000000"/>
-              <w:bottom w:val="single" w:sz="8" w:space="0" w:color="000000"/>
-              <w:right w:val="single" w:sz="8" w:space="0" w:color="000000"/>
-            </w:tcBorders>
-            <w:shd w:fill="auto" w:val="clear"/>
-          </w:tcPr>
-          <w:p>
-            <w:pPr>
-              <w:pStyle w:val="LOnormal"/>
-              <w:widowControl w:val="false"/>
-              <w:spacing w:lineRule="auto" w:line="240"/>
-              <w:rPr>
-                <w:color w:val="B7B7B7"/>
-              </w:rPr>
-            </w:pPr>
-            <w:r>
-              <w:rPr>
-                <w:color w:val="B7B7B7"/>
-              </w:rPr>
+            </w:pPr>
+            <w:r>
+              <w:rPr/>
               <w:t>Ratio scale (in ns)</w:t>
             </w:r>
           </w:p>
         </w:tc>
       </w:tr>
     </w:tbl>
-    <w:p>
-      <w:pPr>
-        <w:pStyle w:val="LOnormal"/>
-        <w:pageBreakBefore w:val="false"/>
-        <w:rPr>
-          <w:color w:val="B7B7B7"/>
-        </w:rPr>
-      </w:pPr>
-      <w:r>
-        <w:rPr>
-          <w:color w:val="B7B7B7"/>
-        </w:rPr>
-      </w:r>
-    </w:p>
-    <w:p>
-      <w:pPr>
-        <w:pStyle w:val="LOnormal"/>
-        <w:pageBreakBefore w:val="false"/>
-        <w:rPr>
-          <w:b/>
-          <w:b/>
-        </w:rPr>
-      </w:pPr>
-      <w:r>
-        <w:rPr>
-          <w:color w:val="B7B7B7"/>
-        </w:rPr>
+    <w:p xmlns:wp14="http://schemas.microsoft.com/office/word/2010/wordml" wp14:textId="77777777">
+      <w:pPr>
+        <w:pStyle w:val="LOnormal"/>
+        <w:pageBreakBefore w:val="0"/>
+      </w:pPr>
+    </w:p>
+    <w:p xmlns:wp14="http://schemas.microsoft.com/office/word/2010/wordml" wp14:textId="77777777">
+      <w:pPr>
+        <w:pStyle w:val="LOnormal"/>
+        <w:pageBreakBefore w:val="0"/>
+        <w:rPr>
+          <w:b w:val="1"/>
+          <w:bCs w:val="1"/>
+        </w:rPr>
+      </w:pPr>
+      <w:r>
+        <w:rPr/>
         <w:t xml:space="preserve">The </w:t>
       </w:r>
       <w:r>
-        <w:rPr>
-          <w:color w:val="B7B7B7"/>
-        </w:rPr>
+        <w:rPr/>
         <w:t xml:space="preserve">control variable(s) (i.e., what </w:t>
       </w:r>
       <w:r>
-        <w:rPr>
-          <w:color w:val="B7B7B7"/>
-        </w:rPr>
+        <w:rPr/>
         <w:t>is</w:t>
       </w:r>
       <w:r>
-        <w:rPr>
-          <w:color w:val="B7B7B7"/>
-        </w:rPr>
+        <w:rPr/>
         <w:t xml:space="preserve"> kep</w:t>
       </w:r>
       <w:r>
-        <w:rPr>
-          <w:color w:val="B7B7B7"/>
-        </w:rPr>
+        <w:rPr/>
         <w:t>t</w:t>
       </w:r>
       <w:r>
-        <w:rPr>
-          <w:color w:val="B7B7B7"/>
-        </w:rPr>
+        <w:rPr/>
         <w:t xml:space="preserve"> constant </w:t>
       </w:r>
       <w:r>
-        <w:rPr>
-          <w:color w:val="B7B7B7"/>
-        </w:rPr>
+        <w:rPr/>
         <w:t>during the experiment</w:t>
       </w:r>
       <w:r>
-        <w:rPr>
-          <w:color w:val="B7B7B7"/>
-        </w:rPr>
+        <w:rPr/>
         <w:t xml:space="preserve">) </w:t>
       </w:r>
       <w:r>
-        <w:rPr>
-          <w:color w:val="B7B7B7"/>
-        </w:rPr>
+        <w:rPr/>
         <w:t>are the following:</w:t>
       </w:r>
     </w:p>
-    <w:p>
-      <w:pPr>
-        <w:pStyle w:val="LOnormal"/>
-        <w:rPr>
-          <w:b/>
-          <w:b/>
-        </w:rPr>
-      </w:pPr>
-      <w:r>
-        <w:rPr>
-          <w:i/>
-          <w:color w:val="B7B7B7"/>
-        </w:rPr>
+    <w:p xmlns:wp14="http://schemas.microsoft.com/office/word/2010/wordml" wp14:textId="77777777">
+      <w:pPr>
+        <w:pStyle w:val="LOnormal"/>
+        <w:rPr>
+          <w:b w:val="1"/>
+          <w:bCs w:val="1"/>
+        </w:rPr>
+      </w:pPr>
+      <w:r>
+        <w:rPr/>
         <w:t xml:space="preserve">hardware, Operating System, running applications, JDK and </w:t>
       </w:r>
       <w:r>
-        <w:rPr>
-          <w:i/>
-          <w:color w:val="B7B7B7"/>
-        </w:rPr>
+        <w:rPr/>
         <w:t>warmup.</w:t>
       </w:r>
     </w:p>
@@ -1010,7 +1075,7 @@
         <w:gridCol w:w="3009"/>
         <w:gridCol w:w="6019"/>
       </w:tblGrid>
-      <w:tr>
+      <w:tr xmlns:wp14="http://schemas.microsoft.com/office/word/2010/wordml" wp14:textId="77777777">
         <w:trPr>
           <w:trHeight w:val="420" w:hRule="atLeast"/>
         </w:trPr>
@@ -1018,18 +1083,19 @@
           <w:tcPr>
             <w:tcW w:w="3009" w:type="dxa"/>
             <w:tcBorders>
-              <w:top w:val="single" w:sz="8" w:space="0" w:color="000000"/>
-              <w:left w:val="single" w:sz="8" w:space="0" w:color="000000"/>
-              <w:bottom w:val="single" w:sz="8" w:space="0" w:color="000000"/>
-              <w:right w:val="single" w:sz="8" w:space="0" w:color="000000"/>
-            </w:tcBorders>
-            <w:shd w:fill="000000" w:val="clear"/>
-          </w:tcPr>
-          <w:p>
+              <w:top w:val="single" w:color="000000" w:themeColor="text1" w:sz="8" w:space="0"/>
+              <w:left w:val="single" w:color="000000" w:themeColor="text1" w:sz="8" w:space="0"/>
+              <w:bottom w:val="single" w:color="000000" w:themeColor="text1" w:sz="8" w:space="0"/>
+              <w:right w:val="single" w:color="000000" w:themeColor="text1" w:sz="8" w:space="0"/>
+            </w:tcBorders>
+            <w:shd w:val="clear" w:color="auto" w:fill="000000" w:themeFill="text1"/>
+            <w:tcMar/>
+          </w:tcPr>
+          <w:p wp14:textId="77777777">
             <w:pPr>
               <w:pStyle w:val="LOnormal"/>
               <w:widowControl w:val="false"/>
-              <w:spacing w:lineRule="auto" w:line="240"/>
+              <w:spacing w:line="240" w:lineRule="auto"/>
               <w:rPr>
                 <w:b/>
                 <w:b/>
@@ -1038,8 +1104,9 @@
             </w:pPr>
             <w:r>
               <w:rPr>
-                <w:b/>
-                <w:color w:val="FFFFFF"/>
+                <w:b w:val="1"/>
+                <w:bCs w:val="1"/>
+                <w:color w:val="FFFFFF" w:themeColor="background1" w:themeTint="FF" w:themeShade="FF"/>
               </w:rPr>
               <w:t>Control variable</w:t>
             </w:r>
@@ -1049,18 +1116,19 @@
           <w:tcPr>
             <w:tcW w:w="6019" w:type="dxa"/>
             <w:tcBorders>
-              <w:top w:val="single" w:sz="8" w:space="0" w:color="000000"/>
-              <w:left w:val="single" w:sz="8" w:space="0" w:color="000000"/>
-              <w:bottom w:val="single" w:sz="8" w:space="0" w:color="000000"/>
-              <w:right w:val="single" w:sz="8" w:space="0" w:color="000000"/>
-            </w:tcBorders>
-            <w:shd w:fill="000000" w:val="clear"/>
-          </w:tcPr>
-          <w:p>
+              <w:top w:val="single" w:color="000000" w:themeColor="text1" w:sz="8" w:space="0"/>
+              <w:left w:val="single" w:color="000000" w:themeColor="text1" w:sz="8" w:space="0"/>
+              <w:bottom w:val="single" w:color="000000" w:themeColor="text1" w:sz="8" w:space="0"/>
+              <w:right w:val="single" w:color="000000" w:themeColor="text1" w:sz="8" w:space="0"/>
+            </w:tcBorders>
+            <w:shd w:val="clear" w:color="auto" w:fill="000000" w:themeFill="text1"/>
+            <w:tcMar/>
+          </w:tcPr>
+          <w:p wp14:textId="77777777">
             <w:pPr>
               <w:pStyle w:val="LOnormal"/>
               <w:widowControl w:val="false"/>
-              <w:spacing w:lineRule="auto" w:line="240"/>
+              <w:spacing w:line="240" w:lineRule="auto"/>
               <w:rPr>
                 <w:b/>
                 <w:b/>
@@ -1069,15 +1137,16 @@
             </w:pPr>
             <w:r>
               <w:rPr>
-                <w:b/>
-                <w:color w:val="FFFFFF"/>
+                <w:b w:val="1"/>
+                <w:bCs w:val="1"/>
+                <w:color w:val="FFFFFF" w:themeColor="background1" w:themeTint="FF" w:themeShade="FF"/>
               </w:rPr>
               <w:t>Fixed Value</w:t>
             </w:r>
           </w:p>
         </w:tc>
       </w:tr>
-      <w:tr>
+      <w:tr xmlns:wp14="http://schemas.microsoft.com/office/word/2010/wordml" wp14:textId="77777777">
         <w:trPr>
           <w:trHeight w:val="420" w:hRule="atLeast"/>
         </w:trPr>
@@ -1085,140 +1154,121 @@
           <w:tcPr>
             <w:tcW w:w="3009" w:type="dxa"/>
             <w:tcBorders>
-              <w:top w:val="single" w:sz="8" w:space="0" w:color="000000"/>
-              <w:left w:val="single" w:sz="8" w:space="0" w:color="000000"/>
-              <w:bottom w:val="single" w:sz="8" w:space="0" w:color="000000"/>
-              <w:right w:val="single" w:sz="8" w:space="0" w:color="000000"/>
-            </w:tcBorders>
-            <w:shd w:fill="auto" w:val="clear"/>
-          </w:tcPr>
-          <w:p>
-            <w:pPr>
-              <w:pStyle w:val="LOnormal"/>
-              <w:widowControl w:val="false"/>
-              <w:spacing w:lineRule="auto" w:line="240"/>
+              <w:top w:val="single" w:color="000000" w:themeColor="text1" w:sz="8" w:space="0"/>
+              <w:left w:val="single" w:color="000000" w:themeColor="text1" w:sz="8" w:space="0"/>
+              <w:bottom w:val="single" w:color="000000" w:themeColor="text1" w:sz="8" w:space="0"/>
+              <w:right w:val="single" w:color="000000" w:themeColor="text1" w:sz="8" w:space="0"/>
+            </w:tcBorders>
+            <w:shd w:val="clear" w:color="auto" w:fill="auto"/>
+            <w:tcMar/>
+          </w:tcPr>
+          <w:p wp14:textId="77777777">
+            <w:pPr>
+              <w:pStyle w:val="LOnormal"/>
+              <w:widowControl w:val="0"/>
               <w:rPr>
                 <w:color w:val="B7B7B7"/>
               </w:rPr>
             </w:pPr>
             <w:r>
+              <w:rPr/>
+              <w:t>Hardware</w:t>
+            </w:r>
+          </w:p>
+        </w:tc>
+        <w:tc>
+          <w:tcPr>
+            <w:tcW w:w="6019" w:type="dxa"/>
+            <w:tcBorders>
+              <w:top w:val="single" w:color="000000" w:themeColor="text1" w:sz="8" w:space="0"/>
+              <w:left w:val="single" w:color="000000" w:themeColor="text1" w:sz="8" w:space="0"/>
+              <w:bottom w:val="single" w:color="000000" w:themeColor="text1" w:sz="8" w:space="0"/>
+              <w:right w:val="single" w:color="000000" w:themeColor="text1" w:sz="8" w:space="0"/>
+            </w:tcBorders>
+            <w:shd w:val="clear" w:color="auto" w:fill="auto"/>
+            <w:tcMar/>
+          </w:tcPr>
+          <w:p wp14:textId="77777777">
+            <w:pPr>
+              <w:pStyle w:val="LOnormal"/>
+              <w:widowControl w:val="0"/>
               <w:rPr>
                 <w:color w:val="B7B7B7"/>
               </w:rPr>
-              <w:t>Hardware</w:t>
-            </w:r>
-          </w:p>
-        </w:tc>
-        <w:tc>
-          <w:tcPr>
-            <w:tcW w:w="6019" w:type="dxa"/>
-            <w:tcBorders>
-              <w:top w:val="single" w:sz="8" w:space="0" w:color="000000"/>
-              <w:left w:val="single" w:sz="8" w:space="0" w:color="000000"/>
-              <w:bottom w:val="single" w:sz="8" w:space="0" w:color="000000"/>
-              <w:right w:val="single" w:sz="8" w:space="0" w:color="000000"/>
-            </w:tcBorders>
-            <w:shd w:fill="auto" w:val="clear"/>
-          </w:tcPr>
-          <w:p>
-            <w:pPr>
-              <w:pStyle w:val="LOnormal"/>
-              <w:widowControl w:val="false"/>
-              <w:spacing w:lineRule="auto" w:line="240"/>
+            </w:pPr>
+            <w:r>
+              <w:rPr/>
+              <w:t>Model: Dell Inc. Precision 5570</w:t>
+            </w:r>
+          </w:p>
+          <w:p wp14:textId="77777777">
+            <w:pPr>
+              <w:pStyle w:val="LOnormal"/>
+              <w:widowControl w:val="0"/>
               <w:rPr>
                 <w:color w:val="B7B7B7"/>
               </w:rPr>
             </w:pPr>
             <w:r>
+              <w:rPr/>
+              <w:t>Memory: 16.0 GiB</w:t>
+            </w:r>
+          </w:p>
+          <w:p wp14:textId="77777777">
+            <w:pPr>
+              <w:pStyle w:val="LOnormal"/>
+              <w:widowControl w:val="0"/>
               <w:rPr>
                 <w:color w:val="B7B7B7"/>
               </w:rPr>
-              <w:t>Model: Dell Inc. Precision 5570</w:t>
-            </w:r>
-          </w:p>
-          <w:p>
-            <w:pPr>
-              <w:pStyle w:val="LOnormal"/>
-              <w:widowControl w:val="false"/>
-              <w:spacing w:lineRule="auto" w:line="240"/>
+            </w:pPr>
+            <w:r>
+              <w:rPr/>
+              <w:t>Processor: 12th Gen Intel® Core™ i7-12700H × 20</w:t>
+            </w:r>
+          </w:p>
+          <w:p wp14:textId="77777777">
+            <w:pPr>
+              <w:pStyle w:val="LOnormal"/>
+              <w:widowControl w:val="0"/>
               <w:rPr>
                 <w:color w:val="B7B7B7"/>
               </w:rPr>
             </w:pPr>
             <w:r>
+              <w:rPr/>
+              <w:t xml:space="preserve">Graphics: 1: Intel® Graphics (ADL GT2) </w:t>
+            </w:r>
+          </w:p>
+          <w:p wp14:textId="77777777">
+            <w:pPr>
+              <w:pStyle w:val="LOnormal"/>
+              <w:widowControl w:val="0"/>
               <w:rPr>
                 <w:color w:val="B7B7B7"/>
               </w:rPr>
-              <w:t>Memory: 16.0 GiB</w:t>
-            </w:r>
-          </w:p>
-          <w:p>
-            <w:pPr>
-              <w:pStyle w:val="LOnormal"/>
-              <w:widowControl w:val="false"/>
-              <w:spacing w:lineRule="auto" w:line="240"/>
+            </w:pPr>
+            <w:r>
+              <w:rPr/>
+              <w:t>Graphics: NVIDIA RTX A1000 Laptop GPU</w:t>
+            </w:r>
+          </w:p>
+          <w:p wp14:textId="77777777">
+            <w:pPr>
+              <w:pStyle w:val="LOnormal"/>
+              <w:widowControl w:val="0"/>
               <w:rPr>
                 <w:color w:val="B7B7B7"/>
               </w:rPr>
             </w:pPr>
             <w:r>
-              <w:rPr>
-                <w:color w:val="B7B7B7"/>
-              </w:rPr>
-              <w:t>Processor: 12th Gen Intel® Core™ i7-12700H × 20</w:t>
-            </w:r>
-          </w:p>
-          <w:p>
-            <w:pPr>
-              <w:pStyle w:val="LOnormal"/>
-              <w:widowControl w:val="false"/>
-              <w:spacing w:lineRule="auto" w:line="240"/>
-              <w:rPr>
-                <w:color w:val="B7B7B7"/>
-              </w:rPr>
-            </w:pPr>
-            <w:r>
-              <w:rPr>
-                <w:color w:val="B7B7B7"/>
-              </w:rPr>
-              <w:t xml:space="preserve">Graphics: 1: Intel® Graphics (ADL GT2) </w:t>
-            </w:r>
-          </w:p>
-          <w:p>
-            <w:pPr>
-              <w:pStyle w:val="LOnormal"/>
-              <w:widowControl w:val="false"/>
-              <w:spacing w:lineRule="auto" w:line="240"/>
-              <w:rPr>
-                <w:color w:val="B7B7B7"/>
-              </w:rPr>
-            </w:pPr>
-            <w:r>
-              <w:rPr>
-                <w:color w:val="B7B7B7"/>
-              </w:rPr>
-              <w:t>Graphics: NVIDIA RTX A1000 Laptop GPU</w:t>
-            </w:r>
-          </w:p>
-          <w:p>
-            <w:pPr>
-              <w:pStyle w:val="LOnormal"/>
-              <w:widowControl w:val="false"/>
-              <w:spacing w:lineRule="auto" w:line="240"/>
-              <w:rPr>
-                <w:color w:val="B7B7B7"/>
-              </w:rPr>
-            </w:pPr>
-            <w:r>
-              <w:rPr>
-                <w:color w:val="B7B7B7"/>
-              </w:rPr>
+              <w:rPr/>
               <w:t>Disk Capacity: 512.1 GB</w:t>
             </w:r>
           </w:p>
         </w:tc>
       </w:tr>
-      <w:tr>
+      <w:tr xmlns:wp14="http://schemas.microsoft.com/office/word/2010/wordml" wp14:textId="77777777">
         <w:trPr>
           <w:trHeight w:val="420" w:hRule="atLeast"/>
         </w:trPr>
@@ -1226,17 +1276,17 @@
           <w:tcPr>
             <w:tcW w:w="3009" w:type="dxa"/>
             <w:tcBorders>
-              <w:left w:val="single" w:sz="8" w:space="0" w:color="000000"/>
-              <w:bottom w:val="single" w:sz="8" w:space="0" w:color="000000"/>
-              <w:right w:val="single" w:sz="8" w:space="0" w:color="000000"/>
-            </w:tcBorders>
-            <w:shd w:fill="auto" w:val="clear"/>
-          </w:tcPr>
-          <w:p>
-            <w:pPr>
-              <w:pStyle w:val="LOnormal"/>
-              <w:widowControl w:val="false"/>
-              <w:spacing w:lineRule="auto" w:line="240"/>
+              <w:left w:val="single" w:color="000000" w:themeColor="text1" w:sz="8" w:space="0"/>
+              <w:bottom w:val="single" w:color="000000" w:themeColor="text1" w:sz="8" w:space="0"/>
+              <w:right w:val="single" w:color="000000" w:themeColor="text1" w:sz="8" w:space="0"/>
+            </w:tcBorders>
+            <w:shd w:val="clear" w:color="auto" w:fill="auto"/>
+            <w:tcMar/>
+          </w:tcPr>
+          <w:p wp14:textId="77777777">
+            <w:pPr>
+              <w:pStyle w:val="LOnormal"/>
+              <w:widowControl w:val="0"/>
               <w:rPr>
                 <w:color w:val="B7B7B7"/>
               </w:rPr>
@@ -1251,79 +1301,68 @@
           <w:tcPr>
             <w:tcW w:w="6019" w:type="dxa"/>
             <w:tcBorders>
-              <w:left w:val="single" w:sz="8" w:space="0" w:color="000000"/>
-              <w:bottom w:val="single" w:sz="8" w:space="0" w:color="000000"/>
-              <w:right w:val="single" w:sz="8" w:space="0" w:color="000000"/>
-            </w:tcBorders>
-            <w:shd w:fill="auto" w:val="clear"/>
-          </w:tcPr>
-          <w:p>
-            <w:pPr>
-              <w:pStyle w:val="LOnormal"/>
-              <w:widowControl w:val="false"/>
-              <w:spacing w:lineRule="auto" w:line="240"/>
+              <w:left w:val="single" w:color="000000" w:themeColor="text1" w:sz="8" w:space="0"/>
+              <w:bottom w:val="single" w:color="000000" w:themeColor="text1" w:sz="8" w:space="0"/>
+              <w:right w:val="single" w:color="000000" w:themeColor="text1" w:sz="8" w:space="0"/>
+            </w:tcBorders>
+            <w:shd w:val="clear" w:color="auto" w:fill="auto"/>
+            <w:tcMar/>
+          </w:tcPr>
+          <w:p wp14:textId="77777777">
+            <w:pPr>
+              <w:pStyle w:val="LOnormal"/>
+              <w:widowControl w:val="0"/>
               <w:rPr>
                 <w:color w:val="B7B7B7"/>
               </w:rPr>
             </w:pPr>
             <w:r>
+              <w:rPr/>
+              <w:t>OS Name: Ubuntu20.04.6 LTS</w:t>
+            </w:r>
+          </w:p>
+          <w:p wp14:textId="77777777">
+            <w:pPr>
+              <w:pStyle w:val="LOnormal"/>
+              <w:widowControl w:val="0"/>
               <w:rPr>
                 <w:color w:val="B7B7B7"/>
               </w:rPr>
-              <w:t>OS Name: Ubuntu20.04.6 LTS</w:t>
-            </w:r>
-          </w:p>
-          <w:p>
-            <w:pPr>
-              <w:pStyle w:val="LOnormal"/>
-              <w:widowControl w:val="false"/>
-              <w:spacing w:lineRule="auto" w:line="240"/>
+            </w:pPr>
+            <w:r>
+              <w:rPr/>
+              <w:t>OS Type: 64-bit</w:t>
+            </w:r>
+          </w:p>
+          <w:p wp14:textId="77777777">
+            <w:pPr>
+              <w:pStyle w:val="LOnormal"/>
+              <w:widowControl w:val="0"/>
               <w:rPr>
                 <w:color w:val="B7B7B7"/>
               </w:rPr>
             </w:pPr>
             <w:r>
+              <w:rPr/>
+              <w:t>GNOME VERSION: 3.36.8</w:t>
+            </w:r>
+          </w:p>
+          <w:p wp14:textId="77777777">
+            <w:pPr>
+              <w:pStyle w:val="LOnormal"/>
+              <w:widowControl w:val="0"/>
               <w:rPr>
                 <w:color w:val="B7B7B7"/>
               </w:rPr>
-              <w:t>OS Type: 64-bit</w:t>
-            </w:r>
-          </w:p>
-          <w:p>
-            <w:pPr>
-              <w:pStyle w:val="LOnormal"/>
-              <w:widowControl w:val="false"/>
-              <w:spacing w:lineRule="auto" w:line="240"/>
-              <w:rPr>
-                <w:color w:val="B7B7B7"/>
-              </w:rPr>
-            </w:pPr>
-            <w:r>
-              <w:rPr>
-                <w:color w:val="B7B7B7"/>
-              </w:rPr>
-              <w:t>GNOME VERSION: 3.36.8</w:t>
-            </w:r>
-          </w:p>
-          <w:p>
-            <w:pPr>
-              <w:pStyle w:val="LOnormal"/>
-              <w:widowControl w:val="false"/>
-              <w:spacing w:lineRule="auto" w:line="240"/>
-              <w:rPr>
-                <w:color w:val="B7B7B7"/>
-              </w:rPr>
-            </w:pPr>
-            <w:r>
-              <w:rPr>
-                <w:color w:val="B7B7B7"/>
-              </w:rPr>
+            </w:pPr>
+            <w:r>
+              <w:rPr/>
               <w:t>Windowing System: X11</w:t>
             </w:r>
           </w:p>
         </w:tc>
       </w:tr>
-      <w:tr>
+      <w:tr xmlns:wp14="http://schemas.microsoft.com/office/word/2010/wordml" wp14:textId="77777777">
         <w:trPr>
           <w:trHeight w:val="420" w:hRule="atLeast"/>
         </w:trPr>
@@ -1331,17 +1370,17 @@
           <w:tcPr>
             <w:tcW w:w="3009" w:type="dxa"/>
             <w:tcBorders>
-              <w:left w:val="single" w:sz="8" w:space="0" w:color="000000"/>
-              <w:bottom w:val="single" w:sz="8" w:space="0" w:color="000000"/>
-              <w:right w:val="single" w:sz="8" w:space="0" w:color="000000"/>
-            </w:tcBorders>
-            <w:shd w:fill="auto" w:val="clear"/>
-          </w:tcPr>
-          <w:p>
-            <w:pPr>
-              <w:pStyle w:val="LOnormal"/>
-              <w:widowControl w:val="false"/>
-              <w:spacing w:lineRule="auto" w:line="240"/>
+              <w:left w:val="single" w:color="000000" w:themeColor="text1" w:sz="8" w:space="0"/>
+              <w:bottom w:val="single" w:color="000000" w:themeColor="text1" w:sz="8" w:space="0"/>
+              <w:right w:val="single" w:color="000000" w:themeColor="text1" w:sz="8" w:space="0"/>
+            </w:tcBorders>
+            <w:shd w:val="clear" w:color="auto" w:fill="auto"/>
+            <w:tcMar/>
+          </w:tcPr>
+          <w:p wp14:textId="77777777">
+            <w:pPr>
+              <w:pStyle w:val="LOnormal"/>
+              <w:widowControl w:val="0"/>
               <w:rPr>
                 <w:color w:val="B7B7B7"/>
               </w:rPr>
@@ -1356,37 +1395,33 @@
           <w:tcPr>
             <w:tcW w:w="6019" w:type="dxa"/>
             <w:tcBorders>
-              <w:left w:val="single" w:sz="8" w:space="0" w:color="000000"/>
-              <w:bottom w:val="single" w:sz="8" w:space="0" w:color="000000"/>
-              <w:right w:val="single" w:sz="8" w:space="0" w:color="000000"/>
-            </w:tcBorders>
-            <w:shd w:fill="auto" w:val="clear"/>
-          </w:tcPr>
-          <w:p>
-            <w:pPr>
-              <w:pStyle w:val="LOnormal"/>
-              <w:widowControl w:val="false"/>
-              <w:spacing w:lineRule="auto" w:line="240"/>
+              <w:left w:val="single" w:color="000000" w:themeColor="text1" w:sz="8" w:space="0"/>
+              <w:bottom w:val="single" w:color="000000" w:themeColor="text1" w:sz="8" w:space="0"/>
+              <w:right w:val="single" w:color="000000" w:themeColor="text1" w:sz="8" w:space="0"/>
+            </w:tcBorders>
+            <w:shd w:val="clear" w:color="auto" w:fill="auto"/>
+            <w:tcMar/>
+          </w:tcPr>
+          <w:p wp14:textId="77777777">
+            <w:pPr>
+              <w:pStyle w:val="LOnormal"/>
+              <w:widowControl w:val="0"/>
               <w:rPr>
                 <w:color w:val="B7B7B7"/>
               </w:rPr>
             </w:pPr>
             <w:r>
-              <w:rPr>
-                <w:color w:val="B7B7B7"/>
-              </w:rPr>
+              <w:rPr/>
               <w:t xml:space="preserve">IDE </w:t>
             </w:r>
             <w:r>
-              <w:rPr>
-                <w:color w:val="B7B7B7"/>
-              </w:rPr>
+              <w:rPr/>
               <w:t>and the shell</w:t>
             </w:r>
           </w:p>
         </w:tc>
       </w:tr>
-      <w:tr>
+      <w:tr xmlns:wp14="http://schemas.microsoft.com/office/word/2010/wordml" wp14:textId="77777777">
         <w:trPr>
           <w:trHeight w:val="420" w:hRule="atLeast"/>
         </w:trPr>
@@ -1394,17 +1429,17 @@
           <w:tcPr>
             <w:tcW w:w="3009" w:type="dxa"/>
             <w:tcBorders>
-              <w:left w:val="single" w:sz="8" w:space="0" w:color="000000"/>
-              <w:bottom w:val="single" w:sz="8" w:space="0" w:color="000000"/>
-              <w:right w:val="single" w:sz="8" w:space="0" w:color="000000"/>
-            </w:tcBorders>
-            <w:shd w:fill="auto" w:val="clear"/>
-          </w:tcPr>
-          <w:p>
-            <w:pPr>
-              <w:pStyle w:val="LOnormal"/>
-              <w:widowControl w:val="false"/>
-              <w:spacing w:lineRule="auto" w:line="240"/>
+              <w:left w:val="single" w:color="000000" w:themeColor="text1" w:sz="8" w:space="0"/>
+              <w:bottom w:val="single" w:color="000000" w:themeColor="text1" w:sz="8" w:space="0"/>
+              <w:right w:val="single" w:color="000000" w:themeColor="text1" w:sz="8" w:space="0"/>
+            </w:tcBorders>
+            <w:shd w:val="clear" w:color="auto" w:fill="auto"/>
+            <w:tcMar/>
+          </w:tcPr>
+          <w:p wp14:textId="77777777">
+            <w:pPr>
+              <w:pStyle w:val="LOnormal"/>
+              <w:widowControl w:val="0"/>
               <w:rPr>
                 <w:color w:val="B7B7B7"/>
               </w:rPr>
@@ -1419,32 +1454,30 @@
           <w:tcPr>
             <w:tcW w:w="6019" w:type="dxa"/>
             <w:tcBorders>
-              <w:left w:val="single" w:sz="8" w:space="0" w:color="000000"/>
-              <w:bottom w:val="single" w:sz="8" w:space="0" w:color="000000"/>
-              <w:right w:val="single" w:sz="8" w:space="0" w:color="000000"/>
-            </w:tcBorders>
-            <w:shd w:fill="auto" w:val="clear"/>
-          </w:tcPr>
-          <w:p>
-            <w:pPr>
-              <w:pStyle w:val="LOnormal"/>
-              <w:widowControl w:val="false"/>
-              <w:spacing w:lineRule="auto" w:line="240"/>
+              <w:left w:val="single" w:color="000000" w:themeColor="text1" w:sz="8" w:space="0"/>
+              <w:bottom w:val="single" w:color="000000" w:themeColor="text1" w:sz="8" w:space="0"/>
+              <w:right w:val="single" w:color="000000" w:themeColor="text1" w:sz="8" w:space="0"/>
+            </w:tcBorders>
+            <w:shd w:val="clear" w:color="auto" w:fill="auto"/>
+            <w:tcMar/>
+          </w:tcPr>
+          <w:p wp14:textId="77777777">
+            <w:pPr>
+              <w:pStyle w:val="LOnormal"/>
+              <w:widowControl w:val="0"/>
               <w:rPr>
                 <w:color w:val="B7B7B7"/>
               </w:rPr>
             </w:pPr>
             <w:r>
-              <w:rPr>
-                <w:color w:val="B7B7B7"/>
-              </w:rPr>
+              <w:rPr/>
               <w:t>10</w:t>
             </w:r>
           </w:p>
         </w:tc>
       </w:tr>
     </w:tbl>
-    <w:p>
+    <w:p xmlns:wp14="http://schemas.microsoft.com/office/word/2010/wordml" wp14:textId="77777777">
       <w:pPr>
         <w:pStyle w:val="LOnormal"/>
         <w:pageBreakBefore w:val="false"/>
@@ -1453,13 +1486,8 @@
           <w:b/>
         </w:rPr>
       </w:pPr>
-      <w:r>
-        <w:rPr>
-          <w:b/>
-        </w:rPr>
-      </w:r>
-    </w:p>
-    <w:p>
+    </w:p>
+    <w:p xmlns:wp14="http://schemas.microsoft.com/office/word/2010/wordml" wp14:textId="77777777">
       <w:pPr>
         <w:pStyle w:val="LOnormal"/>
         <w:pageBreakBefore w:val="false"/>
@@ -1468,26 +1496,21 @@
           <w:b/>
         </w:rPr>
       </w:pPr>
-      <w:r>
-        <w:rPr>
-          <w:b/>
-        </w:rPr>
-      </w:r>
-    </w:p>
-    <w:p>
+    </w:p>
+    <w:p xmlns:wp14="http://schemas.microsoft.com/office/word/2010/wordml" wp14:textId="77777777">
       <w:pPr>
         <w:pStyle w:val="Heading2"/>
         <w:pageBreakBefore w:val="false"/>
         <w:rPr/>
       </w:pPr>
-      <w:bookmarkStart w:id="6" w:name="_yj0sbom1us79"/>
+      <w:bookmarkStart w:name="_yj0sbom1us79" w:id="6"/>
       <w:bookmarkEnd w:id="6"/>
       <w:r>
         <w:rPr/>
         <w:t>2.2 Design</w:t>
       </w:r>
     </w:p>
-    <w:p>
+    <w:p xmlns:wp14="http://schemas.microsoft.com/office/word/2010/wordml" wp14:textId="77777777">
       <w:pPr>
         <w:pStyle w:val="LOnormal"/>
         <w:pageBreakBefore w:val="false"/>
@@ -1502,25 +1525,23 @@
         <w:t>Check off the characteristics of your experimental design:</w:t>
       </w:r>
     </w:p>
-    <w:p>
-      <w:pPr>
-        <w:pStyle w:val="LOnormal"/>
-        <w:pageBreakBefore w:val="false"/>
-        <w:rPr/>
-      </w:pPr>
-      <w:r>
-        <w:rPr/>
-      </w:r>
-    </w:p>
-    <w:p>
-      <w:pPr>
-        <w:pStyle w:val="LOnormal"/>
-        <w:pageBreakBefore w:val="false"/>
-        <w:rPr/>
-      </w:pPr>
-      <w:r>
-        <w:rPr>
-          <w:b/>
+    <w:p xmlns:wp14="http://schemas.microsoft.com/office/word/2010/wordml" wp14:textId="77777777">
+      <w:pPr>
+        <w:pStyle w:val="LOnormal"/>
+        <w:pageBreakBefore w:val="false"/>
+        <w:rPr/>
+      </w:pPr>
+    </w:p>
+    <w:p xmlns:wp14="http://schemas.microsoft.com/office/word/2010/wordml" wp14:textId="77777777">
+      <w:pPr>
+        <w:pStyle w:val="LOnormal"/>
+        <w:pageBreakBefore w:val="false"/>
+        <w:rPr/>
+      </w:pPr>
+      <w:r>
+        <w:rPr>
+          <w:b w:val="1"/>
+          <w:bCs w:val="1"/>
         </w:rPr>
         <w:t>Type of Study</w:t>
       </w:r>
@@ -1548,23 +1569,24 @@
         <w:gridCol w:w="3010"/>
         <w:gridCol w:w="3010"/>
       </w:tblGrid>
-      <w:tr>
+      <w:tr xmlns:wp14="http://schemas.microsoft.com/office/word/2010/wordml" wp14:textId="77777777">
         <w:trPr/>
         <w:tc>
           <w:tcPr>
             <w:tcW w:w="3009" w:type="dxa"/>
             <w:tcBorders>
-              <w:top w:val="single" w:sz="8" w:space="0" w:color="000000"/>
-              <w:left w:val="single" w:sz="8" w:space="0" w:color="000000"/>
-              <w:bottom w:val="single" w:sz="8" w:space="0" w:color="000000"/>
-              <w:right w:val="single" w:sz="8" w:space="0" w:color="000000"/>
-            </w:tcBorders>
-          </w:tcPr>
-          <w:p>
+              <w:top w:val="single" w:color="000000" w:themeColor="text1" w:sz="8" w:space="0"/>
+              <w:left w:val="single" w:color="000000" w:themeColor="text1" w:sz="8" w:space="0"/>
+              <w:bottom w:val="single" w:color="000000" w:themeColor="text1" w:sz="8" w:space="0"/>
+              <w:right w:val="single" w:color="000000" w:themeColor="text1" w:sz="8" w:space="0"/>
+            </w:tcBorders>
+            <w:tcMar/>
+          </w:tcPr>
+          <w:p wp14:textId="77777777">
             <w:pPr>
               <w:pStyle w:val="LOnormal"/>
               <w:widowControl w:val="false"/>
-              <w:spacing w:lineRule="auto" w:line="240"/>
+              <w:spacing w:line="240" w:lineRule="auto"/>
               <w:rPr>
                 <w:b/>
                 <w:b/>
@@ -1572,19 +1594,21 @@
             </w:pPr>
             <w:r>
               <w:rPr>
-                <w:rFonts w:eastAsia="Arial Unicode MS" w:cs="Arial Unicode MS" w:ascii="Arial Unicode MS" w:hAnsi="Arial Unicode MS"/>
+                <w:rFonts w:ascii="Arial Unicode MS" w:hAnsi="Arial Unicode MS" w:eastAsia="Arial Unicode MS" w:cs="Arial Unicode MS"/>
               </w:rPr>
               <w:t>⃞</w:t>
             </w:r>
             <w:r>
               <w:rPr>
-                <w:b/>
+                <w:b w:val="1"/>
+                <w:bCs w:val="1"/>
               </w:rPr>
               <w:t xml:space="preserve">   </w:t>
             </w:r>
             <w:r>
               <w:rPr>
-                <w:b/>
+                <w:b w:val="1"/>
+                <w:bCs w:val="1"/>
               </w:rPr>
               <w:t>Observational Study</w:t>
             </w:r>
@@ -1594,17 +1618,18 @@
           <w:tcPr>
             <w:tcW w:w="3010" w:type="dxa"/>
             <w:tcBorders>
-              <w:top w:val="single" w:sz="8" w:space="0" w:color="000000"/>
-              <w:left w:val="single" w:sz="8" w:space="0" w:color="000000"/>
-              <w:bottom w:val="single" w:sz="8" w:space="0" w:color="000000"/>
-              <w:right w:val="single" w:sz="8" w:space="0" w:color="000000"/>
-            </w:tcBorders>
-          </w:tcPr>
-          <w:p>
+              <w:top w:val="single" w:color="000000" w:themeColor="text1" w:sz="8" w:space="0"/>
+              <w:left w:val="single" w:color="000000" w:themeColor="text1" w:sz="8" w:space="0"/>
+              <w:bottom w:val="single" w:color="000000" w:themeColor="text1" w:sz="8" w:space="0"/>
+              <w:right w:val="single" w:color="000000" w:themeColor="text1" w:sz="8" w:space="0"/>
+            </w:tcBorders>
+            <w:tcMar/>
+          </w:tcPr>
+          <w:p wp14:textId="77777777">
             <w:pPr>
               <w:pStyle w:val="LOnormal"/>
               <w:widowControl w:val="false"/>
-              <w:spacing w:lineRule="auto" w:line="240"/>
+              <w:spacing w:line="240" w:lineRule="auto"/>
               <w:rPr>
                 <w:b/>
                 <w:b/>
@@ -1612,13 +1637,14 @@
             </w:pPr>
             <w:r>
               <w:rPr>
-                <w:rFonts w:eastAsia="Arial Unicode MS" w:cs="Arial Unicode MS" w:ascii="Arial Unicode MS" w:hAnsi="Arial Unicode MS"/>
+                <w:rFonts w:ascii="Arial Unicode MS" w:hAnsi="Arial Unicode MS" w:eastAsia="Arial Unicode MS" w:cs="Arial Unicode MS"/>
               </w:rPr>
               <w:t xml:space="preserve">⃞   </w:t>
             </w:r>
             <w:r>
               <w:rPr>
-                <w:b/>
+                <w:b w:val="1"/>
+                <w:bCs w:val="1"/>
               </w:rPr>
               <w:t>Quasi-Experiment</w:t>
             </w:r>
@@ -1628,28 +1654,30 @@
           <w:tcPr>
             <w:tcW w:w="3010" w:type="dxa"/>
             <w:tcBorders>
-              <w:top w:val="single" w:sz="8" w:space="0" w:color="000000"/>
-              <w:left w:val="single" w:sz="8" w:space="0" w:color="000000"/>
-              <w:bottom w:val="single" w:sz="8" w:space="0" w:color="000000"/>
-              <w:right w:val="single" w:sz="8" w:space="0" w:color="000000"/>
-            </w:tcBorders>
-          </w:tcPr>
-          <w:p>
+              <w:top w:val="single" w:color="000000" w:themeColor="text1" w:sz="8" w:space="0"/>
+              <w:left w:val="single" w:color="000000" w:themeColor="text1" w:sz="8" w:space="0"/>
+              <w:bottom w:val="single" w:color="000000" w:themeColor="text1" w:sz="8" w:space="0"/>
+              <w:right w:val="single" w:color="000000" w:themeColor="text1" w:sz="8" w:space="0"/>
+            </w:tcBorders>
+            <w:tcMar/>
+          </w:tcPr>
+          <w:p wp14:textId="77777777">
             <w:pPr>
               <w:pStyle w:val="LOnormal"/>
               <w:widowControl w:val="false"/>
-              <w:spacing w:lineRule="auto" w:line="240"/>
-              <w:rPr/>
-            </w:pPr>
-            <w:r>
-              <w:rPr>
-                <w:rFonts w:eastAsia="Arial Unicode MS" w:cs="Arial Unicode MS" w:ascii="Arial Unicode MS" w:hAnsi="Arial Unicode MS"/>
+              <w:spacing w:line="240" w:lineRule="auto"/>
+              <w:rPr/>
+            </w:pPr>
+            <w:r>
+              <w:rPr>
+                <w:rFonts w:ascii="Arial Unicode MS" w:hAnsi="Arial Unicode MS" w:eastAsia="Arial Unicode MS" w:cs="Arial Unicode MS"/>
               </w:rPr>
               <w:t xml:space="preserve">⃞   </w:t>
             </w:r>
             <w:r>
               <w:rPr>
-                <w:b/>
+                <w:b w:val="1"/>
+                <w:bCs w:val="1"/>
               </w:rPr>
               <w:t>Experiment</w:t>
             </w:r>
@@ -1657,25 +1685,23 @@
         </w:tc>
       </w:tr>
     </w:tbl>
-    <w:p>
-      <w:pPr>
-        <w:pStyle w:val="LOnormal"/>
-        <w:pageBreakBefore w:val="false"/>
-        <w:rPr/>
-      </w:pPr>
-      <w:r>
-        <w:rPr/>
-      </w:r>
-    </w:p>
-    <w:p>
-      <w:pPr>
-        <w:pStyle w:val="LOnormal"/>
-        <w:pageBreakBefore w:val="false"/>
-        <w:rPr/>
-      </w:pPr>
-      <w:r>
-        <w:rPr>
-          <w:b/>
+    <w:p xmlns:wp14="http://schemas.microsoft.com/office/word/2010/wordml" wp14:textId="77777777">
+      <w:pPr>
+        <w:pStyle w:val="LOnormal"/>
+        <w:pageBreakBefore w:val="false"/>
+        <w:rPr/>
+      </w:pPr>
+    </w:p>
+    <w:p xmlns:wp14="http://schemas.microsoft.com/office/word/2010/wordml" wp14:textId="77777777">
+      <w:pPr>
+        <w:pStyle w:val="LOnormal"/>
+        <w:pageBreakBefore w:val="false"/>
+        <w:rPr/>
+      </w:pPr>
+      <w:r>
+        <w:rPr>
+          <w:b w:val="1"/>
+          <w:bCs w:val="1"/>
         </w:rPr>
         <w:t>Number of Factors</w:t>
       </w:r>
@@ -1703,23 +1729,24 @@
         <w:gridCol w:w="3010"/>
         <w:gridCol w:w="3010"/>
       </w:tblGrid>
-      <w:tr>
+      <w:tr xmlns:wp14="http://schemas.microsoft.com/office/word/2010/wordml" wp14:textId="77777777">
         <w:trPr/>
         <w:tc>
           <w:tcPr>
             <w:tcW w:w="3009" w:type="dxa"/>
             <w:tcBorders>
-              <w:top w:val="single" w:sz="8" w:space="0" w:color="000000"/>
-              <w:left w:val="single" w:sz="8" w:space="0" w:color="000000"/>
-              <w:bottom w:val="single" w:sz="8" w:space="0" w:color="000000"/>
-              <w:right w:val="single" w:sz="8" w:space="0" w:color="000000"/>
-            </w:tcBorders>
-          </w:tcPr>
-          <w:p>
+              <w:top w:val="single" w:color="000000" w:themeColor="text1" w:sz="8" w:space="0"/>
+              <w:left w:val="single" w:color="000000" w:themeColor="text1" w:sz="8" w:space="0"/>
+              <w:bottom w:val="single" w:color="000000" w:themeColor="text1" w:sz="8" w:space="0"/>
+              <w:right w:val="single" w:color="000000" w:themeColor="text1" w:sz="8" w:space="0"/>
+            </w:tcBorders>
+            <w:tcMar/>
+          </w:tcPr>
+          <w:p wp14:textId="77777777">
             <w:pPr>
               <w:pStyle w:val="LOnormal"/>
               <w:widowControl w:val="false"/>
-              <w:spacing w:lineRule="auto" w:line="240"/>
+              <w:spacing w:line="240" w:lineRule="auto"/>
               <w:rPr>
                 <w:b/>
                 <w:b/>
@@ -1727,19 +1754,21 @@
             </w:pPr>
             <w:r>
               <w:rPr>
-                <w:rFonts w:eastAsia="Arial Unicode MS" w:cs="Arial Unicode MS" w:ascii="Arial Unicode MS" w:hAnsi="Arial Unicode MS"/>
+                <w:rFonts w:ascii="Arial Unicode MS" w:hAnsi="Arial Unicode MS" w:eastAsia="Arial Unicode MS" w:cs="Arial Unicode MS"/>
               </w:rPr>
               <w:t>⃞</w:t>
             </w:r>
             <w:r>
               <w:rPr>
-                <w:b/>
+                <w:b w:val="1"/>
+                <w:bCs w:val="1"/>
               </w:rPr>
               <w:t xml:space="preserve">   </w:t>
             </w:r>
             <w:r>
               <w:rPr>
-                <w:b/>
+                <w:b w:val="1"/>
+                <w:bCs w:val="1"/>
               </w:rPr>
               <w:t>Single-Factor Design</w:t>
             </w:r>
@@ -1749,17 +1778,18 @@
           <w:tcPr>
             <w:tcW w:w="3010" w:type="dxa"/>
             <w:tcBorders>
-              <w:top w:val="single" w:sz="8" w:space="0" w:color="000000"/>
-              <w:left w:val="single" w:sz="8" w:space="0" w:color="000000"/>
-              <w:bottom w:val="single" w:sz="8" w:space="0" w:color="000000"/>
-              <w:right w:val="single" w:sz="8" w:space="0" w:color="000000"/>
-            </w:tcBorders>
-          </w:tcPr>
-          <w:p>
+              <w:top w:val="single" w:color="000000" w:themeColor="text1" w:sz="8" w:space="0"/>
+              <w:left w:val="single" w:color="000000" w:themeColor="text1" w:sz="8" w:space="0"/>
+              <w:bottom w:val="single" w:color="000000" w:themeColor="text1" w:sz="8" w:space="0"/>
+              <w:right w:val="single" w:color="000000" w:themeColor="text1" w:sz="8" w:space="0"/>
+            </w:tcBorders>
+            <w:tcMar/>
+          </w:tcPr>
+          <w:p wp14:textId="77777777">
             <w:pPr>
               <w:pStyle w:val="LOnormal"/>
               <w:widowControl w:val="false"/>
-              <w:spacing w:lineRule="auto" w:line="240"/>
+              <w:spacing w:line="240" w:lineRule="auto"/>
               <w:rPr>
                 <w:b/>
                 <w:b/>
@@ -1767,13 +1797,14 @@
             </w:pPr>
             <w:r>
               <w:rPr>
-                <w:rFonts w:eastAsia="Arial Unicode MS" w:cs="Arial Unicode MS" w:ascii="Arial Unicode MS" w:hAnsi="Arial Unicode MS"/>
+                <w:rFonts w:ascii="Arial Unicode MS" w:hAnsi="Arial Unicode MS" w:eastAsia="Arial Unicode MS" w:cs="Arial Unicode MS"/>
               </w:rPr>
               <w:t xml:space="preserve">⃞   </w:t>
             </w:r>
             <w:r>
               <w:rPr>
-                <w:b/>
+                <w:b w:val="1"/>
+                <w:bCs w:val="1"/>
               </w:rPr>
               <w:t>Multi-Factor Design</w:t>
             </w:r>
@@ -1783,28 +1814,29 @@
           <w:tcPr>
             <w:tcW w:w="3010" w:type="dxa"/>
             <w:tcBorders>
-              <w:top w:val="single" w:sz="8" w:space="0" w:color="000000"/>
-              <w:left w:val="single" w:sz="8" w:space="0" w:color="000000"/>
-              <w:bottom w:val="single" w:sz="8" w:space="0" w:color="000000"/>
-              <w:right w:val="single" w:sz="8" w:space="0" w:color="000000"/>
-            </w:tcBorders>
-          </w:tcPr>
-          <w:p>
+              <w:top w:val="single" w:color="000000" w:themeColor="text1" w:sz="8" w:space="0"/>
+              <w:left w:val="single" w:color="000000" w:themeColor="text1" w:sz="8" w:space="0"/>
+              <w:bottom w:val="single" w:color="000000" w:themeColor="text1" w:sz="8" w:space="0"/>
+              <w:right w:val="single" w:color="000000" w:themeColor="text1" w:sz="8" w:space="0"/>
+            </w:tcBorders>
+            <w:tcMar/>
+          </w:tcPr>
+          <w:p wp14:textId="77777777">
             <w:pPr>
               <w:pStyle w:val="LOnormal"/>
               <w:widowControl w:val="false"/>
-              <w:spacing w:lineRule="auto" w:line="240"/>
-              <w:rPr/>
-            </w:pPr>
-            <w:r>
-              <w:rPr>
-                <w:rFonts w:eastAsia="Arial Unicode MS" w:cs="Arial Unicode MS" w:ascii="Arial Unicode MS" w:hAnsi="Arial Unicode MS"/>
+              <w:spacing w:line="240" w:lineRule="auto"/>
+              <w:rPr/>
+            </w:pPr>
+            <w:r>
+              <w:rPr>
+                <w:rFonts w:ascii="Arial Unicode MS" w:hAnsi="Arial Unicode MS" w:eastAsia="Arial Unicode MS" w:cs="Arial Unicode MS"/>
               </w:rPr>
               <w:t xml:space="preserve">⃞   </w:t>
             </w:r>
             <w:r>
               <w:rPr>
-                <w:rFonts w:eastAsia="Arial Unicode MS" w:cs="Arial Unicode MS" w:ascii="Arial Unicode MS" w:hAnsi="Arial Unicode MS"/>
+                <w:rFonts w:ascii="Arial Unicode MS" w:hAnsi="Arial Unicode MS" w:eastAsia="Arial Unicode MS" w:cs="Arial Unicode MS"/>
               </w:rPr>
               <w:t>Other</w:t>
             </w:r>
@@ -1812,17 +1844,14 @@
         </w:tc>
       </w:tr>
     </w:tbl>
-    <w:p>
-      <w:pPr>
-        <w:pStyle w:val="LOnormal"/>
-        <w:pageBreakBefore w:val="false"/>
-        <w:rPr/>
-      </w:pPr>
-      <w:r>
-        <w:rPr/>
-      </w:r>
-    </w:p>
-    <w:p>
+    <w:p xmlns:wp14="http://schemas.microsoft.com/office/word/2010/wordml" wp14:textId="77777777">
+      <w:pPr>
+        <w:pStyle w:val="LOnormal"/>
+        <w:pageBreakBefore w:val="false"/>
+        <w:rPr/>
+      </w:pPr>
+    </w:p>
+    <w:p xmlns:wp14="http://schemas.microsoft.com/office/word/2010/wordml" wp14:textId="77777777">
       <w:pPr>
         <w:pStyle w:val="LOnormal"/>
         <w:pageBreakBefore w:val="false"/>
@@ -1838,7 +1867,8 @@
       </w:r>
       <w:r>
         <w:rPr>
-          <w:b/>
+          <w:b w:val="1"/>
+          <w:bCs w:val="1"/>
           <w:color w:val="B7B7B7"/>
         </w:rPr>
         <w:t>and</w:t>
@@ -1850,20 +1880,20 @@
         <w:t xml:space="preserve"> (2) with a figure (similar to those used in Chapter 3 of the Field &amp; Hole book), what kind of experiment you did.</w:t>
       </w:r>
     </w:p>
-    <w:p>
+    <w:p xmlns:wp14="http://schemas.microsoft.com/office/word/2010/wordml" wp14:textId="77777777">
       <w:pPr>
         <w:pStyle w:val="Heading2"/>
         <w:pageBreakBefore w:val="false"/>
         <w:rPr/>
       </w:pPr>
-      <w:bookmarkStart w:id="7" w:name="_xbxurac99z3a"/>
+      <w:bookmarkStart w:name="_xbxurac99z3a" w:id="7"/>
       <w:bookmarkEnd w:id="7"/>
       <w:r>
         <w:rPr/>
         <w:t>2.3 Apparatus and Materials</w:t>
       </w:r>
     </w:p>
-    <w:p>
+    <w:p xmlns:wp14="http://schemas.microsoft.com/office/word/2010/wordml" wp14:textId="77777777">
       <w:pPr>
         <w:pStyle w:val="LOnormal"/>
         <w:pageBreakBefore w:val="false"/>
@@ -1876,20 +1906,20 @@
         <w:t>Describe in sufficient detail any relevant “props” that you used in your experiment. This could be the computer you used (exact model and specification), the software used (URL, version numbers), the way you measured, e.g., time (A stopwatch? A background process on the computer that got automatically triggered?). Omit needless detail (e.g., think whether details like the size of the table the laptop was placed on, or the hard disk size, might have affected your results or not).</w:t>
       </w:r>
     </w:p>
-    <w:p>
+    <w:p xmlns:wp14="http://schemas.microsoft.com/office/word/2010/wordml" wp14:textId="77777777">
       <w:pPr>
         <w:pStyle w:val="Heading2"/>
         <w:pageBreakBefore w:val="false"/>
         <w:rPr/>
       </w:pPr>
-      <w:bookmarkStart w:id="8" w:name="_uqdpy5w7mm9h"/>
+      <w:bookmarkStart w:name="_uqdpy5w7mm9h" w:id="8"/>
       <w:bookmarkEnd w:id="8"/>
       <w:r>
         <w:rPr/>
         <w:t>2.4 Procedure</w:t>
       </w:r>
     </w:p>
-    <w:p>
+    <w:p xmlns:wp14="http://schemas.microsoft.com/office/word/2010/wordml" wp14:textId="77777777">
       <w:pPr>
         <w:pStyle w:val="LOnormal"/>
         <w:pageBreakBefore w:val="false"/>
@@ -1902,33 +1932,33 @@
         <w:t>Describe how you used your props and/or the participants to perform your actual experiment, i.e., how you actually carried out a single experimental run. What was done to the participants? What did they have to do? How long did each session take (unless this is an actual dependent variable)? If you did not have participants, explain, e.g., what software was started by whom in what order.</w:t>
       </w:r>
     </w:p>
-    <w:p>
+    <w:p xmlns:wp14="http://schemas.microsoft.com/office/word/2010/wordml" wp14:textId="77777777">
       <w:pPr>
         <w:pStyle w:val="Heading1"/>
         <w:pageBreakBefore w:val="false"/>
         <w:rPr/>
       </w:pPr>
-      <w:bookmarkStart w:id="9" w:name="_2qk9y7anju65"/>
+      <w:bookmarkStart w:name="_2qk9y7anju65" w:id="9"/>
       <w:bookmarkEnd w:id="9"/>
       <w:r>
         <w:rPr/>
         <w:t>3. Results</w:t>
       </w:r>
     </w:p>
-    <w:p>
+    <w:p xmlns:wp14="http://schemas.microsoft.com/office/word/2010/wordml" wp14:textId="77777777">
       <w:pPr>
         <w:pStyle w:val="Heading2"/>
         <w:pageBreakBefore w:val="false"/>
         <w:rPr/>
       </w:pPr>
-      <w:bookmarkStart w:id="10" w:name="_rvhx6fhhh61g"/>
+      <w:bookmarkStart w:name="_rvhx6fhhh61g" w:id="10"/>
       <w:bookmarkEnd w:id="10"/>
       <w:r>
         <w:rPr/>
         <w:t>3.1 Visual Overview</w:t>
       </w:r>
     </w:p>
-    <w:p>
+    <w:p xmlns:wp14="http://schemas.microsoft.com/office/word/2010/wordml" wp14:textId="77777777">
       <w:pPr>
         <w:pStyle w:val="LOnormal"/>
         <w:pageBreakBefore w:val="false"/>
@@ -1943,21 +1973,16 @@
         <w:t>Provide an insightful overview of the data you collected. This requires some engineering from your part, to find a good degree of summarization: On one end of the spectrum, you don't summarize, and report hundreds of raw measurement values in a block of text. On the other end of the spectrum, you report a single number (like a mean value). Both approaches are bad.</w:t>
       </w:r>
     </w:p>
-    <w:p>
-      <w:pPr>
-        <w:pStyle w:val="LOnormal"/>
-        <w:pageBreakBefore w:val="false"/>
-        <w:rPr>
-          <w:color w:val="B7B7B7"/>
-        </w:rPr>
-      </w:pPr>
-      <w:r>
-        <w:rPr>
-          <w:color w:val="B7B7B7"/>
-        </w:rPr>
-      </w:r>
-    </w:p>
-    <w:p>
+    <w:p xmlns:wp14="http://schemas.microsoft.com/office/word/2010/wordml" wp14:textId="77777777">
+      <w:pPr>
+        <w:pStyle w:val="LOnormal"/>
+        <w:pageBreakBefore w:val="false"/>
+        <w:rPr>
+          <w:color w:val="B7B7B7"/>
+        </w:rPr>
+      </w:pPr>
+    </w:p>
+    <w:p xmlns:wp14="http://schemas.microsoft.com/office/word/2010/wordml" wp14:textId="77777777">
       <w:pPr>
         <w:pStyle w:val="LOnormal"/>
         <w:pageBreakBefore w:val="false"/>
@@ -1973,7 +1998,8 @@
       </w:r>
       <w:r>
         <w:rPr>
-          <w:b/>
+          <w:b w:val="1"/>
+          <w:bCs w:val="1"/>
           <w:color w:val="B7B7B7"/>
         </w:rPr>
         <w:t>scatter plots</w:t>
@@ -1986,7 +2012,8 @@
       </w:r>
       <w:r>
         <w:rPr>
-          <w:b/>
+          <w:b w:val="1"/>
+          <w:bCs w:val="1"/>
           <w:color w:val="B7B7B7"/>
         </w:rPr>
         <w:t>histograms</w:t>
@@ -1999,7 +2026,8 @@
       </w:r>
       <w:r>
         <w:rPr>
-          <w:b/>
+          <w:b w:val="1"/>
+          <w:bCs w:val="1"/>
           <w:color w:val="B7B7B7"/>
         </w:rPr>
         <w:t>box plots</w:t>
@@ -2012,7 +2040,8 @@
       </w:r>
       <w:r>
         <w:rPr>
-          <w:b/>
+          <w:b w:val="1"/>
+          <w:bCs w:val="1"/>
           <w:color w:val="B7B7B7"/>
         </w:rPr>
         <w:t>empirical cumulative distribution functions</w:t>
@@ -2025,7 +2054,8 @@
       </w:r>
       <w:r>
         <w:rPr>
-          <w:b/>
+          <w:b w:val="1"/>
+          <w:bCs w:val="1"/>
           <w:color w:val="B7B7B7"/>
         </w:rPr>
         <w:t>well organized table</w:t>
@@ -2037,20 +2067,20 @@
         <w:t xml:space="preserve"> (where rows and/or columns correspond to different levels of different factors).</w:t>
       </w:r>
     </w:p>
-    <w:p>
+    <w:p xmlns:wp14="http://schemas.microsoft.com/office/word/2010/wordml" wp14:textId="77777777">
       <w:pPr>
         <w:pStyle w:val="Heading2"/>
         <w:pageBreakBefore w:val="false"/>
         <w:rPr/>
       </w:pPr>
-      <w:bookmarkStart w:id="11" w:name="_v622tr5erkna"/>
+      <w:bookmarkStart w:name="_v622tr5erkna" w:id="11"/>
       <w:bookmarkEnd w:id="11"/>
       <w:r>
         <w:rPr/>
         <w:t>3.2 Descriptive Statistics</w:t>
       </w:r>
     </w:p>
-    <w:p>
+    <w:p xmlns:wp14="http://schemas.microsoft.com/office/word/2010/wordml" wp14:textId="77777777">
       <w:pPr>
         <w:pStyle w:val="LOnormal"/>
         <w:pageBreakBefore w:val="false"/>
@@ -2066,7 +2096,8 @@
       </w:r>
       <w:r>
         <w:rPr>
-          <w:b/>
+          <w:b w:val="1"/>
+          <w:bCs w:val="1"/>
           <w:color w:val="B7B7B7"/>
         </w:rPr>
         <w:t>minimum</w:t>
@@ -2079,7 +2110,8 @@
       </w:r>
       <w:r>
         <w:rPr>
-          <w:b/>
+          <w:b w:val="1"/>
+          <w:bCs w:val="1"/>
           <w:color w:val="B7B7B7"/>
         </w:rPr>
         <w:t>first quartile</w:t>
@@ -2092,7 +2124,8 @@
       </w:r>
       <w:r>
         <w:rPr>
-          <w:b/>
+          <w:b w:val="1"/>
+          <w:bCs w:val="1"/>
           <w:color w:val="B7B7B7"/>
         </w:rPr>
         <w:t>median</w:t>
@@ -2105,7 +2138,8 @@
       </w:r>
       <w:r>
         <w:rPr>
-          <w:b/>
+          <w:b w:val="1"/>
+          <w:bCs w:val="1"/>
           <w:color w:val="B7B7B7"/>
         </w:rPr>
         <w:t>third quartile</w:t>
@@ -2118,7 +2152,8 @@
       </w:r>
       <w:r>
         <w:rPr>
-          <w:b/>
+          <w:b w:val="1"/>
+          <w:bCs w:val="1"/>
           <w:color w:val="B7B7B7"/>
         </w:rPr>
         <w:t>maximum</w:t>
@@ -2130,21 +2165,16 @@
         <w:t xml:space="preserve">. </w:t>
       </w:r>
     </w:p>
-    <w:p>
-      <w:pPr>
-        <w:pStyle w:val="LOnormal"/>
-        <w:pageBreakBefore w:val="false"/>
-        <w:rPr>
-          <w:color w:val="B7B7B7"/>
-        </w:rPr>
-      </w:pPr>
-      <w:r>
-        <w:rPr>
-          <w:color w:val="B7B7B7"/>
-        </w:rPr>
-      </w:r>
-    </w:p>
-    <w:p>
+    <w:p xmlns:wp14="http://schemas.microsoft.com/office/word/2010/wordml" wp14:textId="77777777">
+      <w:pPr>
+        <w:pStyle w:val="LOnormal"/>
+        <w:pageBreakBefore w:val="false"/>
+        <w:rPr>
+          <w:color w:val="B7B7B7"/>
+        </w:rPr>
+      </w:pPr>
+    </w:p>
+    <w:p xmlns:wp14="http://schemas.microsoft.com/office/word/2010/wordml" wp14:textId="77777777">
       <w:pPr>
         <w:pStyle w:val="LOnormal"/>
         <w:pageBreakBefore w:val="false"/>
@@ -2159,47 +2189,42 @@
         <w:t>Make sure you explain – in your words – what these statistics mean “in plain English”, but don’t yet interpret them (this is for the Discussion section).</w:t>
       </w:r>
     </w:p>
-    <w:p>
-      <w:pPr>
-        <w:pStyle w:val="LOnormal"/>
-        <w:pageBreakBefore w:val="false"/>
-        <w:rPr>
-          <w:color w:val="B7B7B7"/>
-        </w:rPr>
-      </w:pPr>
-      <w:r>
-        <w:rPr>
-          <w:color w:val="B7B7B7"/>
-        </w:rPr>
-      </w:r>
-    </w:p>
-    <w:p>
+    <w:p xmlns:wp14="http://schemas.microsoft.com/office/word/2010/wordml" wp14:textId="77777777">
+      <w:pPr>
+        <w:pStyle w:val="LOnormal"/>
+        <w:pageBreakBefore w:val="false"/>
+        <w:rPr>
+          <w:color w:val="B7B7B7"/>
+        </w:rPr>
+      </w:pPr>
+    </w:p>
+    <w:p xmlns:wp14="http://schemas.microsoft.com/office/word/2010/wordml" wp14:textId="77777777">
       <w:pPr>
         <w:pStyle w:val="Heading1"/>
         <w:pageBreakBefore w:val="false"/>
         <w:rPr/>
       </w:pPr>
-      <w:bookmarkStart w:id="12" w:name="_xjth234stpeb"/>
+      <w:bookmarkStart w:name="_xjth234stpeb" w:id="12"/>
       <w:bookmarkEnd w:id="12"/>
       <w:r>
         <w:rPr/>
         <w:t>4. Discussion</w:t>
       </w:r>
     </w:p>
-    <w:p>
+    <w:p xmlns:wp14="http://schemas.microsoft.com/office/word/2010/wordml" wp14:textId="77777777">
       <w:pPr>
         <w:pStyle w:val="Heading2"/>
         <w:pageBreakBefore w:val="false"/>
         <w:rPr/>
       </w:pPr>
-      <w:bookmarkStart w:id="13" w:name="_deq2qwp1b5x6"/>
+      <w:bookmarkStart w:name="_deq2qwp1b5x6" w:id="13"/>
       <w:bookmarkEnd w:id="13"/>
       <w:r>
         <w:rPr/>
         <w:t>4.1 Compare Hypothesis to Results</w:t>
       </w:r>
     </w:p>
-    <w:p>
+    <w:p xmlns:wp14="http://schemas.microsoft.com/office/word/2010/wordml" wp14:textId="77777777">
       <w:pPr>
         <w:pStyle w:val="LOnormal"/>
         <w:pageBreakBefore w:val="false"/>
@@ -2214,21 +2239,16 @@
         <w:t>Provide a brief restatement of the main results from the previous section, and if (or if not) these support your research hypothesis.</w:t>
       </w:r>
     </w:p>
-    <w:p>
-      <w:pPr>
-        <w:pStyle w:val="LOnormal"/>
-        <w:pageBreakBefore w:val="false"/>
-        <w:rPr>
-          <w:color w:val="B7B7B7"/>
-        </w:rPr>
-      </w:pPr>
-      <w:r>
-        <w:rPr>
-          <w:color w:val="B7B7B7"/>
-        </w:rPr>
-      </w:r>
-    </w:p>
-    <w:p>
+    <w:p xmlns:wp14="http://schemas.microsoft.com/office/word/2010/wordml" wp14:textId="77777777">
+      <w:pPr>
+        <w:pStyle w:val="LOnormal"/>
+        <w:pageBreakBefore w:val="false"/>
+        <w:rPr>
+          <w:color w:val="B7B7B7"/>
+        </w:rPr>
+      </w:pPr>
+    </w:p>
+    <w:p xmlns:wp14="http://schemas.microsoft.com/office/word/2010/wordml" wp14:textId="77777777">
       <w:pPr>
         <w:pStyle w:val="LOnormal"/>
         <w:pageBreakBefore w:val="false"/>
@@ -2243,20 +2263,20 @@
         <w:t xml:space="preserve">If there is a discrepancy between your hypothesis and the results of your experiment, speculate about why you were unable to find evidence to support your hypothesis. </w:t>
       </w:r>
     </w:p>
-    <w:p>
+    <w:p xmlns:wp14="http://schemas.microsoft.com/office/word/2010/wordml" wp14:textId="77777777">
       <w:pPr>
         <w:pStyle w:val="Heading2"/>
         <w:pageBreakBefore w:val="false"/>
         <w:rPr/>
       </w:pPr>
-      <w:bookmarkStart w:id="14" w:name="_z66uzu2ewdzi"/>
+      <w:bookmarkStart w:name="_z66uzu2ewdzi" w:id="14"/>
       <w:bookmarkEnd w:id="14"/>
       <w:r>
         <w:rPr/>
         <w:t>4.2 Limitations and Threats to Validity</w:t>
       </w:r>
     </w:p>
-    <w:p>
+    <w:p xmlns:wp14="http://schemas.microsoft.com/office/word/2010/wordml" wp14:textId="77777777">
       <w:pPr>
         <w:pStyle w:val="LOnormal"/>
         <w:pageBreakBefore w:val="false"/>
@@ -2271,7 +2291,7 @@
         <w:t>Acknowledge any faults or limitations your study has, and how seriously these affect your</w:t>
       </w:r>
     </w:p>
-    <w:p>
+    <w:p xmlns:wp14="http://schemas.microsoft.com/office/word/2010/wordml" wp14:textId="77777777">
       <w:pPr>
         <w:pStyle w:val="LOnormal"/>
         <w:pageBreakBefore w:val="false"/>
@@ -2286,20 +2306,20 @@
         <w:t>results. How could these be remedied in future work?</w:t>
       </w:r>
     </w:p>
-    <w:p>
+    <w:p xmlns:wp14="http://schemas.microsoft.com/office/word/2010/wordml" wp14:textId="77777777">
       <w:pPr>
         <w:pStyle w:val="Heading2"/>
         <w:pageBreakBefore w:val="false"/>
         <w:rPr/>
       </w:pPr>
-      <w:bookmarkStart w:id="15" w:name="_no339h1as8aw"/>
+      <w:bookmarkStart w:name="_no339h1as8aw" w:id="15"/>
       <w:bookmarkEnd w:id="15"/>
       <w:r>
         <w:rPr/>
         <w:t>4.3 Conclusions</w:t>
       </w:r>
     </w:p>
-    <w:p>
+    <w:p xmlns:wp14="http://schemas.microsoft.com/office/word/2010/wordml" wp14:textId="77777777">
       <w:pPr>
         <w:pStyle w:val="LOnormal"/>
         <w:pageBreakBefore w:val="false"/>
@@ -2314,61 +2334,51 @@
         <w:t>End with the main conclusions that can be drawn from your study.</w:t>
       </w:r>
     </w:p>
-    <w:p>
-      <w:pPr>
-        <w:pStyle w:val="LOnormal"/>
-        <w:pageBreakBefore w:val="false"/>
-        <w:rPr>
-          <w:color w:val="B7B7B7"/>
-        </w:rPr>
-      </w:pPr>
-      <w:r>
-        <w:rPr>
-          <w:color w:val="B7B7B7"/>
-        </w:rPr>
-      </w:r>
-    </w:p>
-    <w:p>
-      <w:pPr>
-        <w:pStyle w:val="LOnormal"/>
-        <w:pageBreakBefore w:val="false"/>
-        <w:rPr>
-          <w:color w:val="B7B7B7"/>
-        </w:rPr>
-      </w:pPr>
-      <w:r>
-        <w:rPr>
-          <w:color w:val="B7B7B7"/>
-        </w:rPr>
-      </w:r>
-    </w:p>
-    <w:p>
+    <w:p xmlns:wp14="http://schemas.microsoft.com/office/word/2010/wordml" wp14:textId="77777777">
+      <w:pPr>
+        <w:pStyle w:val="LOnormal"/>
+        <w:pageBreakBefore w:val="false"/>
+        <w:rPr>
+          <w:color w:val="B7B7B7"/>
+        </w:rPr>
+      </w:pPr>
+    </w:p>
+    <w:p xmlns:wp14="http://schemas.microsoft.com/office/word/2010/wordml" wp14:textId="77777777">
+      <w:pPr>
+        <w:pStyle w:val="LOnormal"/>
+        <w:pageBreakBefore w:val="false"/>
+        <w:rPr>
+          <w:color w:val="B7B7B7"/>
+        </w:rPr>
+      </w:pPr>
+    </w:p>
+    <w:p xmlns:wp14="http://schemas.microsoft.com/office/word/2010/wordml" wp14:textId="77777777">
       <w:pPr>
         <w:pStyle w:val="Title"/>
         <w:pageBreakBefore w:val="false"/>
         <w:rPr/>
       </w:pPr>
-      <w:bookmarkStart w:id="16" w:name="_7nse95jx77yo"/>
+      <w:bookmarkStart w:name="_7nse95jx77yo" w:id="16"/>
       <w:bookmarkEnd w:id="16"/>
       <w:r>
         <w:rPr/>
         <w:t>Appendix</w:t>
       </w:r>
     </w:p>
-    <w:p>
+    <w:p xmlns:wp14="http://schemas.microsoft.com/office/word/2010/wordml" wp14:textId="77777777">
       <w:pPr>
         <w:pStyle w:val="Heading1"/>
         <w:pageBreakBefore w:val="false"/>
         <w:rPr/>
       </w:pPr>
-      <w:bookmarkStart w:id="17" w:name="_png4eb5lpvn4"/>
+      <w:bookmarkStart w:name="_png4eb5lpvn4" w:id="17"/>
       <w:bookmarkEnd w:id="17"/>
       <w:r>
         <w:rPr/>
         <w:t>A. Materials</w:t>
       </w:r>
     </w:p>
-    <w:p>
+    <w:p xmlns:wp14="http://schemas.microsoft.com/office/word/2010/wordml" wp14:textId="77777777">
       <w:pPr>
         <w:pStyle w:val="LOnormal"/>
         <w:pageBreakBefore w:val="false"/>
@@ -2383,20 +2393,20 @@
         <w:t>Any documents you used for your informed consent (information sheets, consent) or as part of your apparatus (e.g., manual, hand-out), please include them here.</w:t>
       </w:r>
     </w:p>
-    <w:p>
+    <w:p xmlns:wp14="http://schemas.microsoft.com/office/word/2010/wordml" wp14:textId="77777777">
       <w:pPr>
         <w:pStyle w:val="Heading1"/>
         <w:pageBreakBefore w:val="false"/>
         <w:rPr/>
       </w:pPr>
-      <w:bookmarkStart w:id="18" w:name="_ypdnb2qz0epi"/>
+      <w:bookmarkStart w:name="_ypdnb2qz0epi" w:id="18"/>
       <w:bookmarkEnd w:id="18"/>
       <w:r>
         <w:rPr/>
         <w:t>B. Reproduction Package (or: Raw Data)</w:t>
       </w:r>
     </w:p>
-    <w:p>
+    <w:p xmlns:wp14="http://schemas.microsoft.com/office/word/2010/wordml" wp14:textId="77777777">
       <w:pPr>
         <w:pStyle w:val="LOnormal"/>
         <w:pageBreakBefore w:val="false"/>
@@ -2411,21 +2421,16 @@
         <w:t>Before, during, and after the experiment you collected all kinds of data. Don't ever throw such data away! Any plots, tables, summaries, and statistics provided in this report should be recreatable from the raw data you have.</w:t>
       </w:r>
     </w:p>
-    <w:p>
-      <w:pPr>
-        <w:pStyle w:val="LOnormal"/>
-        <w:pageBreakBefore w:val="false"/>
-        <w:rPr>
-          <w:color w:val="B7B7B7"/>
-        </w:rPr>
-      </w:pPr>
-      <w:r>
-        <w:rPr>
-          <w:color w:val="B7B7B7"/>
-        </w:rPr>
-      </w:r>
-    </w:p>
-    <w:p>
+    <w:p xmlns:wp14="http://schemas.microsoft.com/office/word/2010/wordml" wp14:textId="77777777">
+      <w:pPr>
+        <w:pStyle w:val="LOnormal"/>
+        <w:pageBreakBefore w:val="false"/>
+        <w:rPr>
+          <w:color w:val="B7B7B7"/>
+        </w:rPr>
+      </w:pPr>
+    </w:p>
+    <w:p xmlns:wp14="http://schemas.microsoft.com/office/word/2010/wordml" wp14:textId="77777777">
       <w:pPr>
         <w:pStyle w:val="LOnormal"/>
         <w:pageBreakBefore w:val="false"/>
@@ -2440,21 +2445,16 @@
         <w:t>If you only collected a small amount of data, put it in this Appendix right here.</w:t>
       </w:r>
     </w:p>
-    <w:p>
-      <w:pPr>
-        <w:pStyle w:val="LOnormal"/>
-        <w:pageBreakBefore w:val="false"/>
-        <w:rPr>
-          <w:color w:val="B7B7B7"/>
-        </w:rPr>
-      </w:pPr>
-      <w:r>
-        <w:rPr>
-          <w:color w:val="B7B7B7"/>
-        </w:rPr>
-      </w:r>
-    </w:p>
-    <w:p>
+    <w:p xmlns:wp14="http://schemas.microsoft.com/office/word/2010/wordml" wp14:textId="77777777">
+      <w:pPr>
+        <w:pStyle w:val="LOnormal"/>
+        <w:pageBreakBefore w:val="false"/>
+        <w:rPr>
+          <w:color w:val="B7B7B7"/>
+        </w:rPr>
+      </w:pPr>
+    </w:p>
+    <w:p xmlns:wp14="http://schemas.microsoft.com/office/word/2010/wordml" wp14:textId="77777777">
       <w:pPr>
         <w:pStyle w:val="LOnormal"/>
         <w:pageBreakBefore w:val="false"/>
@@ -2467,54 +2467,44 @@
         <w:t>If you collected data in forms that are better kept in separate files, then zip up those files, and submit them as a "reproduction package" supporting this report.</w:t>
       </w:r>
     </w:p>
-    <w:p>
-      <w:pPr>
-        <w:pStyle w:val="LOnormal"/>
-        <w:pageBreakBefore w:val="false"/>
-        <w:rPr>
-          <w:color w:val="B7B7B7"/>
-        </w:rPr>
-      </w:pPr>
-      <w:r>
-        <w:rPr>
-          <w:color w:val="B7B7B7"/>
-        </w:rPr>
-      </w:r>
-    </w:p>
-    <w:p>
-      <w:pPr>
-        <w:pStyle w:val="LOnormal"/>
-        <w:pageBreakBefore w:val="false"/>
-        <w:rPr/>
-      </w:pPr>
-      <w:r>
-        <w:rPr/>
-      </w:r>
-    </w:p>
-    <w:p>
-      <w:pPr>
-        <w:pStyle w:val="LOnormal"/>
-        <w:rPr/>
-      </w:pPr>
-      <w:r>
-        <w:rPr/>
-      </w:r>
+    <w:p xmlns:wp14="http://schemas.microsoft.com/office/word/2010/wordml" wp14:textId="77777777">
+      <w:pPr>
+        <w:pStyle w:val="LOnormal"/>
+        <w:pageBreakBefore w:val="false"/>
+        <w:rPr>
+          <w:color w:val="B7B7B7"/>
+        </w:rPr>
+      </w:pPr>
+    </w:p>
+    <w:p xmlns:wp14="http://schemas.microsoft.com/office/word/2010/wordml" wp14:textId="77777777">
+      <w:pPr>
+        <w:pStyle w:val="LOnormal"/>
+        <w:pageBreakBefore w:val="false"/>
+        <w:rPr/>
+      </w:pPr>
+    </w:p>
+    <w:p xmlns:wp14="http://schemas.microsoft.com/office/word/2010/wordml" wp14:textId="77777777">
+      <w:pPr>
+        <w:pStyle w:val="LOnormal"/>
+        <w:rPr/>
+      </w:pPr>
     </w:p>
     <w:sectPr>
       <w:type w:val="nextPage"/>
-      <w:pgSz w:w="11906" w:h="16838"/>
-      <w:pgMar w:left="1440" w:right="1440" w:header="0" w:top="1440" w:footer="0" w:bottom="1440" w:gutter="0"/>
-      <w:pgNumType w:start="1" w:fmt="decimal"/>
+      <w:pgSz w:w="11906" w:h="16838" w:orient="portrait"/>
+      <w:pgMar w:top="1440" w:right="1440" w:bottom="1440" w:left="1440" w:header="0" w:footer="0" w:gutter="0"/>
+      <w:pgNumType w:fmt="decimal" w:start="1"/>
       <w:formProt w:val="false"/>
       <w:textDirection w:val="lrTb"/>
       <w:docGrid w:type="default" w:linePitch="100" w:charSpace="4096"/>
+      <w:cols w:num="1"/>
     </w:sectPr>
   </w:body>
 </w:document>
 </file>
 
 <file path=word/styles.xml><?xml version="1.0" encoding="utf-8"?>
-<w:styles xmlns:w="http://schemas.openxmlformats.org/wordprocessingml/2006/main" xmlns:w14="http://schemas.microsoft.com/office/word/2010/wordml" xmlns:mc="http://schemas.openxmlformats.org/markup-compatibility/2006" mc:Ignorable="w14">
+<w:styles xmlns:wp14="http://schemas.microsoft.com/office/word/2010/wordprocessingDrawing" xmlns:w="http://schemas.openxmlformats.org/wordprocessingml/2006/main" xmlns:w14="http://schemas.microsoft.com/office/word/2010/wordml" xmlns:mc="http://schemas.openxmlformats.org/markup-compatibility/2006" mc:Ignorable="w14 wp14">
   <w:docDefaults>
     <w:rPrDefault>
       <w:rPr>
@@ -2536,7 +2526,7 @@
       <w:widowControl/>
       <w:suppressAutoHyphens w:val="true"/>
       <w:bidi w:val="0"/>
-      <w:spacing w:lineRule="auto" w:line="276" w:before="0" w:after="0"/>
+      <w:spacing w:before="0" w:after="0" w:line="276" w:lineRule="auto"/>
       <w:jc w:val="left"/>
     </w:pPr>
     <w:rPr>
@@ -2549,107 +2539,123 @@
     </w:rPr>
   </w:style>
   <w:style w:type="paragraph" w:styleId="Heading1">
-    <w:name w:val="Heading 1"/>
+    <w:uiPriority w:val="9"/>
+    <w:name w:val="heading 1"/>
     <w:basedOn w:val="LOnormal"/>
     <w:next w:val="LOnormal"/>
     <w:qFormat/>
-    <w:pPr>
-      <w:keepNext w:val="true"/>
-      <w:keepLines/>
-      <w:pageBreakBefore w:val="false"/>
-      <w:spacing w:lineRule="auto" w:line="240" w:before="400" w:after="120"/>
-    </w:pPr>
+    <w:rsid w:val="6E59252D"/>
     <w:rPr>
       <w:sz w:val="40"/>
       <w:szCs w:val="40"/>
     </w:rPr>
+    <w:pPr>
+      <w:keepNext w:val="1"/>
+      <w:keepLines w:val="1"/>
+      <w:pageBreakBefore w:val="0"/>
+      <w:spacing w:before="400" w:after="120"/>
+    </w:pPr>
   </w:style>
   <w:style w:type="paragraph" w:styleId="Heading2">
-    <w:name w:val="Heading 2"/>
+    <w:uiPriority w:val="9"/>
+    <w:name w:val="heading 2"/>
     <w:basedOn w:val="LOnormal"/>
     <w:next w:val="LOnormal"/>
+    <w:unhideWhenUsed/>
     <w:qFormat/>
-    <w:pPr>
-      <w:keepNext w:val="true"/>
-      <w:keepLines/>
-      <w:pageBreakBefore w:val="false"/>
-      <w:spacing w:lineRule="auto" w:line="240" w:before="360" w:after="120"/>
-    </w:pPr>
+    <w:rsid w:val="6E59252D"/>
     <w:rPr>
-      <w:b w:val="false"/>
+      <w:b w:val="0"/>
+      <w:bCs w:val="0"/>
       <w:sz w:val="32"/>
       <w:szCs w:val="32"/>
     </w:rPr>
+    <w:pPr>
+      <w:keepNext w:val="1"/>
+      <w:keepLines w:val="1"/>
+      <w:pageBreakBefore w:val="0"/>
+      <w:spacing w:before="360" w:after="120"/>
+    </w:pPr>
   </w:style>
   <w:style w:type="paragraph" w:styleId="Heading3">
-    <w:name w:val="Heading 3"/>
+    <w:uiPriority w:val="9"/>
+    <w:name w:val="heading 3"/>
     <w:basedOn w:val="LOnormal"/>
     <w:next w:val="LOnormal"/>
+    <w:unhideWhenUsed/>
     <w:qFormat/>
-    <w:pPr>
-      <w:keepNext w:val="true"/>
-      <w:keepLines/>
-      <w:pageBreakBefore w:val="false"/>
-      <w:spacing w:lineRule="auto" w:line="240" w:before="320" w:after="80"/>
-    </w:pPr>
+    <w:rsid w:val="6E59252D"/>
     <w:rPr>
-      <w:b w:val="false"/>
+      <w:b w:val="0"/>
+      <w:bCs w:val="0"/>
       <w:color w:val="434343"/>
       <w:sz w:val="28"/>
       <w:szCs w:val="28"/>
     </w:rPr>
+    <w:pPr>
+      <w:keepNext w:val="1"/>
+      <w:keepLines w:val="1"/>
+      <w:pageBreakBefore w:val="0"/>
+      <w:spacing w:before="320" w:after="80"/>
+    </w:pPr>
   </w:style>
   <w:style w:type="paragraph" w:styleId="Heading4">
-    <w:name w:val="Heading 4"/>
+    <w:uiPriority w:val="9"/>
+    <w:name w:val="heading 4"/>
     <w:basedOn w:val="LOnormal"/>
     <w:next w:val="LOnormal"/>
+    <w:unhideWhenUsed/>
     <w:qFormat/>
-    <w:pPr>
-      <w:keepNext w:val="true"/>
-      <w:keepLines/>
-      <w:pageBreakBefore w:val="false"/>
-      <w:spacing w:lineRule="auto" w:line="240" w:before="280" w:after="80"/>
-    </w:pPr>
+    <w:rsid w:val="6E59252D"/>
     <w:rPr>
       <w:color w:val="666666"/>
       <w:sz w:val="24"/>
       <w:szCs w:val="24"/>
     </w:rPr>
+    <w:pPr>
+      <w:keepNext w:val="1"/>
+      <w:keepLines w:val="1"/>
+      <w:pageBreakBefore w:val="0"/>
+      <w:spacing w:before="280" w:after="80"/>
+    </w:pPr>
   </w:style>
   <w:style w:type="paragraph" w:styleId="Heading5">
-    <w:name w:val="Heading 5"/>
+    <w:uiPriority w:val="9"/>
+    <w:name w:val="heading 5"/>
     <w:basedOn w:val="LOnormal"/>
     <w:next w:val="LOnormal"/>
+    <w:unhideWhenUsed/>
     <w:qFormat/>
-    <w:pPr>
-      <w:keepNext w:val="true"/>
-      <w:keepLines/>
-      <w:pageBreakBefore w:val="false"/>
-      <w:spacing w:lineRule="auto" w:line="240" w:before="240" w:after="80"/>
-    </w:pPr>
+    <w:rsid w:val="6E59252D"/>
     <w:rPr>
       <w:color w:val="666666"/>
-      <w:sz w:val="22"/>
-      <w:szCs w:val="22"/>
     </w:rPr>
+    <w:pPr>
+      <w:keepNext w:val="1"/>
+      <w:keepLines w:val="1"/>
+      <w:pageBreakBefore w:val="0"/>
+      <w:spacing w:before="240" w:after="80"/>
+    </w:pPr>
   </w:style>
   <w:style w:type="paragraph" w:styleId="Heading6">
-    <w:name w:val="Heading 6"/>
+    <w:uiPriority w:val="9"/>
+    <w:name w:val="heading 6"/>
     <w:basedOn w:val="LOnormal"/>
     <w:next w:val="LOnormal"/>
+    <w:unhideWhenUsed/>
     <w:qFormat/>
+    <w:rsid w:val="6E59252D"/>
+    <w:rPr>
+      <w:i w:val="1"/>
+      <w:iCs w:val="1"/>
+      <w:color w:val="666666"/>
+    </w:rPr>
     <w:pPr>
-      <w:keepNext w:val="true"/>
-      <w:keepLines/>
-      <w:pageBreakBefore w:val="false"/>
-      <w:spacing w:lineRule="auto" w:line="240" w:before="240" w:after="80"/>
+      <w:keepNext w:val="1"/>
+      <w:keepLines w:val="1"/>
+      <w:pageBreakBefore w:val="0"/>
+      <w:spacing w:before="240" w:after="80"/>
     </w:pPr>
-    <w:rPr>
-      <w:i/>
-      <w:color w:val="666666"/>
-      <w:sz w:val="22"/>
-      <w:szCs w:val="22"/>
-    </w:rPr>
   </w:style>
   <w:style w:type="paragraph" w:styleId="Heading">
     <w:name w:val="Heading"/>
@@ -2670,7 +2676,7 @@
     <w:name w:val="Body Text"/>
     <w:basedOn w:val="Normal"/>
     <w:pPr>
-      <w:spacing w:lineRule="auto" w:line="276" w:before="0" w:after="140"/>
+      <w:spacing w:before="0" w:after="140" w:line="276" w:lineRule="auto"/>
     </w:pPr>
     <w:rPr/>
   </w:style>
@@ -2710,61 +2716,63 @@
     </w:rPr>
   </w:style>
   <w:style w:type="paragraph" w:styleId="LOnormal" w:default="1">
+    <w:uiPriority w:val="1"/>
     <w:name w:val="LO-normal"/>
     <w:qFormat/>
-    <w:pPr>
-      <w:widowControl/>
-      <w:suppressAutoHyphens w:val="true"/>
-      <w:bidi w:val="0"/>
-      <w:spacing w:lineRule="auto" w:line="276" w:before="0" w:after="0"/>
-      <w:jc w:val="left"/>
-    </w:pPr>
+    <w:rsid w:val="6E59252D"/>
     <w:rPr>
-      <w:rFonts w:ascii="Arial" w:hAnsi="Arial" w:eastAsia="Arial" w:cs="Arial"/>
       <w:color w:val="auto"/>
-      <w:kern w:val="0"/>
       <w:sz w:val="22"/>
       <w:szCs w:val="22"/>
-      <w:lang w:val="en-US" w:eastAsia="zh-CN" w:bidi="hi-IN"/>
     </w:rPr>
+    <w:pPr>
+      <w:widowControl w:val="1"/>
+      <w:bidi w:val="0"/>
+      <w:spacing w:before="0" w:after="0" w:line="276" w:lineRule="auto"/>
+      <w:jc w:val="both"/>
+    </w:pPr>
   </w:style>
   <w:style w:type="paragraph" w:styleId="Title">
+    <w:uiPriority w:val="10"/>
     <w:name w:val="Title"/>
     <w:basedOn w:val="LOnormal"/>
     <w:next w:val="LOnormal"/>
     <w:qFormat/>
-    <w:pPr>
-      <w:keepNext w:val="true"/>
-      <w:keepLines/>
-      <w:pageBreakBefore w:val="false"/>
-      <w:spacing w:lineRule="auto" w:line="240" w:before="0" w:after="60"/>
-    </w:pPr>
+    <w:rsid w:val="6E59252D"/>
     <w:rPr>
       <w:sz w:val="52"/>
       <w:szCs w:val="52"/>
     </w:rPr>
+    <w:pPr>
+      <w:keepNext w:val="1"/>
+      <w:keepLines w:val="1"/>
+      <w:pageBreakBefore w:val="0"/>
+      <w:spacing w:after="60"/>
+    </w:pPr>
   </w:style>
   <w:style w:type="paragraph" w:styleId="Subtitle">
+    <w:uiPriority w:val="11"/>
     <w:name w:val="Subtitle"/>
     <w:basedOn w:val="LOnormal"/>
     <w:next w:val="LOnormal"/>
     <w:qFormat/>
-    <w:pPr>
-      <w:keepNext w:val="true"/>
-      <w:keepLines/>
-      <w:pageBreakBefore w:val="false"/>
-      <w:spacing w:lineRule="auto" w:line="240" w:before="0" w:after="320"/>
-    </w:pPr>
+    <w:rsid w:val="6E59252D"/>
     <w:rPr>
-      <w:rFonts w:ascii="Arial" w:hAnsi="Arial" w:eastAsia="Arial" w:cs="Arial"/>
-      <w:i w:val="false"/>
+      <w:i w:val="0"/>
+      <w:iCs w:val="0"/>
       <w:color w:val="666666"/>
       <w:sz w:val="30"/>
       <w:szCs w:val="30"/>
     </w:rPr>
+    <w:pPr>
+      <w:keepNext w:val="1"/>
+      <w:keepLines w:val="1"/>
+      <w:pageBreakBefore w:val="0"/>
+      <w:spacing w:after="320"/>
+    </w:pPr>
   </w:style>
-  <w:style w:type="table" w:default="1" w:styleId="TableNormal">
-    <w:name w:val="Table Normal"/>
+  <w:style w:type="table" w:styleId="TableNormal" w:default="1">
+    <w:name w:val="Normal Table"/>
   </w:style>
 </w:styles>
 </file>

</xml_diff>

<commit_message>
finished point 2.2 Design
</commit_message>
<xml_diff>
--- a/Experiment_01.docx
+++ b/Experiment_01.docx
@@ -1,6 +1,6 @@
 
 <file path=word/document.xml><?xml version="1.0" encoding="utf-8"?>
-<w:document xmlns:o="urn:schemas-microsoft-com:office:office" xmlns:r="http://schemas.openxmlformats.org/officeDocument/2006/relationships" xmlns:v="urn:schemas-microsoft-com:vml" xmlns:w="http://schemas.openxmlformats.org/wordprocessingml/2006/main" xmlns:w10="urn:schemas-microsoft-com:office:word" xmlns:wp="http://schemas.openxmlformats.org/drawingml/2006/wordprocessingDrawing" xmlns:wps="http://schemas.microsoft.com/office/word/2010/wordprocessingShape" xmlns:wpg="http://schemas.microsoft.com/office/word/2010/wordprocessingGroup" xmlns:mc="http://schemas.openxmlformats.org/markup-compatibility/2006" xmlns:wp14="http://schemas.microsoft.com/office/word/2010/wordprocessingDrawing" xmlns:w14="http://schemas.microsoft.com/office/word/2010/wordml" mc:Ignorable="w14 wp14">
+<w:document xmlns:o="urn:schemas-microsoft-com:office:office" xmlns:r="http://schemas.openxmlformats.org/officeDocument/2006/relationships" xmlns:v="urn:schemas-microsoft-com:vml" xmlns:w="http://schemas.openxmlformats.org/wordprocessingml/2006/main" xmlns:w10="urn:schemas-microsoft-com:office:word" xmlns:wp="http://schemas.openxmlformats.org/drawingml/2006/wordprocessingDrawing" xmlns:wps="http://schemas.microsoft.com/office/word/2010/wordprocessingShape" xmlns:wpg="http://schemas.microsoft.com/office/word/2010/wordprocessingGroup" xmlns:mc="http://schemas.openxmlformats.org/markup-compatibility/2006" xmlns:wp14="http://schemas.microsoft.com/office/word/2010/wordprocessingDrawing" xmlns:w14="http://schemas.microsoft.com/office/word/2010/wordml" xmlns:a="http://schemas.openxmlformats.org/drawingml/2006/main" xmlns:pic="http://schemas.openxmlformats.org/drawingml/2006/picture" xmlns:a14="http://schemas.microsoft.com/office/drawing/2010/main" mc:Ignorable="w14 wp14">
   <w:body>
     <w:p xmlns:wp14="http://schemas.microsoft.com/office/word/2010/wordml" wp14:textId="77777777">
       <w:pPr>
@@ -611,7 +611,7 @@
             <w:shd w:val="clear" w:color="auto" w:fill="auto"/>
             <w:tcMar/>
           </w:tcPr>
-          <w:p wp14:textId="77777777">
+          <w:p wp14:textId="39CC27B5">
             <w:pPr>
               <w:pStyle w:val="LOnormal"/>
               <w:widowControl w:val="0"/>
@@ -621,7 +621,15 @@
             </w:pPr>
             <w:r>
               <w:rPr/>
-              <w:t>Integer, Double and String</w:t>
+              <w:t>Integer</w:t>
+            </w:r>
+            <w:r>
+              <w:rPr/>
+              <w:t xml:space="preserve"> </w:t>
+            </w:r>
+            <w:r>
+              <w:rPr/>
+              <w:t>and String</w:t>
             </w:r>
           </w:p>
         </w:tc>
@@ -1552,7 +1560,6 @@
     </w:p>
     <w:tbl>
       <w:tblPr>
-        <w:tblStyle w:val="Table5"/>
         <w:tblW w:w="9029" w:type="dxa"/>
         <w:jc w:val="left"/>
         <w:tblInd w:w="0" w:type="dxa"/>
@@ -1562,12 +1569,12 @@
           <w:bottom w:w="100" w:type="dxa"/>
           <w:right w:w="100" w:type="dxa"/>
         </w:tblCellMar>
-        <w:tblLook w:val="0600"/>
+        <w:tblLook w:val="0600" w:firstRow="0" w:lastRow="0" w:firstColumn="0" w:lastColumn="0" w:noHBand="1" w:noVBand="1"/>
       </w:tblPr>
       <w:tblGrid>
         <w:gridCol w:w="3009"/>
-        <w:gridCol w:w="3010"/>
-        <w:gridCol w:w="3010"/>
+        <w:gridCol w:w="3000"/>
+        <w:gridCol w:w="3020"/>
       </w:tblGrid>
       <w:tr xmlns:wp14="http://schemas.microsoft.com/office/word/2010/wordml" wp14:textId="77777777">
         <w:trPr/>
@@ -1582,41 +1589,29 @@
             </w:tcBorders>
             <w:tcMar/>
           </w:tcPr>
-          <w:p wp14:textId="77777777">
-            <w:pPr>
-              <w:pStyle w:val="LOnormal"/>
-              <w:widowControl w:val="false"/>
+          <w:p wp14:textId="66546F35">
+            <w:pPr>
+              <w:pStyle w:val="LOnormal"/>
+              <w:widowControl w:val="0"/>
               <w:spacing w:line="240" w:lineRule="auto"/>
               <w:rPr>
+                <w:b w:val="1"/>
                 <w:b/>
-                <w:b/>
-              </w:rPr>
-            </w:pPr>
-            <w:r>
-              <w:rPr>
-                <w:rFonts w:ascii="Arial Unicode MS" w:hAnsi="Arial Unicode MS" w:eastAsia="Arial Unicode MS" w:cs="Arial Unicode MS"/>
-              </w:rPr>
-              <w:t>⃞</w:t>
-            </w:r>
+                <w:bCs w:val="1"/>
+              </w:rPr>
+            </w:pPr>
             <w:r>
               <w:rPr>
                 <w:b w:val="1"/>
                 <w:bCs w:val="1"/>
               </w:rPr>
-              <w:t xml:space="preserve">   </w:t>
-            </w:r>
-            <w:r>
-              <w:rPr>
-                <w:b w:val="1"/>
-                <w:bCs w:val="1"/>
-              </w:rPr>
-              <w:t>Observational Study</w:t>
+              <w:t>⃞   Observational Study</w:t>
             </w:r>
           </w:p>
         </w:tc>
         <w:tc>
           <w:tcPr>
-            <w:tcW w:w="3010" w:type="dxa"/>
+            <w:tcW w:w="3000" w:type="dxa"/>
             <w:tcBorders>
               <w:top w:val="single" w:color="000000" w:themeColor="text1" w:sz="8" w:space="0"/>
               <w:left w:val="single" w:color="000000" w:themeColor="text1" w:sz="8" w:space="0"/>
@@ -1652,7 +1647,7 @@
         </w:tc>
         <w:tc>
           <w:tcPr>
-            <w:tcW w:w="3010" w:type="dxa"/>
+            <w:tcW w:w="3020" w:type="dxa"/>
             <w:tcBorders>
               <w:top w:val="single" w:color="000000" w:themeColor="text1" w:sz="8" w:space="0"/>
               <w:left w:val="single" w:color="000000" w:themeColor="text1" w:sz="8" w:space="0"/>
@@ -1851,33 +1846,350 @@
         <w:rPr/>
       </w:pPr>
     </w:p>
-    <w:p xmlns:wp14="http://schemas.microsoft.com/office/word/2010/wordml" wp14:textId="77777777">
-      <w:pPr>
-        <w:pStyle w:val="LOnormal"/>
-        <w:pageBreakBefore w:val="false"/>
-        <w:rPr>
-          <w:color w:val="B7B7B7"/>
-        </w:rPr>
-      </w:pPr>
-      <w:r>
-        <w:rPr>
-          <w:color w:val="B7B7B7"/>
-        </w:rPr>
-        <w:t xml:space="preserve">Explain, (1) in text using terminology from the book and lectures </w:t>
-      </w:r>
-      <w:r>
-        <w:rPr>
-          <w:b w:val="1"/>
-          <w:bCs w:val="1"/>
-          <w:color w:val="B7B7B7"/>
-        </w:rPr>
-        <w:t>and</w:t>
-      </w:r>
-      <w:r>
-        <w:rPr>
-          <w:color w:val="B7B7B7"/>
-        </w:rPr>
-        <w:t xml:space="preserve"> (2) with a figure (similar to those used in Chapter 3 of the Field &amp; Hole book), what kind of experiment you did.</w:t>
+    <w:p>
+      <w:pPr>
+        <w:pStyle w:val="LOnormal"/>
+        <w:pageBreakBefore w:val="0"/>
+        <w:rPr>
+          <w:color w:val="auto"/>
+        </w:rPr>
+      </w:pPr>
+      <w:r>
+        <w:rPr>
+          <w:color w:val="auto"/>
+        </w:rPr>
+        <w:t>The experiment we d</w:t>
+      </w:r>
+      <w:r>
+        <w:rPr>
+          <w:color w:val="auto"/>
+        </w:rPr>
+        <w:t xml:space="preserve">esigned </w:t>
+      </w:r>
+      <w:r>
+        <w:rPr>
+          <w:color w:val="auto"/>
+        </w:rPr>
+        <w:t>is n</w:t>
+      </w:r>
+      <w:r>
+        <w:rPr>
+          <w:color w:val="auto"/>
+        </w:rPr>
+        <w:t>either</w:t>
+      </w:r>
+      <w:r>
+        <w:rPr>
+          <w:color w:val="auto"/>
+        </w:rPr>
+        <w:t xml:space="preserve"> an Observational Study</w:t>
+      </w:r>
+      <w:r>
+        <w:rPr>
+          <w:color w:val="auto"/>
+        </w:rPr>
+        <w:t xml:space="preserve"> n</w:t>
+      </w:r>
+      <w:r>
+        <w:rPr>
+          <w:color w:val="auto"/>
+        </w:rPr>
+        <w:t xml:space="preserve">or </w:t>
+      </w:r>
+      <w:r>
+        <w:rPr>
+          <w:color w:val="auto"/>
+        </w:rPr>
+        <w:t>a Quasi-Experiment</w:t>
+      </w:r>
+      <w:r>
+        <w:rPr>
+          <w:color w:val="auto"/>
+        </w:rPr>
+        <w:t xml:space="preserve">, </w:t>
+      </w:r>
+      <w:r>
+        <w:rPr>
+          <w:color w:val="auto"/>
+        </w:rPr>
+        <w:t xml:space="preserve">as </w:t>
+      </w:r>
+      <w:r>
+        <w:rPr>
+          <w:color w:val="auto"/>
+        </w:rPr>
+        <w:t xml:space="preserve">we are not </w:t>
+      </w:r>
+      <w:r>
+        <w:rPr>
+          <w:color w:val="auto"/>
+        </w:rPr>
+        <w:t>looking at a phenomenon in a</w:t>
+      </w:r>
+      <w:r>
+        <w:rPr>
+          <w:color w:val="auto"/>
+        </w:rPr>
+        <w:t xml:space="preserve"> systematic and scientifically</w:t>
+      </w:r>
+      <w:r>
+        <w:rPr>
+          <w:color w:val="auto"/>
+        </w:rPr>
+        <w:t xml:space="preserve"> rigorous way in its </w:t>
+      </w:r>
+      <w:r>
+        <w:rPr>
+          <w:color w:val="auto"/>
+        </w:rPr>
+        <w:t>environment</w:t>
+      </w:r>
+      <w:r>
+        <w:rPr>
+          <w:color w:val="auto"/>
+        </w:rPr>
+        <w:t xml:space="preserve">, </w:t>
+      </w:r>
+      <w:r>
+        <w:rPr>
+          <w:color w:val="auto"/>
+        </w:rPr>
+        <w:t xml:space="preserve">and </w:t>
+      </w:r>
+      <w:r>
+        <w:rPr>
+          <w:color w:val="auto"/>
+        </w:rPr>
+        <w:t xml:space="preserve">we have </w:t>
+      </w:r>
+      <w:r>
+        <w:rPr>
+          <w:color w:val="auto"/>
+        </w:rPr>
+        <w:t xml:space="preserve">complete </w:t>
+      </w:r>
+      <w:r>
+        <w:rPr>
+          <w:color w:val="auto"/>
+        </w:rPr>
+        <w:t>control over</w:t>
+      </w:r>
+      <w:r>
+        <w:rPr>
+          <w:color w:val="auto"/>
+        </w:rPr>
+        <w:t xml:space="preserve"> manipulation of</w:t>
+      </w:r>
+      <w:r>
+        <w:rPr>
+          <w:color w:val="auto"/>
+        </w:rPr>
+        <w:t xml:space="preserve"> the independent variables</w:t>
+      </w:r>
+      <w:r>
+        <w:rPr>
+          <w:color w:val="auto"/>
+        </w:rPr>
+        <w:t>.</w:t>
+      </w:r>
+      <w:r>
+        <w:rPr>
+          <w:color w:val="auto"/>
+        </w:rPr>
+        <w:t xml:space="preserve"> T</w:t>
+      </w:r>
+      <w:r>
+        <w:rPr>
+          <w:color w:val="auto"/>
+        </w:rPr>
+        <w:t>herefore</w:t>
+      </w:r>
+      <w:r>
+        <w:rPr>
+          <w:color w:val="auto"/>
+        </w:rPr>
+        <w:t xml:space="preserve">, </w:t>
+      </w:r>
+      <w:r>
+        <w:rPr>
+          <w:color w:val="auto"/>
+        </w:rPr>
+        <w:t>it</w:t>
+      </w:r>
+      <w:r>
+        <w:rPr>
+          <w:color w:val="auto"/>
+        </w:rPr>
+        <w:t xml:space="preserve"> is an Experiment.</w:t>
+      </w:r>
+    </w:p>
+    <w:p>
+      <w:pPr>
+        <w:pStyle w:val="LOnormal"/>
+        <w:pageBreakBefore w:val="0"/>
+        <w:rPr>
+          <w:color w:val="auto"/>
+        </w:rPr>
+      </w:pPr>
+      <w:r>
+        <w:rPr>
+          <w:color w:val="auto"/>
+        </w:rPr>
+        <w:t>Moreover</w:t>
+      </w:r>
+      <w:r>
+        <w:rPr>
+          <w:color w:val="auto"/>
+        </w:rPr>
+        <w:t>,</w:t>
+      </w:r>
+      <w:r>
+        <w:rPr>
+          <w:color w:val="auto"/>
+        </w:rPr>
+        <w:t xml:space="preserve"> it </w:t>
+      </w:r>
+      <w:r>
+        <w:rPr>
+          <w:color w:val="auto"/>
+        </w:rPr>
+        <w:t xml:space="preserve">follows a Multi-Factorial </w:t>
+      </w:r>
+      <w:r>
+        <w:rPr>
+          <w:color w:val="auto"/>
+        </w:rPr>
+        <w:t>Design, since</w:t>
+      </w:r>
+      <w:r>
+        <w:rPr>
+          <w:color w:val="auto"/>
+        </w:rPr>
+        <w:t xml:space="preserve"> we have more than one independent variable</w:t>
+      </w:r>
+      <w:r>
+        <w:rPr>
+          <w:color w:val="auto"/>
+        </w:rPr>
+        <w:t xml:space="preserve"> in the study. </w:t>
+      </w:r>
+    </w:p>
+    <w:p>
+      <w:pPr>
+        <w:pStyle w:val="LOnormal"/>
+        <w:pageBreakBefore w:val="0"/>
+        <w:rPr>
+          <w:color w:val="auto"/>
+        </w:rPr>
+      </w:pPr>
+      <w:r>
+        <w:rPr>
+          <w:color w:val="auto"/>
+        </w:rPr>
+        <w:t xml:space="preserve">The following image shows the Experiment considering one </w:t>
+      </w:r>
+      <w:r>
+        <w:rPr>
+          <w:color w:val="auto"/>
+        </w:rPr>
+        <w:t>a</w:t>
+      </w:r>
+      <w:r>
+        <w:rPr>
+          <w:color w:val="auto"/>
+        </w:rPr>
+        <w:t xml:space="preserve">lgorithm </w:t>
+      </w:r>
+      <w:r>
+        <w:rPr>
+          <w:color w:val="auto"/>
+        </w:rPr>
+        <w:t xml:space="preserve">on </w:t>
+      </w:r>
+      <w:r>
+        <w:rPr>
+          <w:color w:val="auto"/>
+        </w:rPr>
+        <w:t xml:space="preserve">one </w:t>
+      </w:r>
+      <w:r>
+        <w:rPr>
+          <w:color w:val="auto"/>
+        </w:rPr>
+        <w:t>d</w:t>
+      </w:r>
+      <w:r>
+        <w:rPr>
+          <w:color w:val="auto"/>
+        </w:rPr>
+        <w:t xml:space="preserve">ata </w:t>
+      </w:r>
+      <w:r>
+        <w:rPr>
+          <w:color w:val="auto"/>
+        </w:rPr>
+        <w:t>t</w:t>
+      </w:r>
+      <w:r>
+        <w:rPr>
+          <w:color w:val="auto"/>
+        </w:rPr>
+        <w:t>ype</w:t>
+      </w:r>
+      <w:r>
+        <w:rPr>
+          <w:color w:val="auto"/>
+        </w:rPr>
+        <w:t>.</w:t>
+      </w:r>
+    </w:p>
+    <w:p>
+      <w:pPr>
+        <w:pStyle w:val="LOnormal"/>
+        <w:jc w:val="center"/>
+      </w:pPr>
+      <w:r>
+        <w:drawing>
+          <wp:inline wp14:editId="7A598EF9" wp14:anchorId="0CD0126F">
+            <wp:extent cx="3744328" cy="3807682"/>
+            <wp:effectExtent l="0" t="0" r="0" b="0"/>
+            <wp:docPr id="1543677137" name="" title=""/>
+            <wp:cNvGraphicFramePr>
+              <a:graphicFrameLocks noChangeAspect="1"/>
+            </wp:cNvGraphicFramePr>
+            <a:graphic>
+              <a:graphicData uri="http://schemas.openxmlformats.org/drawingml/2006/picture">
+                <pic:pic>
+                  <pic:nvPicPr>
+                    <pic:cNvPr id="0" name=""/>
+                    <pic:cNvPicPr/>
+                  </pic:nvPicPr>
+                  <pic:blipFill>
+                    <a:blip r:embed="R8b77203625b34f66">
+                      <a:extLst>
+                        <a:ext xmlns:a="http://schemas.openxmlformats.org/drawingml/2006/main" uri="{28A0092B-C50C-407E-A947-70E740481C1C}">
+                          <a14:useLocalDpi val="0"/>
+                        </a:ext>
+                      </a:extLst>
+                    </a:blip>
+                    <a:stretch>
+                      <a:fillRect/>
+                    </a:stretch>
+                  </pic:blipFill>
+                  <pic:spPr>
+                    <a:xfrm>
+                      <a:off x="0" y="0"/>
+                      <a:ext cx="3744328" cy="3807682"/>
+                    </a:xfrm>
+                    <a:prstGeom prst="rect">
+                      <a:avLst/>
+                    </a:prstGeom>
+                  </pic:spPr>
+                </pic:pic>
+              </a:graphicData>
+            </a:graphic>
+          </wp:inline>
+        </w:drawing>
       </w:r>
     </w:p>
     <w:p xmlns:wp14="http://schemas.microsoft.com/office/word/2010/wordml" wp14:textId="77777777">

</xml_diff>

<commit_message>
completed part 2.3 and partially 2.4
</commit_message>
<xml_diff>
--- a/Experiment_01.docx
+++ b/Experiment_01.docx
@@ -1,6 +1,6 @@
 
 <file path=word/document.xml><?xml version="1.0" encoding="utf-8"?>
-<w:document xmlns:o="urn:schemas-microsoft-com:office:office" xmlns:r="http://schemas.openxmlformats.org/officeDocument/2006/relationships" xmlns:v="urn:schemas-microsoft-com:vml" xmlns:w="http://schemas.openxmlformats.org/wordprocessingml/2006/main" xmlns:w10="urn:schemas-microsoft-com:office:word" xmlns:wp="http://schemas.openxmlformats.org/drawingml/2006/wordprocessingDrawing" xmlns:wps="http://schemas.microsoft.com/office/word/2010/wordprocessingShape" xmlns:wpg="http://schemas.microsoft.com/office/word/2010/wordprocessingGroup" xmlns:mc="http://schemas.openxmlformats.org/markup-compatibility/2006" xmlns:wp14="http://schemas.microsoft.com/office/word/2010/wordprocessingDrawing" xmlns:w14="http://schemas.microsoft.com/office/word/2010/wordml" mc:Ignorable="w14 wp14">
+<w:document xmlns:o="urn:schemas-microsoft-com:office:office" xmlns:r="http://schemas.openxmlformats.org/officeDocument/2006/relationships" xmlns:v="urn:schemas-microsoft-com:vml" xmlns:w="http://schemas.openxmlformats.org/wordprocessingml/2006/main" xmlns:w10="urn:schemas-microsoft-com:office:word" xmlns:wp="http://schemas.openxmlformats.org/drawingml/2006/wordprocessingDrawing" xmlns:wps="http://schemas.microsoft.com/office/word/2010/wordprocessingShape" xmlns:wpg="http://schemas.microsoft.com/office/word/2010/wordprocessingGroup" xmlns:mc="http://schemas.openxmlformats.org/markup-compatibility/2006" xmlns:wp14="http://schemas.microsoft.com/office/word/2010/wordprocessingDrawing" xmlns:w14="http://schemas.microsoft.com/office/word/2010/wordml" xmlns:w15="http://schemas.microsoft.com/office/word/2012/wordml" mc:Ignorable="w14 wp14 w15">
   <w:body>
     <w:p>
       <w:pPr>
@@ -43,15 +43,15 @@
     </w:p>
     <w:p>
       <w:pPr>
-        <w:pStyle w:val="LOnormal"/>
-        <w:pageBreakBefore w:val="false"/>
-        <w:rPr>
-          <w:color w:val="A6A6A6" w:themeColor="background1" w:themeShade="a6" w:themeTint="ff"/>
-        </w:rPr>
-      </w:pPr>
-      <w:r>
-        <w:rPr>
-          <w:color w:val="A6A6A6" w:themeColor="background1" w:themeShade="a6" w:themeTint="ff"/>
+        <w:pStyle w:val="LO-normal"/>
+        <w:pageBreakBefore w:val="false"/>
+        <w:rPr>
+          <w:color w:themeColor="background1" w:themeShade="a6" w:val="A6A6A6"/>
+        </w:rPr>
+      </w:pPr>
+      <w:r>
+        <w:rPr>
+          <w:color w:themeColor="background1" w:themeShade="a6" w:val="A6A6A6"/>
         </w:rPr>
         <w:t>Short (120-130 words) summary of your entire report. Give the reader a quick idea of what you did and what the main findings were (if you prepare this report ahead of time, leave out the findings until after you finish the analysis).</w:t>
       </w:r>
@@ -71,10 +71,9 @@
     </w:p>
     <w:p>
       <w:pPr>
-        <w:pStyle w:val="LOnormal"/>
-        <w:pageBreakBefore w:val="false"/>
-        <w:rPr>
-          <w:b w:val="false"/>
+        <w:pStyle w:val="LO-normal"/>
+        <w:pageBreakBefore w:val="false"/>
+        <w:rPr>
           <w:b w:val="false"/>
           <w:bCs w:val="false"/>
           <w:color w:val="auto"/>
@@ -87,9 +86,8 @@
     </w:p>
     <w:p>
       <w:pPr>
-        <w:pStyle w:val="LOnormal"/>
-        <w:rPr>
-          <w:b w:val="false"/>
+        <w:pStyle w:val="LO-normal"/>
+        <w:rPr>
           <w:b w:val="false"/>
           <w:bCs w:val="false"/>
           <w:color w:val="auto"/>
@@ -102,7 +100,7 @@
     </w:p>
     <w:p>
       <w:pPr>
-        <w:pStyle w:val="LOnormal"/>
+        <w:pStyle w:val="LO-normal"/>
         <w:rPr>
           <w:color w:val="B7B7B7"/>
         </w:rPr>
@@ -122,6 +120,7 @@
         <w:tblW w:w="9029" w:type="dxa"/>
         <w:jc w:val="left"/>
         <w:tblInd w:w="0" w:type="dxa"/>
+        <w:tblLayout w:type="fixed"/>
         <w:tblCellMar>
           <w:top w:w="100" w:type="dxa"/>
           <w:left w:w="100" w:type="dxa"/>
@@ -148,11 +147,10 @@
           </w:tcPr>
           <w:p>
             <w:pPr>
-              <w:pStyle w:val="LOnormal"/>
+              <w:pStyle w:val="LO-normal"/>
               <w:widowControl w:val="false"/>
               <w:spacing w:lineRule="auto" w:line="240"/>
               <w:rPr>
-                <w:b/>
                 <w:b/>
                 <w:color w:val="FFFFFF"/>
               </w:rPr>
@@ -161,7 +159,7 @@
               <w:rPr>
                 <w:b/>
                 <w:bCs/>
-                <w:color w:val="FFFFFF" w:themeColor="background1" w:themeShade="ff" w:themeTint="ff"/>
+                <w:color w:themeColor="background1" w:val="FFFFFF"/>
               </w:rPr>
               <w:t>Hypotheses:</w:t>
             </w:r>
@@ -183,7 +181,7 @@
           </w:tcPr>
           <w:p>
             <w:pPr>
-              <w:pStyle w:val="LOnormal"/>
+              <w:pStyle w:val="LO-normal"/>
               <w:widowControl w:val="false"/>
               <w:rPr>
                 <w:color w:val="B7B7B7"/>
@@ -199,7 +197,7 @@
     </w:tbl>
     <w:p>
       <w:pPr>
-        <w:pStyle w:val="LOnormal"/>
+        <w:pStyle w:val="LO-normal"/>
         <w:pageBreakBefore w:val="false"/>
         <w:rPr/>
       </w:pPr>
@@ -222,7 +220,7 @@
     </w:p>
     <w:p>
       <w:pPr>
-        <w:pStyle w:val="LOnormal"/>
+        <w:pStyle w:val="LO-normal"/>
         <w:pageBreakBefore w:val="false"/>
         <w:rPr>
           <w:color w:val="B7B7B7"/>
@@ -248,10 +246,9 @@
     </w:p>
     <w:p>
       <w:pPr>
-        <w:pStyle w:val="LOnormal"/>
-        <w:pageBreakBefore w:val="false"/>
-        <w:rPr>
-          <w:b w:val="false"/>
+        <w:pStyle w:val="LO-normal"/>
+        <w:pageBreakBefore w:val="false"/>
+        <w:rPr>
           <w:b w:val="false"/>
           <w:bCs w:val="false"/>
         </w:rPr>
@@ -267,6 +264,7 @@
         <w:tblW w:w="9029" w:type="dxa"/>
         <w:jc w:val="left"/>
         <w:tblInd w:w="0" w:type="dxa"/>
+        <w:tblLayout w:type="fixed"/>
         <w:tblCellMar>
           <w:top w:w="100" w:type="dxa"/>
           <w:left w:w="100" w:type="dxa"/>
@@ -296,11 +294,10 @@
           </w:tcPr>
           <w:p>
             <w:pPr>
-              <w:pStyle w:val="LOnormal"/>
+              <w:pStyle w:val="LO-normal"/>
               <w:widowControl w:val="false"/>
               <w:spacing w:lineRule="auto" w:line="240"/>
               <w:rPr>
-                <w:b/>
                 <w:b/>
                 <w:color w:val="FFFFFF"/>
               </w:rPr>
@@ -309,7 +306,7 @@
               <w:rPr>
                 <w:b/>
                 <w:bCs/>
-                <w:color w:val="FFFFFF" w:themeColor="background1" w:themeShade="ff" w:themeTint="ff"/>
+                <w:color w:themeColor="background1" w:val="FFFFFF"/>
               </w:rPr>
               <w:t>Independent variable</w:t>
             </w:r>
@@ -328,11 +325,10 @@
           </w:tcPr>
           <w:p>
             <w:pPr>
-              <w:pStyle w:val="LOnormal"/>
+              <w:pStyle w:val="LO-normal"/>
               <w:widowControl w:val="false"/>
               <w:spacing w:lineRule="auto" w:line="240"/>
               <w:rPr>
-                <w:b/>
                 <w:b/>
                 <w:color w:val="FFFFFF"/>
               </w:rPr>
@@ -341,7 +337,7 @@
               <w:rPr>
                 <w:b/>
                 <w:bCs/>
-                <w:color w:val="FFFFFF" w:themeColor="background1" w:themeShade="ff" w:themeTint="ff"/>
+                <w:color w:themeColor="background1" w:val="FFFFFF"/>
               </w:rPr>
               <w:t>Levels</w:t>
             </w:r>
@@ -365,7 +361,7 @@
           </w:tcPr>
           <w:p>
             <w:pPr>
-              <w:pStyle w:val="LOnormal"/>
+              <w:pStyle w:val="LO-normal"/>
               <w:widowControl w:val="false"/>
               <w:rPr>
                 <w:color w:val="B7B7B7"/>
@@ -378,7 +374,7 @@
           </w:p>
           <w:p>
             <w:pPr>
-              <w:pStyle w:val="LOnormal"/>
+              <w:pStyle w:val="LO-normal"/>
               <w:widowControl w:val="false"/>
               <w:rPr/>
             </w:pPr>
@@ -400,10 +396,9 @@
           </w:tcPr>
           <w:p>
             <w:pPr>
-              <w:pStyle w:val="LOnormal"/>
-              <w:widowControl w:val="false"/>
-              <w:rPr>
-                <w:b w:val="false"/>
+              <w:pStyle w:val="LO-normal"/>
+              <w:widowControl w:val="false"/>
+              <w:rPr>
                 <w:b w:val="false"/>
                 <w:bCs w:val="false"/>
                 <w:color w:val="B7B7B7"/>
@@ -432,7 +427,7 @@
           </w:tcPr>
           <w:p>
             <w:pPr>
-              <w:pStyle w:val="LOnormal"/>
+              <w:pStyle w:val="LO-normal"/>
               <w:widowControl w:val="false"/>
               <w:rPr>
                 <w:color w:val="B7B7B7"/>
@@ -456,7 +451,7 @@
           </w:tcPr>
           <w:p>
             <w:pPr>
-              <w:pStyle w:val="LOnormal"/>
+              <w:pStyle w:val="LO-normal"/>
               <w:widowControl w:val="false"/>
               <w:rPr>
                 <w:color w:val="B7B7B7"/>
@@ -485,7 +480,7 @@
           </w:tcPr>
           <w:p>
             <w:pPr>
-              <w:pStyle w:val="LOnormal"/>
+              <w:pStyle w:val="LO-normal"/>
               <w:widowControl w:val="false"/>
               <w:rPr>
                 <w:color w:val="B7B7B7"/>
@@ -509,7 +504,7 @@
           </w:tcPr>
           <w:p>
             <w:pPr>
-              <w:pStyle w:val="LOnormal"/>
+              <w:pStyle w:val="LO-normal"/>
               <w:widowControl w:val="false"/>
               <w:rPr>
                 <w:color w:val="B7B7B7"/>
@@ -522,7 +517,7 @@
           </w:p>
           <w:p>
             <w:pPr>
-              <w:pStyle w:val="LOnormal"/>
+              <w:pStyle w:val="LO-normal"/>
               <w:widowControl w:val="false"/>
               <w:rPr>
                 <w:color w:val="B7B7B7"/>
@@ -535,7 +530,7 @@
           </w:p>
           <w:p>
             <w:pPr>
-              <w:pStyle w:val="LOnormal"/>
+              <w:pStyle w:val="LO-normal"/>
               <w:widowControl w:val="false"/>
               <w:rPr>
                 <w:color w:val="B7B7B7"/>
@@ -564,7 +559,7 @@
           </w:tcPr>
           <w:p>
             <w:pPr>
-              <w:pStyle w:val="LOnormal"/>
+              <w:pStyle w:val="LO-normal"/>
               <w:widowControl w:val="false"/>
               <w:rPr>
                 <w:color w:val="B7B7B7"/>
@@ -588,7 +583,7 @@
           </w:tcPr>
           <w:p>
             <w:pPr>
-              <w:pStyle w:val="LOnormal"/>
+              <w:pStyle w:val="LO-normal"/>
               <w:widowControl w:val="false"/>
               <w:rPr>
                 <w:color w:val="B7B7B7"/>
@@ -601,7 +596,7 @@
           </w:p>
           <w:p>
             <w:pPr>
-              <w:pStyle w:val="LOnormal"/>
+              <w:pStyle w:val="LO-normal"/>
               <w:widowControl w:val="false"/>
               <w:rPr>
                 <w:color w:val="B7B7B7"/>
@@ -614,7 +609,7 @@
           </w:p>
           <w:p>
             <w:pPr>
-              <w:pStyle w:val="LOnormal"/>
+              <w:pStyle w:val="LO-normal"/>
               <w:widowControl w:val="false"/>
               <w:rPr>
                 <w:color w:val="B7B7B7"/>
@@ -630,25 +625,23 @@
     </w:tbl>
     <w:p>
       <w:pPr>
-        <w:pStyle w:val="LOnormal"/>
+        <w:pStyle w:val="LO-normal"/>
         <w:pageBreakBefore w:val="false"/>
         <w:rPr>
           <w:b/>
+        </w:rPr>
+      </w:pPr>
+      <w:r>
+        <w:rPr>
           <w:b/>
         </w:rPr>
-      </w:pPr>
-      <w:r>
-        <w:rPr>
-          <w:b/>
-        </w:rPr>
-      </w:r>
-    </w:p>
-    <w:p>
-      <w:pPr>
-        <w:pStyle w:val="LOnormal"/>
-        <w:pageBreakBefore w:val="false"/>
-        <w:rPr>
-          <w:b/>
+      </w:r>
+    </w:p>
+    <w:p>
+      <w:pPr>
+        <w:pStyle w:val="LO-normal"/>
+        <w:pageBreakBefore w:val="false"/>
+        <w:rPr>
           <w:b/>
           <w:bCs/>
         </w:rPr>
@@ -664,6 +657,7 @@
         <w:tblW w:w="9029" w:type="dxa"/>
         <w:jc w:val="left"/>
         <w:tblInd w:w="0" w:type="dxa"/>
+        <w:tblLayout w:type="fixed"/>
         <w:tblCellMar>
           <w:top w:w="100" w:type="dxa"/>
           <w:left w:w="100" w:type="dxa"/>
@@ -693,11 +687,10 @@
           </w:tcPr>
           <w:p>
             <w:pPr>
-              <w:pStyle w:val="LOnormal"/>
+              <w:pStyle w:val="LO-normal"/>
               <w:widowControl w:val="false"/>
               <w:spacing w:lineRule="auto" w:line="240"/>
               <w:rPr>
-                <w:b/>
                 <w:b/>
                 <w:color w:val="FFFFFF"/>
               </w:rPr>
@@ -706,7 +699,7 @@
               <w:rPr>
                 <w:b/>
                 <w:bCs/>
-                <w:color w:val="FFFFFF" w:themeColor="background1" w:themeShade="ff" w:themeTint="ff"/>
+                <w:color w:themeColor="background1" w:val="FFFFFF"/>
               </w:rPr>
               <w:t>Dependent variable</w:t>
             </w:r>
@@ -725,11 +718,10 @@
           </w:tcPr>
           <w:p>
             <w:pPr>
-              <w:pStyle w:val="LOnormal"/>
+              <w:pStyle w:val="LO-normal"/>
               <w:widowControl w:val="false"/>
               <w:spacing w:lineRule="auto" w:line="240"/>
               <w:rPr>
-                <w:b/>
                 <w:b/>
                 <w:color w:val="FFFFFF"/>
               </w:rPr>
@@ -738,7 +730,7 @@
               <w:rPr>
                 <w:b/>
                 <w:bCs/>
-                <w:color w:val="FFFFFF" w:themeColor="background1" w:themeShade="ff" w:themeTint="ff"/>
+                <w:color w:themeColor="background1" w:val="FFFFFF"/>
               </w:rPr>
               <w:t>Measurement Scale</w:t>
             </w:r>
@@ -762,7 +754,7 @@
           </w:tcPr>
           <w:p>
             <w:pPr>
-              <w:pStyle w:val="LOnormal"/>
+              <w:pStyle w:val="LO-normal"/>
               <w:widowControl w:val="false"/>
               <w:rPr>
                 <w:color w:val="B7B7B7"/>
@@ -787,7 +779,7 @@
           </w:tcPr>
           <w:p>
             <w:pPr>
-              <w:pStyle w:val="LOnormal"/>
+              <w:pStyle w:val="LO-normal"/>
               <w:widowControl w:val="false"/>
               <w:rPr>
                 <w:color w:val="B7B7B7"/>
@@ -803,20 +795,19 @@
     </w:tbl>
     <w:p>
       <w:pPr>
-        <w:pStyle w:val="LOnormal"/>
-        <w:pageBreakBefore w:val="false"/>
-        <w:rPr/>
-      </w:pPr>
-      <w:r>
-        <w:rPr/>
-      </w:r>
-    </w:p>
-    <w:p>
-      <w:pPr>
-        <w:pStyle w:val="LOnormal"/>
-        <w:pageBreakBefore w:val="false"/>
-        <w:rPr>
-          <w:b/>
+        <w:pStyle w:val="LO-normal"/>
+        <w:pageBreakBefore w:val="false"/>
+        <w:rPr/>
+      </w:pPr>
+      <w:r>
+        <w:rPr/>
+      </w:r>
+    </w:p>
+    <w:p>
+      <w:pPr>
+        <w:pStyle w:val="LO-normal"/>
+        <w:pageBreakBefore w:val="false"/>
+        <w:rPr>
           <w:b/>
           <w:bCs/>
         </w:rPr>
@@ -828,31 +819,29 @@
     </w:p>
     <w:p>
       <w:pPr>
-        <w:pStyle w:val="LOnormal"/>
+        <w:pStyle w:val="LO-normal"/>
         <w:rPr>
           <w:b/>
-          <w:b/>
-          <w:bCs/>
-        </w:rPr>
-      </w:pPr>
-      <w:r>
-        <w:rPr/>
-        <w:t>hardware, Operating System, running applications, JDK and warmup.</w:t>
+        </w:rPr>
+      </w:pPr>
+      <w:r>
+        <w:rPr/>
+        <w:t>hardware, Operating System, running applications, JDK, and warmup.</w:t>
       </w:r>
     </w:p>
     <w:tbl>
       <w:tblPr>
-        <w:tblStyle w:val="Table4"/>
         <w:tblW w:w="9029" w:type="dxa"/>
         <w:jc w:val="left"/>
         <w:tblInd w:w="0" w:type="dxa"/>
+        <w:tblLayout w:type="fixed"/>
         <w:tblCellMar>
           <w:top w:w="100" w:type="dxa"/>
           <w:left w:w="100" w:type="dxa"/>
           <w:bottom w:w="100" w:type="dxa"/>
           <w:right w:w="100" w:type="dxa"/>
         </w:tblCellMar>
-        <w:tblLook w:val="0600"/>
+        <w:tblLook w:val="0600" w:noHBand="1" w:noVBand="1" w:firstColumn="0" w:lastRow="0" w:lastColumn="0" w:firstRow="0"/>
       </w:tblPr>
       <w:tblGrid>
         <w:gridCol w:w="3009"/>
@@ -875,11 +864,10 @@
           </w:tcPr>
           <w:p>
             <w:pPr>
-              <w:pStyle w:val="LOnormal"/>
+              <w:pStyle w:val="LO-normal"/>
               <w:widowControl w:val="false"/>
               <w:spacing w:lineRule="auto" w:line="240"/>
               <w:rPr>
-                <w:b/>
                 <w:b/>
                 <w:color w:val="FFFFFF"/>
               </w:rPr>
@@ -888,7 +876,7 @@
               <w:rPr>
                 <w:b/>
                 <w:bCs/>
-                <w:color w:val="FFFFFF" w:themeColor="background1" w:themeShade="ff" w:themeTint="ff"/>
+                <w:color w:themeColor="background1" w:val="FFFFFF"/>
               </w:rPr>
               <w:t>Control variable</w:t>
             </w:r>
@@ -907,11 +895,10 @@
           </w:tcPr>
           <w:p>
             <w:pPr>
-              <w:pStyle w:val="LOnormal"/>
+              <w:pStyle w:val="LO-normal"/>
               <w:widowControl w:val="false"/>
               <w:spacing w:lineRule="auto" w:line="240"/>
               <w:rPr>
-                <w:b/>
                 <w:b/>
                 <w:color w:val="FFFFFF"/>
               </w:rPr>
@@ -920,7 +907,7 @@
               <w:rPr>
                 <w:b/>
                 <w:bCs/>
-                <w:color w:val="FFFFFF" w:themeColor="background1" w:themeShade="ff" w:themeTint="ff"/>
+                <w:color w:themeColor="background1" w:val="FFFFFF"/>
               </w:rPr>
               <w:t>Fixed Value</w:t>
             </w:r>
@@ -944,7 +931,7 @@
           </w:tcPr>
           <w:p>
             <w:pPr>
-              <w:pStyle w:val="LOnormal"/>
+              <w:pStyle w:val="LO-normal"/>
               <w:widowControl w:val="false"/>
               <w:rPr>
                 <w:color w:val="B7B7B7"/>
@@ -969,7 +956,7 @@
           </w:tcPr>
           <w:p>
             <w:pPr>
-              <w:pStyle w:val="LOnormal"/>
+              <w:pStyle w:val="LO-normal"/>
               <w:widowControl w:val="false"/>
               <w:rPr>
                 <w:color w:val="B7B7B7"/>
@@ -982,7 +969,7 @@
           </w:p>
           <w:p>
             <w:pPr>
-              <w:pStyle w:val="LOnormal"/>
+              <w:pStyle w:val="LO-normal"/>
               <w:widowControl w:val="false"/>
               <w:rPr>
                 <w:color w:val="B7B7B7"/>
@@ -995,7 +982,7 @@
           </w:p>
           <w:p>
             <w:pPr>
-              <w:pStyle w:val="LOnormal"/>
+              <w:pStyle w:val="LO-normal"/>
               <w:widowControl w:val="false"/>
               <w:rPr>
                 <w:color w:val="B7B7B7"/>
@@ -1008,7 +995,7 @@
           </w:p>
           <w:p>
             <w:pPr>
-              <w:pStyle w:val="LOnormal"/>
+              <w:pStyle w:val="LO-normal"/>
               <w:widowControl w:val="false"/>
               <w:rPr>
                 <w:color w:val="B7B7B7"/>
@@ -1021,7 +1008,7 @@
           </w:p>
           <w:p>
             <w:pPr>
-              <w:pStyle w:val="LOnormal"/>
+              <w:pStyle w:val="LO-normal"/>
               <w:widowControl w:val="false"/>
               <w:rPr>
                 <w:color w:val="B7B7B7"/>
@@ -1034,7 +1021,7 @@
           </w:p>
           <w:p>
             <w:pPr>
-              <w:pStyle w:val="LOnormal"/>
+              <w:pStyle w:val="LO-normal"/>
               <w:widowControl w:val="false"/>
               <w:rPr>
                 <w:color w:val="B7B7B7"/>
@@ -1063,7 +1050,7 @@
           </w:tcPr>
           <w:p>
             <w:pPr>
-              <w:pStyle w:val="LOnormal"/>
+              <w:pStyle w:val="LO-normal"/>
               <w:widowControl w:val="false"/>
               <w:rPr>
                 <w:color w:val="B7B7B7"/>
@@ -1087,7 +1074,7 @@
           </w:tcPr>
           <w:p>
             <w:pPr>
-              <w:pStyle w:val="LOnormal"/>
+              <w:pStyle w:val="LO-normal"/>
               <w:widowControl w:val="false"/>
               <w:rPr>
                 <w:color w:val="B7B7B7"/>
@@ -1100,7 +1087,7 @@
           </w:p>
           <w:p>
             <w:pPr>
-              <w:pStyle w:val="LOnormal"/>
+              <w:pStyle w:val="LO-normal"/>
               <w:widowControl w:val="false"/>
               <w:rPr>
                 <w:color w:val="B7B7B7"/>
@@ -1113,7 +1100,7 @@
           </w:p>
           <w:p>
             <w:pPr>
-              <w:pStyle w:val="LOnormal"/>
+              <w:pStyle w:val="LO-normal"/>
               <w:widowControl w:val="false"/>
               <w:rPr>
                 <w:color w:val="B7B7B7"/>
@@ -1126,7 +1113,7 @@
           </w:p>
           <w:p>
             <w:pPr>
-              <w:pStyle w:val="LOnormal"/>
+              <w:pStyle w:val="LO-normal"/>
               <w:widowControl w:val="false"/>
               <w:rPr>
                 <w:color w:val="B7B7B7"/>
@@ -1155,7 +1142,7 @@
           </w:tcPr>
           <w:p>
             <w:pPr>
-              <w:pStyle w:val="LOnormal"/>
+              <w:pStyle w:val="LO-normal"/>
               <w:widowControl w:val="false"/>
               <w:rPr>
                 <w:color w:val="B7B7B7"/>
@@ -1179,7 +1166,7 @@
           </w:tcPr>
           <w:p>
             <w:pPr>
-              <w:pStyle w:val="LOnormal"/>
+              <w:pStyle w:val="LO-normal"/>
               <w:widowControl w:val="false"/>
               <w:rPr>
                 <w:color w:val="B7B7B7"/>
@@ -1188,6 +1175,68 @@
             <w:r>
               <w:rPr/>
               <w:t>IDE and the shell</w:t>
+            </w:r>
+          </w:p>
+        </w:tc>
+      </w:tr>
+      <w:tr>
+        <w:trPr>
+          <w:trHeight w:val="300" w:hRule="atLeast"/>
+        </w:trPr>
+        <w:tc>
+          <w:tcPr>
+            <w:tcW w:w="3009" w:type="dxa"/>
+            <w:tcBorders>
+              <w:left w:val="single" w:sz="8" w:space="0" w:color="000000"/>
+              <w:bottom w:val="single" w:sz="8" w:space="0" w:color="000000"/>
+              <w:right w:val="single" w:sz="8" w:space="0" w:color="000000"/>
+            </w:tcBorders>
+            <w:shd w:color="auto" w:fill="auto" w:val="clear"/>
+          </w:tcPr>
+          <w:p>
+            <w:pPr>
+              <w:pStyle w:val="LO-normal"/>
+              <w:suppressLineNumbers w:val="0"/>
+              <w:bidi w:val="0"/>
+              <w:spacing w:lineRule="auto" w:line="276" w:beforeAutospacing="0" w:before="0" w:afterAutospacing="0" w:after="0"/>
+              <w:ind w:left="0" w:right="0"/>
+              <w:jc w:val="both"/>
+              <w:rPr/>
+            </w:pPr>
+            <w:r>
+              <w:rPr/>
+              <w:t>JDK</w:t>
+            </w:r>
+          </w:p>
+        </w:tc>
+        <w:tc>
+          <w:tcPr>
+            <w:tcW w:w="6019" w:type="dxa"/>
+            <w:tcBorders>
+              <w:left w:val="single" w:sz="8" w:space="0" w:color="000000"/>
+              <w:bottom w:val="single" w:sz="8" w:space="0" w:color="000000"/>
+              <w:right w:val="single" w:sz="8" w:space="0" w:color="000000"/>
+            </w:tcBorders>
+            <w:shd w:color="auto" w:fill="auto" w:val="clear"/>
+          </w:tcPr>
+          <w:p>
+            <w:pPr>
+              <w:pStyle w:val="LO-normal"/>
+              <w:rPr/>
+            </w:pPr>
+            <w:r>
+              <w:rPr/>
+              <w:t>Java version: OpenJDK 17.0.12</w:t>
+            </w:r>
+          </w:p>
+          <w:p>
+            <w:pPr>
+              <w:pStyle w:val="LO-normal"/>
+              <w:rPr/>
+            </w:pPr>
+            <w:r>
+              <w:rPr/>
+              <w:t>IDE: IntelliJ 2024.2.4</w:t>
             </w:r>
           </w:p>
         </w:tc>
@@ -1208,7 +1257,7 @@
           </w:tcPr>
           <w:p>
             <w:pPr>
-              <w:pStyle w:val="LOnormal"/>
+              <w:pStyle w:val="LO-normal"/>
               <w:widowControl w:val="false"/>
               <w:rPr>
                 <w:color w:val="B7B7B7"/>
@@ -1232,7 +1281,7 @@
           </w:tcPr>
           <w:p>
             <w:pPr>
-              <w:pStyle w:val="LOnormal"/>
+              <w:pStyle w:val="LO-normal"/>
               <w:widowControl w:val="false"/>
               <w:rPr>
                 <w:color w:val="B7B7B7"/>
@@ -1248,25 +1297,23 @@
     </w:tbl>
     <w:p>
       <w:pPr>
-        <w:pStyle w:val="LOnormal"/>
+        <w:pStyle w:val="LO-normal"/>
         <w:pageBreakBefore w:val="false"/>
         <w:rPr>
           <w:b/>
+        </w:rPr>
+      </w:pPr>
+      <w:r>
+        <w:rPr>
           <w:b/>
         </w:rPr>
-      </w:pPr>
-      <w:r>
-        <w:rPr>
-          <w:b/>
-        </w:rPr>
-      </w:r>
-    </w:p>
-    <w:p>
-      <w:pPr>
-        <w:pStyle w:val="LOnormal"/>
-        <w:pageBreakBefore w:val="false"/>
-        <w:rPr>
-          <w:b/>
+      </w:r>
+    </w:p>
+    <w:p>
+      <w:pPr>
+        <w:pStyle w:val="LO-normal"/>
+        <w:pageBreakBefore w:val="false"/>
+        <w:rPr>
           <w:b/>
         </w:rPr>
       </w:pPr>
@@ -1291,7 +1338,7 @@
     </w:p>
     <w:p>
       <w:pPr>
-        <w:pStyle w:val="LOnormal"/>
+        <w:pStyle w:val="LO-normal"/>
         <w:pageBreakBefore w:val="false"/>
         <w:rPr>
           <w:color w:val="B7B7B7"/>
@@ -1306,17 +1353,17 @@
     </w:p>
     <w:p>
       <w:pPr>
-        <w:pStyle w:val="LOnormal"/>
-        <w:pageBreakBefore w:val="false"/>
-        <w:rPr/>
-      </w:pPr>
-      <w:r>
-        <w:rPr/>
-      </w:r>
-    </w:p>
-    <w:p>
-      <w:pPr>
-        <w:pStyle w:val="LOnormal"/>
+        <w:pStyle w:val="LO-normal"/>
+        <w:pageBreakBefore w:val="false"/>
+        <w:rPr/>
+      </w:pPr>
+      <w:r>
+        <w:rPr/>
+      </w:r>
+    </w:p>
+    <w:p>
+      <w:pPr>
+        <w:pStyle w:val="LO-normal"/>
         <w:pageBreakBefore w:val="false"/>
         <w:rPr/>
       </w:pPr>
@@ -1337,6 +1384,7 @@
         <w:tblW w:w="9029" w:type="dxa"/>
         <w:jc w:val="left"/>
         <w:tblInd w:w="0" w:type="dxa"/>
+        <w:tblLayout w:type="fixed"/>
         <w:tblCellMar>
           <w:top w:w="100" w:type="dxa"/>
           <w:left w:w="100" w:type="dxa"/>
@@ -1347,8 +1395,8 @@
       </w:tblPr>
       <w:tblGrid>
         <w:gridCol w:w="3009"/>
-        <w:gridCol w:w="2999"/>
-        <w:gridCol w:w="3021"/>
+        <w:gridCol w:w="2998"/>
+        <w:gridCol w:w="3022"/>
       </w:tblGrid>
       <w:tr>
         <w:trPr/>
@@ -1364,11 +1412,10 @@
           </w:tcPr>
           <w:p>
             <w:pPr>
-              <w:pStyle w:val="LOnormal"/>
+              <w:pStyle w:val="LO-normal"/>
               <w:widowControl w:val="false"/>
               <w:spacing w:lineRule="auto" w:line="240"/>
               <w:rPr>
-                <w:b/>
                 <w:b/>
                 <w:bCs/>
               </w:rPr>
@@ -1391,7 +1438,7 @@
         </w:tc>
         <w:tc>
           <w:tcPr>
-            <w:tcW w:w="2999" w:type="dxa"/>
+            <w:tcW w:w="2998" w:type="dxa"/>
             <w:tcBorders>
               <w:top w:val="single" w:sz="8" w:space="0" w:color="000000"/>
               <w:left w:val="single" w:sz="8" w:space="0" w:color="000000"/>
@@ -1401,11 +1448,10 @@
           </w:tcPr>
           <w:p>
             <w:pPr>
-              <w:pStyle w:val="LOnormal"/>
+              <w:pStyle w:val="LO-normal"/>
               <w:widowControl w:val="false"/>
               <w:spacing w:lineRule="auto" w:line="240"/>
               <w:rPr>
-                <w:b/>
                 <w:b/>
               </w:rPr>
             </w:pPr>
@@ -1426,7 +1472,7 @@
         </w:tc>
         <w:tc>
           <w:tcPr>
-            <w:tcW w:w="3021" w:type="dxa"/>
+            <w:tcW w:w="3022" w:type="dxa"/>
             <w:tcBorders>
               <w:top w:val="single" w:sz="8" w:space="0" w:color="000000"/>
               <w:left w:val="single" w:sz="8" w:space="0" w:color="000000"/>
@@ -1436,7 +1482,7 @@
           </w:tcPr>
           <w:p>
             <w:pPr>
-              <w:pStyle w:val="LOnormal"/>
+              <w:pStyle w:val="LO-normal"/>
               <w:widowControl w:val="false"/>
               <w:spacing w:lineRule="auto" w:line="240"/>
               <w:rPr/>
@@ -1467,17 +1513,17 @@
     </w:tbl>
     <w:p>
       <w:pPr>
-        <w:pStyle w:val="LOnormal"/>
-        <w:pageBreakBefore w:val="false"/>
-        <w:rPr/>
-      </w:pPr>
-      <w:r>
-        <w:rPr/>
-      </w:r>
-    </w:p>
-    <w:p>
-      <w:pPr>
-        <w:pStyle w:val="LOnormal"/>
+        <w:pStyle w:val="LO-normal"/>
+        <w:pageBreakBefore w:val="false"/>
+        <w:rPr/>
+      </w:pPr>
+      <w:r>
+        <w:rPr/>
+      </w:r>
+    </w:p>
+    <w:p>
+      <w:pPr>
+        <w:pStyle w:val="LO-normal"/>
         <w:pageBreakBefore w:val="false"/>
         <w:rPr/>
       </w:pPr>
@@ -1499,6 +1545,7 @@
         <w:tblW w:w="9029" w:type="dxa"/>
         <w:jc w:val="left"/>
         <w:tblInd w:w="0" w:type="dxa"/>
+        <w:tblLayout w:type="fixed"/>
         <w:tblCellMar>
           <w:top w:w="100" w:type="dxa"/>
           <w:left w:w="100" w:type="dxa"/>
@@ -1526,11 +1573,10 @@
           </w:tcPr>
           <w:p>
             <w:pPr>
-              <w:pStyle w:val="LOnormal"/>
+              <w:pStyle w:val="LO-normal"/>
               <w:widowControl w:val="false"/>
               <w:spacing w:lineRule="auto" w:line="240"/>
               <w:rPr>
-                <w:b/>
                 <w:b/>
               </w:rPr>
             </w:pPr>
@@ -1568,11 +1614,10 @@
           </w:tcPr>
           <w:p>
             <w:pPr>
-              <w:pStyle w:val="LOnormal"/>
+              <w:pStyle w:val="LO-normal"/>
               <w:widowControl w:val="false"/>
               <w:spacing w:lineRule="auto" w:line="240"/>
               <w:rPr>
-                <w:b/>
                 <w:b/>
               </w:rPr>
             </w:pPr>
@@ -1610,7 +1655,7 @@
           </w:tcPr>
           <w:p>
             <w:pPr>
-              <w:pStyle w:val="LOnormal"/>
+              <w:pStyle w:val="LO-normal"/>
               <w:widowControl w:val="false"/>
               <w:spacing w:lineRule="auto" w:line="240"/>
               <w:rPr/>
@@ -1633,17 +1678,17 @@
     </w:tbl>
     <w:p>
       <w:pPr>
-        <w:pStyle w:val="LOnormal"/>
-        <w:pageBreakBefore w:val="false"/>
-        <w:rPr/>
-      </w:pPr>
-      <w:r>
-        <w:rPr/>
-      </w:r>
-    </w:p>
-    <w:p>
-      <w:pPr>
-        <w:pStyle w:val="LOnormal"/>
+        <w:pStyle w:val="LO-normal"/>
+        <w:pageBreakBefore w:val="false"/>
+        <w:rPr/>
+      </w:pPr>
+      <w:r>
+        <w:rPr/>
+      </w:r>
+    </w:p>
+    <w:p>
+      <w:pPr>
+        <w:pStyle w:val="LO-normal"/>
         <w:pageBreakBefore w:val="false"/>
         <w:rPr>
           <w:color w:val="auto"/>
@@ -1658,7 +1703,7 @@
     </w:p>
     <w:p>
       <w:pPr>
-        <w:pStyle w:val="LOnormal"/>
+        <w:pStyle w:val="LO-normal"/>
         <w:pageBreakBefore w:val="false"/>
         <w:rPr>
           <w:color w:val="auto"/>
@@ -1673,64 +1718,204 @@
     </w:p>
     <w:p>
       <w:pPr>
-        <w:pStyle w:val="LOnormal"/>
-        <w:pageBreakBefore w:val="false"/>
-        <w:rPr>
-          <w:color w:val="auto"/>
-        </w:rPr>
-      </w:pPr>
-      <w:r>
-        <w:rPr>
-          <w:color w:val="auto"/>
-        </w:rPr>
-        <w:t>The following image shows the Experiment considering one algorithm on one data type.</w:t>
-      </w:r>
-    </w:p>
-    <w:p>
-      <w:pPr>
-        <w:pStyle w:val="LOnormal"/>
+        <w:pStyle w:val="LO-normal"/>
         <w:jc w:val="center"/>
         <w:rPr/>
       </w:pPr>
       <w:r>
         <w:rPr/>
-        <w:drawing>
-          <wp:inline distT="0" distB="0" distL="114935" distR="114935">
-            <wp:extent cx="3744595" cy="3807460"/>
-            <wp:effectExtent l="0" t="0" r="0" b="0"/>
-            <wp:docPr id="1" name="Image1" descr=""/>
-            <wp:cNvGraphicFramePr>
-              <a:graphicFrameLocks xmlns:a="http://schemas.openxmlformats.org/drawingml/2006/main" noChangeAspect="1"/>
-            </wp:cNvGraphicFramePr>
-            <a:graphic xmlns:a="http://schemas.openxmlformats.org/drawingml/2006/main">
-              <a:graphicData uri="http://schemas.openxmlformats.org/drawingml/2006/picture">
-                <pic:pic xmlns:pic="http://schemas.openxmlformats.org/drawingml/2006/picture">
-                  <pic:nvPicPr>
-                    <pic:cNvPr id="1" name="Image1" descr=""/>
-                    <pic:cNvPicPr>
-                      <a:picLocks noChangeAspect="1" noChangeArrowheads="1"/>
-                    </pic:cNvPicPr>
-                  </pic:nvPicPr>
-                  <pic:blipFill>
-                    <a:blip r:embed="rId2"/>
-                    <a:stretch>
-                      <a:fillRect/>
-                    </a:stretch>
-                  </pic:blipFill>
-                  <pic:spPr bwMode="auto">
-                    <a:xfrm>
-                      <a:off x="0" y="0"/>
-                      <a:ext cx="3744595" cy="3807460"/>
-                    </a:xfrm>
-                    <a:prstGeom prst="rect">
-                      <a:avLst/>
-                    </a:prstGeom>
-                  </pic:spPr>
-                </pic:pic>
-              </a:graphicData>
-            </a:graphic>
-          </wp:inline>
-        </w:drawing>
+      </w:r>
+      <w:r>
+        <mc:AlternateContent>
+          <mc:Choice Requires="wps">
+            <w:drawing>
+              <wp:inline distT="0" distB="0" distL="0" distR="0">
+                <wp:extent cx="3744595" cy="4362450"/>
+                <wp:effectExtent l="0" t="0" r="0" b="0"/>
+                <wp:docPr id="1" name="Frame1"/>
+                <a:graphic xmlns:a="http://schemas.openxmlformats.org/drawingml/2006/main">
+                  <a:graphicData uri="http://schemas.microsoft.com/office/word/2010/wordprocessingShape">
+                    <wps:wsp>
+                      <wps:cNvSpPr txBox="1"/>
+                      <wps:spPr>
+                        <a:xfrm>
+                          <a:off x="0" y="0"/>
+                          <a:ext cx="3744595" cy="4362450"/>
+                        </a:xfrm>
+                        <a:prstGeom prst="rect"/>
+                        <a:solidFill>
+                          <a:srgbClr val="FFFFFF"/>
+                        </a:solidFill>
+                      </wps:spPr>
+                      <wps:txbx>
+                        <w:txbxContent>
+                          <w:p>
+                            <w:pPr>
+                              <w:pStyle w:val="Figure"/>
+                              <w:spacing w:before="120" w:after="120"/>
+                              <w:rPr/>
+                            </w:pPr>
+                            <w:r>
+                              <w:rPr/>
+                              <w:drawing>
+                                <wp:inline distT="0" distB="0" distL="0" distR="0">
+                                  <wp:extent cx="3744595" cy="3807460"/>
+                                  <wp:effectExtent l="0" t="0" r="0" b="0"/>
+                                  <wp:docPr id="2" name="Image1" descr=""/>
+                                  <wp:cNvGraphicFramePr>
+                                    <a:graphicFrameLocks xmlns:a="http://schemas.openxmlformats.org/drawingml/2006/main" noChangeAspect="1"/>
+                                  </wp:cNvGraphicFramePr>
+                                  <a:graphic xmlns:a="http://schemas.openxmlformats.org/drawingml/2006/main">
+                                    <a:graphicData uri="http://schemas.openxmlformats.org/drawingml/2006/picture">
+                                      <pic:pic xmlns:pic="http://schemas.openxmlformats.org/drawingml/2006/picture">
+                                        <pic:nvPicPr>
+                                          <pic:cNvPr id="2" name="Image1" descr=""/>
+                                          <pic:cNvPicPr>
+                                            <a:picLocks noChangeAspect="1" noChangeArrowheads="1"/>
+                                          </pic:cNvPicPr>
+                                        </pic:nvPicPr>
+                                        <pic:blipFill>
+                                          <a:blip r:embed="rId2"/>
+                                          <a:stretch>
+                                            <a:fillRect/>
+                                          </a:stretch>
+                                        </pic:blipFill>
+                                        <pic:spPr bwMode="auto">
+                                          <a:xfrm>
+                                            <a:off x="0" y="0"/>
+                                            <a:ext cx="3744595" cy="3807460"/>
+                                          </a:xfrm>
+                                          <a:prstGeom prst="rect">
+                                            <a:avLst/>
+                                          </a:prstGeom>
+                                        </pic:spPr>
+                                      </pic:pic>
+                                    </a:graphicData>
+                                  </a:graphic>
+                                </wp:inline>
+                              </w:drawing>
+                              <w:t xml:space="preserve">Figure </w:t>
+                            </w:r>
+                            <w:r>
+                              <w:rPr/>
+                              <w:fldChar w:fldCharType="begin"/>
+                            </w:r>
+                            <w:r>
+                              <w:rPr/>
+                              <w:instrText xml:space="preserve"> SEQ Figure \* ARABIC </w:instrText>
+                            </w:r>
+                            <w:r>
+                              <w:rPr/>
+                              <w:fldChar w:fldCharType="separate"/>
+                            </w:r>
+                            <w:r>
+                              <w:rPr/>
+                              <w:t>1</w:t>
+                            </w:r>
+                            <w:r>
+                              <w:rPr/>
+                              <w:fldChar w:fldCharType="end"/>
+                            </w:r>
+                            <w:r>
+                              <w:rPr/>
+                              <w:t>: Experiment considering one algorithm on one data type</w:t>
+                            </w:r>
+                          </w:p>
+                        </w:txbxContent>
+                      </wps:txbx>
+                      <wps:bodyPr anchor="t" lIns="0" tIns="0" rIns="0" bIns="0">
+                        <a:noAutofit/>
+                      </wps:bodyPr>
+                    </wps:wsp>
+                  </a:graphicData>
+                </a:graphic>
+              </wp:inline>
+            </w:drawing>
+          </mc:Choice>
+          <mc:Fallback>
+            <w:pict>
+              <v:rect style="position:absolute;rotation:-0;width:294.85pt;height:343.5pt;mso-wrap-distance-left:0pt;mso-wrap-distance-right:0pt;mso-wrap-distance-top:0pt;mso-wrap-distance-bottom:0pt;margin-top:-343.5pt;mso-position-vertical:top;mso-position-vertical-relative:text;margin-left:0pt;mso-position-horizontal:center;mso-position-horizontal-relative:text">
+                <v:textbox inset="0in,0in,0in,0in">
+                  <w:txbxContent>
+                    <w:p>
+                      <w:pPr>
+                        <w:pStyle w:val="Figure"/>
+                        <w:spacing w:before="120" w:after="120"/>
+                        <w:rPr/>
+                      </w:pPr>
+                      <w:r>
+                        <w:rPr/>
+                        <w:drawing>
+                          <wp:inline distT="0" distB="0" distL="0" distR="0">
+                            <wp:extent cx="3744595" cy="3807460"/>
+                            <wp:effectExtent l="0" t="0" r="0" b="0"/>
+                            <wp:docPr id="3" name="Image1" descr=""/>
+                            <wp:cNvGraphicFramePr>
+                              <a:graphicFrameLocks xmlns:a="http://schemas.openxmlformats.org/drawingml/2006/main" noChangeAspect="1"/>
+                            </wp:cNvGraphicFramePr>
+                            <a:graphic xmlns:a="http://schemas.openxmlformats.org/drawingml/2006/main">
+                              <a:graphicData uri="http://schemas.openxmlformats.org/drawingml/2006/picture">
+                                <pic:pic xmlns:pic="http://schemas.openxmlformats.org/drawingml/2006/picture">
+                                  <pic:nvPicPr>
+                                    <pic:cNvPr id="3" name="Image1" descr=""/>
+                                    <pic:cNvPicPr>
+                                      <a:picLocks noChangeAspect="1" noChangeArrowheads="1"/>
+                                    </pic:cNvPicPr>
+                                  </pic:nvPicPr>
+                                  <pic:blipFill>
+                                    <a:blip r:embed="rId3"/>
+                                    <a:stretch>
+                                      <a:fillRect/>
+                                    </a:stretch>
+                                  </pic:blipFill>
+                                  <pic:spPr bwMode="auto">
+                                    <a:xfrm>
+                                      <a:off x="0" y="0"/>
+                                      <a:ext cx="3744595" cy="3807460"/>
+                                    </a:xfrm>
+                                    <a:prstGeom prst="rect">
+                                      <a:avLst/>
+                                    </a:prstGeom>
+                                  </pic:spPr>
+                                </pic:pic>
+                              </a:graphicData>
+                            </a:graphic>
+                          </wp:inline>
+                        </w:drawing>
+                        <w:t xml:space="preserve">Figure </w:t>
+                      </w:r>
+                      <w:r>
+                        <w:rPr/>
+                        <w:fldChar w:fldCharType="begin"/>
+                      </w:r>
+                      <w:r>
+                        <w:rPr/>
+                        <w:instrText xml:space="preserve"> SEQ Figure \* ARABIC </w:instrText>
+                      </w:r>
+                      <w:r>
+                        <w:rPr/>
+                        <w:fldChar w:fldCharType="separate"/>
+                      </w:r>
+                      <w:r>
+                        <w:rPr/>
+                        <w:t>1</w:t>
+                      </w:r>
+                      <w:r>
+                        <w:rPr/>
+                        <w:fldChar w:fldCharType="end"/>
+                      </w:r>
+                      <w:r>
+                        <w:rPr/>
+                        <w:t>: Experiment considering one algorithm on one data type</w:t>
+                      </w:r>
+                    </w:p>
+                  </w:txbxContent>
+                </v:textbox>
+                <w10:wrap type="square" side="largest"/>
+              </v:rect>
+            </w:pict>
+          </mc:Fallback>
+        </mc:AlternateContent>
       </w:r>
     </w:p>
     <w:p>
@@ -1748,15 +1933,91 @@
     </w:p>
     <w:p>
       <w:pPr>
-        <w:pStyle w:val="LOnormal"/>
-        <w:pageBreakBefore w:val="false"/>
-        <w:rPr/>
-      </w:pPr>
-      <w:r>
-        <w:rPr>
-          <w:color w:val="B7B7B7"/>
-        </w:rPr>
-        <w:t>Describe in sufficient detail any relevant “props” that you used in your experiment. This could be the computer you used (exact model and specification), the software used (URL, version numbers), the way you measured, e.g., time (A stopwatch? A background process on the computer that got automatically triggered?). Omit needless detail (e.g., think whether details like the size of the table the laptop was placed on, or the hard disk size, might have affected your results or not).</w:t>
+        <w:pStyle w:val="LO-normal"/>
+        <w:pageBreakBefore w:val="false"/>
+        <w:rPr>
+          <w:color w:val="auto"/>
+        </w:rPr>
+      </w:pPr>
+      <w:r>
+        <w:rPr/>
+        <w:t>The relevant “props” used in this experiment are the following:</w:t>
+      </w:r>
+    </w:p>
+    <w:p>
+      <w:pPr>
+        <w:pStyle w:val="LO-normal"/>
+        <w:pageBreakBefore w:val="false"/>
+        <w:numPr>
+          <w:ilvl w:val="0"/>
+          <w:numId w:val="1"/>
+        </w:numPr>
+        <w:rPr>
+          <w:color w:val="auto"/>
+        </w:rPr>
+      </w:pPr>
+      <w:r>
+        <w:rPr>
+          <w:color w:val="auto"/>
+        </w:rPr>
+        <w:t>A Dell laptop, hardware model Dell Inc. Precision 5570, with Ubuntu20.04.6 LTS as Operating Systems</w:t>
+      </w:r>
+    </w:p>
+    <w:p>
+      <w:pPr>
+        <w:pStyle w:val="LO-normal"/>
+        <w:pageBreakBefore w:val="false"/>
+        <w:numPr>
+          <w:ilvl w:val="0"/>
+          <w:numId w:val="2"/>
+        </w:numPr>
+        <w:rPr>
+          <w:color w:val="auto"/>
+        </w:rPr>
+      </w:pPr>
+      <w:r>
+        <w:rPr>
+          <w:color w:val="auto"/>
+        </w:rPr>
+        <w:t xml:space="preserve">OpenJDK 17.0.12 </w:t>
+      </w:r>
+    </w:p>
+    <w:p>
+      <w:pPr>
+        <w:pStyle w:val="LO-normal"/>
+        <w:pageBreakBefore w:val="false"/>
+        <w:numPr>
+          <w:ilvl w:val="0"/>
+          <w:numId w:val="2"/>
+        </w:numPr>
+        <w:rPr>
+          <w:color w:val="auto"/>
+        </w:rPr>
+      </w:pPr>
+      <w:r>
+        <w:rPr>
+          <w:color w:val="auto"/>
+        </w:rPr>
+        <w:t>IntelliJ 2024.2.4</w:t>
+      </w:r>
+    </w:p>
+    <w:p>
+      <w:pPr>
+        <w:pStyle w:val="LO-normal"/>
+        <w:pageBreakBefore w:val="false"/>
+        <w:numPr>
+          <w:ilvl w:val="0"/>
+          <w:numId w:val="2"/>
+        </w:numPr>
+        <w:rPr>
+          <w:color w:val="auto"/>
+        </w:rPr>
+      </w:pPr>
+      <w:r>
+        <w:rPr>
+          <w:color w:val="auto"/>
+        </w:rPr>
+        <w:t>A background process on the computer that gets automatically triggered (used to measure the time)</w:t>
       </w:r>
     </w:p>
     <w:p>
@@ -1774,7 +2035,65 @@
     </w:p>
     <w:p>
       <w:pPr>
-        <w:pStyle w:val="LOnormal"/>
+        <w:pStyle w:val="LO-normal"/>
+        <w:pageBreakBefore w:val="false"/>
+        <w:rPr/>
+      </w:pPr>
+      <w:r>
+        <w:rPr/>
+        <w:t xml:space="preserve">To perform a single experimental run, we start our Dell laptop, we make sure all applications are closed, and we open OpenJDK and the shell. </w:t>
+      </w:r>
+    </w:p>
+    <w:p>
+      <w:pPr>
+        <w:pStyle w:val="LO-normal"/>
+        <w:pageBreakBefore w:val="false"/>
+        <w:suppressLineNumbers w:val="0"/>
+        <w:bidi w:val="0"/>
+        <w:spacing w:lineRule="auto" w:line="276" w:beforeAutospacing="0" w:before="0" w:afterAutospacing="0" w:after="0"/>
+        <w:ind w:left="0" w:right="0"/>
+        <w:jc w:val="both"/>
+        <w:rPr/>
+      </w:pPr>
+      <w:r>
+        <w:rPr/>
+        <w:t xml:space="preserve">Then, we execute one sorting algorithm on a specific permutation and capture the time through a background process. The real </w:t>
+      </w:r>
+      <w:r>
+        <w:rPr>
+          <w:b/>
+          <w:bCs/>
+        </w:rPr>
+        <w:t>k</w:t>
+      </w:r>
+      <w:r>
+        <w:rPr/>
+        <w:t xml:space="preserve"> measurements are taken after 10 warmups rounds. This is done using IntelliJ as IDE and OpenJDK 17.0.12 as java version.</w:t>
+      </w:r>
+    </w:p>
+    <w:p>
+      <w:pPr>
+        <w:pStyle w:val="LO-normal"/>
+        <w:pageBreakBefore w:val="false"/>
+        <w:rPr/>
+      </w:pPr>
+      <w:r>
+        <w:rPr/>
+      </w:r>
+    </w:p>
+    <w:p>
+      <w:pPr>
+        <w:pStyle w:val="LO-normal"/>
+        <w:pageBreakBefore w:val="false"/>
+        <w:rPr/>
+      </w:pPr>
+      <w:r>
+        <w:rPr/>
+      </w:r>
+    </w:p>
+    <w:p>
+      <w:pPr>
+        <w:pStyle w:val="LO-normal"/>
         <w:pageBreakBefore w:val="false"/>
         <w:rPr/>
       </w:pPr>
@@ -1813,7 +2132,7 @@
     </w:p>
     <w:p>
       <w:pPr>
-        <w:pStyle w:val="LOnormal"/>
+        <w:pStyle w:val="LO-normal"/>
         <w:pageBreakBefore w:val="false"/>
         <w:rPr>
           <w:color w:val="B7B7B7"/>
@@ -1828,21 +2147,21 @@
     </w:p>
     <w:p>
       <w:pPr>
-        <w:pStyle w:val="LOnormal"/>
-        <w:pageBreakBefore w:val="false"/>
-        <w:rPr>
-          <w:color w:val="B7B7B7"/>
-        </w:rPr>
-      </w:pPr>
-      <w:r>
-        <w:rPr>
-          <w:color w:val="B7B7B7"/>
-        </w:rPr>
-      </w:r>
-    </w:p>
-    <w:p>
-      <w:pPr>
-        <w:pStyle w:val="LOnormal"/>
+        <w:pStyle w:val="LO-normal"/>
+        <w:pageBreakBefore w:val="false"/>
+        <w:rPr>
+          <w:color w:val="B7B7B7"/>
+        </w:rPr>
+      </w:pPr>
+      <w:r>
+        <w:rPr>
+          <w:color w:val="B7B7B7"/>
+        </w:rPr>
+      </w:r>
+    </w:p>
+    <w:p>
+      <w:pPr>
+        <w:pStyle w:val="LO-normal"/>
         <w:pageBreakBefore w:val="false"/>
         <w:rPr>
           <w:color w:val="B7B7B7"/>
@@ -1940,7 +2259,7 @@
     </w:p>
     <w:p>
       <w:pPr>
-        <w:pStyle w:val="LOnormal"/>
+        <w:pStyle w:val="LO-normal"/>
         <w:pageBreakBefore w:val="false"/>
         <w:rPr>
           <w:color w:val="B7B7B7"/>
@@ -2025,21 +2344,21 @@
     </w:p>
     <w:p>
       <w:pPr>
-        <w:pStyle w:val="LOnormal"/>
-        <w:pageBreakBefore w:val="false"/>
-        <w:rPr>
-          <w:color w:val="B7B7B7"/>
-        </w:rPr>
-      </w:pPr>
-      <w:r>
-        <w:rPr>
-          <w:color w:val="B7B7B7"/>
-        </w:rPr>
-      </w:r>
-    </w:p>
-    <w:p>
-      <w:pPr>
-        <w:pStyle w:val="LOnormal"/>
+        <w:pStyle w:val="LO-normal"/>
+        <w:pageBreakBefore w:val="false"/>
+        <w:rPr>
+          <w:color w:val="B7B7B7"/>
+        </w:rPr>
+      </w:pPr>
+      <w:r>
+        <w:rPr>
+          <w:color w:val="B7B7B7"/>
+        </w:rPr>
+      </w:r>
+    </w:p>
+    <w:p>
+      <w:pPr>
+        <w:pStyle w:val="LO-normal"/>
         <w:pageBreakBefore w:val="false"/>
         <w:rPr>
           <w:color w:val="B7B7B7"/>
@@ -2054,7 +2373,7 @@
     </w:p>
     <w:p>
       <w:pPr>
-        <w:pStyle w:val="LOnormal"/>
+        <w:pStyle w:val="LO-normal"/>
         <w:pageBreakBefore w:val="false"/>
         <w:rPr>
           <w:color w:val="B7B7B7"/>
@@ -2094,7 +2413,7 @@
     </w:p>
     <w:p>
       <w:pPr>
-        <w:pStyle w:val="LOnormal"/>
+        <w:pStyle w:val="LO-normal"/>
         <w:pageBreakBefore w:val="false"/>
         <w:rPr>
           <w:color w:val="B7B7B7"/>
@@ -2109,21 +2428,21 @@
     </w:p>
     <w:p>
       <w:pPr>
-        <w:pStyle w:val="LOnormal"/>
-        <w:pageBreakBefore w:val="false"/>
-        <w:rPr>
-          <w:color w:val="B7B7B7"/>
-        </w:rPr>
-      </w:pPr>
-      <w:r>
-        <w:rPr>
-          <w:color w:val="B7B7B7"/>
-        </w:rPr>
-      </w:r>
-    </w:p>
-    <w:p>
-      <w:pPr>
-        <w:pStyle w:val="LOnormal"/>
+        <w:pStyle w:val="LO-normal"/>
+        <w:pageBreakBefore w:val="false"/>
+        <w:rPr>
+          <w:color w:val="B7B7B7"/>
+        </w:rPr>
+      </w:pPr>
+      <w:r>
+        <w:rPr>
+          <w:color w:val="B7B7B7"/>
+        </w:rPr>
+      </w:r>
+    </w:p>
+    <w:p>
+      <w:pPr>
+        <w:pStyle w:val="LO-normal"/>
         <w:pageBreakBefore w:val="false"/>
         <w:rPr>
           <w:color w:val="B7B7B7"/>
@@ -2151,7 +2470,7 @@
     </w:p>
     <w:p>
       <w:pPr>
-        <w:pStyle w:val="LOnormal"/>
+        <w:pStyle w:val="LO-normal"/>
         <w:pageBreakBefore w:val="false"/>
         <w:rPr>
           <w:color w:val="B7B7B7"/>
@@ -2166,7 +2485,7 @@
     </w:p>
     <w:p>
       <w:pPr>
-        <w:pStyle w:val="LOnormal"/>
+        <w:pStyle w:val="LO-normal"/>
         <w:pageBreakBefore w:val="false"/>
         <w:rPr>
           <w:color w:val="B7B7B7"/>
@@ -2194,7 +2513,7 @@
     </w:p>
     <w:p>
       <w:pPr>
-        <w:pStyle w:val="LOnormal"/>
+        <w:pStyle w:val="LO-normal"/>
         <w:pageBreakBefore w:val="false"/>
         <w:rPr>
           <w:color w:val="B7B7B7"/>
@@ -2209,21 +2528,21 @@
     </w:p>
     <w:p>
       <w:pPr>
-        <w:pStyle w:val="LOnormal"/>
-        <w:pageBreakBefore w:val="false"/>
-        <w:rPr>
-          <w:color w:val="B7B7B7"/>
-        </w:rPr>
-      </w:pPr>
-      <w:r>
-        <w:rPr>
-          <w:color w:val="B7B7B7"/>
-        </w:rPr>
-      </w:r>
-    </w:p>
-    <w:p>
-      <w:pPr>
-        <w:pStyle w:val="LOnormal"/>
+        <w:pStyle w:val="LO-normal"/>
+        <w:pageBreakBefore w:val="false"/>
+        <w:rPr>
+          <w:color w:val="B7B7B7"/>
+        </w:rPr>
+      </w:pPr>
+      <w:r>
+        <w:rPr>
+          <w:color w:val="B7B7B7"/>
+        </w:rPr>
+      </w:r>
+    </w:p>
+    <w:p>
+      <w:pPr>
+        <w:pStyle w:val="LO-normal"/>
         <w:pageBreakBefore w:val="false"/>
         <w:rPr>
           <w:color w:val="B7B7B7"/>
@@ -2263,7 +2582,7 @@
     </w:p>
     <w:p>
       <w:pPr>
-        <w:pStyle w:val="LOnormal"/>
+        <w:pStyle w:val="LO-normal"/>
         <w:pageBreakBefore w:val="false"/>
         <w:rPr>
           <w:color w:val="B7B7B7"/>
@@ -2291,7 +2610,7 @@
     </w:p>
     <w:p>
       <w:pPr>
-        <w:pStyle w:val="LOnormal"/>
+        <w:pStyle w:val="LO-normal"/>
         <w:pageBreakBefore w:val="false"/>
         <w:rPr>
           <w:color w:val="B7B7B7"/>
@@ -2306,21 +2625,21 @@
     </w:p>
     <w:p>
       <w:pPr>
-        <w:pStyle w:val="LOnormal"/>
-        <w:pageBreakBefore w:val="false"/>
-        <w:rPr>
-          <w:color w:val="B7B7B7"/>
-        </w:rPr>
-      </w:pPr>
-      <w:r>
-        <w:rPr>
-          <w:color w:val="B7B7B7"/>
-        </w:rPr>
-      </w:r>
-    </w:p>
-    <w:p>
-      <w:pPr>
-        <w:pStyle w:val="LOnormal"/>
+        <w:pStyle w:val="LO-normal"/>
+        <w:pageBreakBefore w:val="false"/>
+        <w:rPr>
+          <w:color w:val="B7B7B7"/>
+        </w:rPr>
+      </w:pPr>
+      <w:r>
+        <w:rPr>
+          <w:color w:val="B7B7B7"/>
+        </w:rPr>
+      </w:r>
+    </w:p>
+    <w:p>
+      <w:pPr>
+        <w:pStyle w:val="LO-normal"/>
         <w:pageBreakBefore w:val="false"/>
         <w:rPr>
           <w:color w:val="B7B7B7"/>
@@ -2335,21 +2654,21 @@
     </w:p>
     <w:p>
       <w:pPr>
-        <w:pStyle w:val="LOnormal"/>
-        <w:pageBreakBefore w:val="false"/>
-        <w:rPr>
-          <w:color w:val="B7B7B7"/>
-        </w:rPr>
-      </w:pPr>
-      <w:r>
-        <w:rPr>
-          <w:color w:val="B7B7B7"/>
-        </w:rPr>
-      </w:r>
-    </w:p>
-    <w:p>
-      <w:pPr>
-        <w:pStyle w:val="LOnormal"/>
+        <w:pStyle w:val="LO-normal"/>
+        <w:pageBreakBefore w:val="false"/>
+        <w:rPr>
+          <w:color w:val="B7B7B7"/>
+        </w:rPr>
+      </w:pPr>
+      <w:r>
+        <w:rPr>
+          <w:color w:val="B7B7B7"/>
+        </w:rPr>
+      </w:r>
+    </w:p>
+    <w:p>
+      <w:pPr>
+        <w:pStyle w:val="LO-normal"/>
         <w:pageBreakBefore w:val="false"/>
         <w:rPr/>
       </w:pPr>
@@ -2362,31 +2681,31 @@
     </w:p>
     <w:p>
       <w:pPr>
-        <w:pStyle w:val="LOnormal"/>
-        <w:pageBreakBefore w:val="false"/>
-        <w:rPr>
-          <w:color w:val="B7B7B7"/>
-        </w:rPr>
-      </w:pPr>
-      <w:r>
-        <w:rPr>
-          <w:color w:val="B7B7B7"/>
-        </w:rPr>
-      </w:r>
-    </w:p>
-    <w:p>
-      <w:pPr>
-        <w:pStyle w:val="LOnormal"/>
-        <w:pageBreakBefore w:val="false"/>
-        <w:rPr/>
-      </w:pPr>
-      <w:r>
-        <w:rPr/>
-      </w:r>
-    </w:p>
-    <w:p>
-      <w:pPr>
-        <w:pStyle w:val="LOnormal"/>
+        <w:pStyle w:val="LO-normal"/>
+        <w:pageBreakBefore w:val="false"/>
+        <w:rPr>
+          <w:color w:val="B7B7B7"/>
+        </w:rPr>
+      </w:pPr>
+      <w:r>
+        <w:rPr>
+          <w:color w:val="B7B7B7"/>
+        </w:rPr>
+      </w:r>
+    </w:p>
+    <w:p>
+      <w:pPr>
+        <w:pStyle w:val="LO-normal"/>
+        <w:pageBreakBefore w:val="false"/>
+        <w:rPr/>
+      </w:pPr>
+      <w:r>
+        <w:rPr/>
+      </w:r>
+    </w:p>
+    <w:p>
+      <w:pPr>
+        <w:pStyle w:val="LO-normal"/>
         <w:rPr/>
       </w:pPr>
       <w:r>
@@ -2396,7 +2715,7 @@
     <w:sectPr>
       <w:type w:val="nextPage"/>
       <w:pgSz w:w="11906" w:h="16838"/>
-      <w:pgMar w:left="1440" w:right="1440" w:header="0" w:top="1440" w:footer="0" w:bottom="1440" w:gutter="0"/>
+      <w:pgMar w:left="1440" w:right="1440" w:gutter="0" w:header="0" w:top="1440" w:footer="0" w:bottom="1440"/>
       <w:pgNumType w:start="1" w:fmt="decimal"/>
       <w:formProt w:val="false"/>
       <w:textDirection w:val="lrTb"/>
@@ -2404,6 +2723,413 @@
     </w:sectPr>
   </w:body>
 </w:document>
+</file>
+
+<file path=word/numbering.xml><?xml version="1.0" encoding="utf-8"?>
+<w:numbering xmlns:w="http://schemas.openxmlformats.org/wordprocessingml/2006/main" xmlns:o="urn:schemas-microsoft-com:office:office" xmlns:r="http://schemas.openxmlformats.org/officeDocument/2006/relationships" xmlns:v="urn:schemas-microsoft-com:vml" xmlns:mc="http://schemas.openxmlformats.org/markup-compatibility/2006" xmlns:w14="http://schemas.microsoft.com/office/word/2010/wordml" mc:Ignorable="w14">
+  <w:abstractNum w:abstractNumId="1">
+    <w:lvl w:ilvl="0">
+      <w:start w:val="1"/>
+      <w:numFmt w:val="bullet"/>
+      <w:lvlText w:val="-"/>
+      <w:lvlJc w:val="left"/>
+      <w:pPr>
+        <w:tabs>
+          <w:tab w:val="num" w:pos="0"/>
+        </w:tabs>
+        <w:ind w:left="720" w:hanging="360"/>
+      </w:pPr>
+      <w:rPr>
+        <w:rFonts w:ascii="Aptos" w:hAnsi="Aptos" w:cs="Aptos" w:hint="default"/>
+      </w:rPr>
+    </w:lvl>
+    <w:lvl w:ilvl="1">
+      <w:start w:val="1"/>
+      <w:numFmt w:val="bullet"/>
+      <w:lvlText w:val="o"/>
+      <w:lvlJc w:val="left"/>
+      <w:pPr>
+        <w:tabs>
+          <w:tab w:val="num" w:pos="0"/>
+        </w:tabs>
+        <w:ind w:left="1440" w:hanging="360"/>
+      </w:pPr>
+      <w:rPr>
+        <w:rFonts w:ascii="Courier New" w:hAnsi="Courier New" w:cs="Courier New" w:hint="default"/>
+      </w:rPr>
+    </w:lvl>
+    <w:lvl w:ilvl="2">
+      <w:start w:val="1"/>
+      <w:numFmt w:val="bullet"/>
+      <w:lvlText w:val=""/>
+      <w:lvlJc w:val="left"/>
+      <w:pPr>
+        <w:tabs>
+          <w:tab w:val="num" w:pos="0"/>
+        </w:tabs>
+        <w:ind w:left="2160" w:hanging="360"/>
+      </w:pPr>
+      <w:rPr>
+        <w:rFonts w:ascii="Wingdings" w:hAnsi="Wingdings" w:cs="Wingdings" w:hint="default"/>
+      </w:rPr>
+    </w:lvl>
+    <w:lvl w:ilvl="3">
+      <w:start w:val="1"/>
+      <w:numFmt w:val="bullet"/>
+      <w:lvlText w:val=""/>
+      <w:lvlJc w:val="left"/>
+      <w:pPr>
+        <w:tabs>
+          <w:tab w:val="num" w:pos="0"/>
+        </w:tabs>
+        <w:ind w:left="2880" w:hanging="360"/>
+      </w:pPr>
+      <w:rPr>
+        <w:rFonts w:ascii="Symbol" w:hAnsi="Symbol" w:cs="Symbol" w:hint="default"/>
+      </w:rPr>
+    </w:lvl>
+    <w:lvl w:ilvl="4">
+      <w:start w:val="1"/>
+      <w:numFmt w:val="bullet"/>
+      <w:lvlText w:val="o"/>
+      <w:lvlJc w:val="left"/>
+      <w:pPr>
+        <w:tabs>
+          <w:tab w:val="num" w:pos="0"/>
+        </w:tabs>
+        <w:ind w:left="3600" w:hanging="360"/>
+      </w:pPr>
+      <w:rPr>
+        <w:rFonts w:ascii="Courier New" w:hAnsi="Courier New" w:cs="Courier New" w:hint="default"/>
+      </w:rPr>
+    </w:lvl>
+    <w:lvl w:ilvl="5">
+      <w:start w:val="1"/>
+      <w:numFmt w:val="bullet"/>
+      <w:lvlText w:val=""/>
+      <w:lvlJc w:val="left"/>
+      <w:pPr>
+        <w:tabs>
+          <w:tab w:val="num" w:pos="0"/>
+        </w:tabs>
+        <w:ind w:left="4320" w:hanging="360"/>
+      </w:pPr>
+      <w:rPr>
+        <w:rFonts w:ascii="Wingdings" w:hAnsi="Wingdings" w:cs="Wingdings" w:hint="default"/>
+      </w:rPr>
+    </w:lvl>
+    <w:lvl w:ilvl="6">
+      <w:start w:val="1"/>
+      <w:numFmt w:val="bullet"/>
+      <w:lvlText w:val=""/>
+      <w:lvlJc w:val="left"/>
+      <w:pPr>
+        <w:tabs>
+          <w:tab w:val="num" w:pos="0"/>
+        </w:tabs>
+        <w:ind w:left="5040" w:hanging="360"/>
+      </w:pPr>
+      <w:rPr>
+        <w:rFonts w:ascii="Symbol" w:hAnsi="Symbol" w:cs="Symbol" w:hint="default"/>
+      </w:rPr>
+    </w:lvl>
+    <w:lvl w:ilvl="7">
+      <w:start w:val="1"/>
+      <w:numFmt w:val="bullet"/>
+      <w:lvlText w:val="o"/>
+      <w:lvlJc w:val="left"/>
+      <w:pPr>
+        <w:tabs>
+          <w:tab w:val="num" w:pos="0"/>
+        </w:tabs>
+        <w:ind w:left="5760" w:hanging="360"/>
+      </w:pPr>
+      <w:rPr>
+        <w:rFonts w:ascii="Courier New" w:hAnsi="Courier New" w:cs="Courier New" w:hint="default"/>
+      </w:rPr>
+    </w:lvl>
+    <w:lvl w:ilvl="8">
+      <w:start w:val="1"/>
+      <w:numFmt w:val="bullet"/>
+      <w:lvlText w:val=""/>
+      <w:lvlJc w:val="left"/>
+      <w:pPr>
+        <w:tabs>
+          <w:tab w:val="num" w:pos="0"/>
+        </w:tabs>
+        <w:ind w:left="6480" w:hanging="360"/>
+      </w:pPr>
+      <w:rPr>
+        <w:rFonts w:ascii="Wingdings" w:hAnsi="Wingdings" w:cs="Wingdings" w:hint="default"/>
+      </w:rPr>
+    </w:lvl>
+  </w:abstractNum>
+  <w:abstractNum w:abstractNumId="2">
+    <w:lvl w:ilvl="0">
+      <w:start w:val="1"/>
+      <w:numFmt w:val="bullet"/>
+      <w:lvlText w:val="-"/>
+      <w:lvlJc w:val="left"/>
+      <w:pPr>
+        <w:tabs>
+          <w:tab w:val="num" w:pos="0"/>
+        </w:tabs>
+        <w:ind w:left="720" w:hanging="360"/>
+      </w:pPr>
+      <w:rPr>
+        <w:rFonts w:ascii="Aptos" w:hAnsi="Aptos" w:cs="Aptos" w:hint="default"/>
+      </w:rPr>
+    </w:lvl>
+    <w:lvl w:ilvl="1">
+      <w:start w:val="1"/>
+      <w:numFmt w:val="bullet"/>
+      <w:lvlText w:val="o"/>
+      <w:lvlJc w:val="left"/>
+      <w:pPr>
+        <w:tabs>
+          <w:tab w:val="num" w:pos="0"/>
+        </w:tabs>
+        <w:ind w:left="1440" w:hanging="360"/>
+      </w:pPr>
+      <w:rPr>
+        <w:rFonts w:ascii="Courier New" w:hAnsi="Courier New" w:cs="Courier New" w:hint="default"/>
+      </w:rPr>
+    </w:lvl>
+    <w:lvl w:ilvl="2">
+      <w:start w:val="1"/>
+      <w:numFmt w:val="bullet"/>
+      <w:lvlText w:val=""/>
+      <w:lvlJc w:val="left"/>
+      <w:pPr>
+        <w:tabs>
+          <w:tab w:val="num" w:pos="0"/>
+        </w:tabs>
+        <w:ind w:left="2160" w:hanging="360"/>
+      </w:pPr>
+      <w:rPr>
+        <w:rFonts w:ascii="Wingdings" w:hAnsi="Wingdings" w:cs="Wingdings" w:hint="default"/>
+      </w:rPr>
+    </w:lvl>
+    <w:lvl w:ilvl="3">
+      <w:start w:val="1"/>
+      <w:numFmt w:val="bullet"/>
+      <w:lvlText w:val=""/>
+      <w:lvlJc w:val="left"/>
+      <w:pPr>
+        <w:tabs>
+          <w:tab w:val="num" w:pos="0"/>
+        </w:tabs>
+        <w:ind w:left="2880" w:hanging="360"/>
+      </w:pPr>
+      <w:rPr>
+        <w:rFonts w:ascii="Symbol" w:hAnsi="Symbol" w:cs="Symbol" w:hint="default"/>
+      </w:rPr>
+    </w:lvl>
+    <w:lvl w:ilvl="4">
+      <w:start w:val="1"/>
+      <w:numFmt w:val="bullet"/>
+      <w:lvlText w:val="o"/>
+      <w:lvlJc w:val="left"/>
+      <w:pPr>
+        <w:tabs>
+          <w:tab w:val="num" w:pos="0"/>
+        </w:tabs>
+        <w:ind w:left="3600" w:hanging="360"/>
+      </w:pPr>
+      <w:rPr>
+        <w:rFonts w:ascii="Courier New" w:hAnsi="Courier New" w:cs="Courier New" w:hint="default"/>
+      </w:rPr>
+    </w:lvl>
+    <w:lvl w:ilvl="5">
+      <w:start w:val="1"/>
+      <w:numFmt w:val="bullet"/>
+      <w:lvlText w:val=""/>
+      <w:lvlJc w:val="left"/>
+      <w:pPr>
+        <w:tabs>
+          <w:tab w:val="num" w:pos="0"/>
+        </w:tabs>
+        <w:ind w:left="4320" w:hanging="360"/>
+      </w:pPr>
+      <w:rPr>
+        <w:rFonts w:ascii="Wingdings" w:hAnsi="Wingdings" w:cs="Wingdings" w:hint="default"/>
+      </w:rPr>
+    </w:lvl>
+    <w:lvl w:ilvl="6">
+      <w:start w:val="1"/>
+      <w:numFmt w:val="bullet"/>
+      <w:lvlText w:val=""/>
+      <w:lvlJc w:val="left"/>
+      <w:pPr>
+        <w:tabs>
+          <w:tab w:val="num" w:pos="0"/>
+        </w:tabs>
+        <w:ind w:left="5040" w:hanging="360"/>
+      </w:pPr>
+      <w:rPr>
+        <w:rFonts w:ascii="Symbol" w:hAnsi="Symbol" w:cs="Symbol" w:hint="default"/>
+      </w:rPr>
+    </w:lvl>
+    <w:lvl w:ilvl="7">
+      <w:start w:val="1"/>
+      <w:numFmt w:val="bullet"/>
+      <w:lvlText w:val="o"/>
+      <w:lvlJc w:val="left"/>
+      <w:pPr>
+        <w:tabs>
+          <w:tab w:val="num" w:pos="0"/>
+        </w:tabs>
+        <w:ind w:left="5760" w:hanging="360"/>
+      </w:pPr>
+      <w:rPr>
+        <w:rFonts w:ascii="Courier New" w:hAnsi="Courier New" w:cs="Courier New" w:hint="default"/>
+      </w:rPr>
+    </w:lvl>
+    <w:lvl w:ilvl="8">
+      <w:start w:val="1"/>
+      <w:numFmt w:val="bullet"/>
+      <w:lvlText w:val=""/>
+      <w:lvlJc w:val="left"/>
+      <w:pPr>
+        <w:tabs>
+          <w:tab w:val="num" w:pos="0"/>
+        </w:tabs>
+        <w:ind w:left="6480" w:hanging="360"/>
+      </w:pPr>
+      <w:rPr>
+        <w:rFonts w:ascii="Wingdings" w:hAnsi="Wingdings" w:cs="Wingdings" w:hint="default"/>
+      </w:rPr>
+    </w:lvl>
+  </w:abstractNum>
+  <w:abstractNum w:abstractNumId="3">
+    <w:lvl w:ilvl="0">
+      <w:start w:val="1"/>
+      <w:numFmt w:val="none"/>
+      <w:suff w:val="nothing"/>
+      <w:lvlText w:val=""/>
+      <w:lvlJc w:val="left"/>
+      <w:pPr>
+        <w:tabs>
+          <w:tab w:val="num" w:pos="0"/>
+        </w:tabs>
+        <w:ind w:left="0" w:hanging="0"/>
+      </w:pPr>
+    </w:lvl>
+    <w:lvl w:ilvl="1">
+      <w:start w:val="1"/>
+      <w:numFmt w:val="none"/>
+      <w:suff w:val="nothing"/>
+      <w:lvlText w:val=""/>
+      <w:lvlJc w:val="left"/>
+      <w:pPr>
+        <w:tabs>
+          <w:tab w:val="num" w:pos="0"/>
+        </w:tabs>
+        <w:ind w:left="0" w:hanging="0"/>
+      </w:pPr>
+    </w:lvl>
+    <w:lvl w:ilvl="2">
+      <w:start w:val="1"/>
+      <w:numFmt w:val="none"/>
+      <w:suff w:val="nothing"/>
+      <w:lvlText w:val=""/>
+      <w:lvlJc w:val="left"/>
+      <w:pPr>
+        <w:tabs>
+          <w:tab w:val="num" w:pos="0"/>
+        </w:tabs>
+        <w:ind w:left="0" w:hanging="0"/>
+      </w:pPr>
+    </w:lvl>
+    <w:lvl w:ilvl="3">
+      <w:start w:val="1"/>
+      <w:numFmt w:val="none"/>
+      <w:suff w:val="nothing"/>
+      <w:lvlText w:val=""/>
+      <w:lvlJc w:val="left"/>
+      <w:pPr>
+        <w:tabs>
+          <w:tab w:val="num" w:pos="0"/>
+        </w:tabs>
+        <w:ind w:left="0" w:hanging="0"/>
+      </w:pPr>
+    </w:lvl>
+    <w:lvl w:ilvl="4">
+      <w:start w:val="1"/>
+      <w:numFmt w:val="none"/>
+      <w:suff w:val="nothing"/>
+      <w:lvlText w:val=""/>
+      <w:lvlJc w:val="left"/>
+      <w:pPr>
+        <w:tabs>
+          <w:tab w:val="num" w:pos="0"/>
+        </w:tabs>
+        <w:ind w:left="0" w:hanging="0"/>
+      </w:pPr>
+    </w:lvl>
+    <w:lvl w:ilvl="5">
+      <w:start w:val="1"/>
+      <w:numFmt w:val="none"/>
+      <w:suff w:val="nothing"/>
+      <w:lvlText w:val=""/>
+      <w:lvlJc w:val="left"/>
+      <w:pPr>
+        <w:tabs>
+          <w:tab w:val="num" w:pos="0"/>
+        </w:tabs>
+        <w:ind w:left="0" w:hanging="0"/>
+      </w:pPr>
+    </w:lvl>
+    <w:lvl w:ilvl="6">
+      <w:start w:val="1"/>
+      <w:numFmt w:val="none"/>
+      <w:suff w:val="nothing"/>
+      <w:lvlText w:val=""/>
+      <w:lvlJc w:val="left"/>
+      <w:pPr>
+        <w:tabs>
+          <w:tab w:val="num" w:pos="0"/>
+        </w:tabs>
+        <w:ind w:left="0" w:hanging="0"/>
+      </w:pPr>
+    </w:lvl>
+    <w:lvl w:ilvl="7">
+      <w:start w:val="1"/>
+      <w:numFmt w:val="none"/>
+      <w:suff w:val="nothing"/>
+      <w:lvlText w:val=""/>
+      <w:lvlJc w:val="left"/>
+      <w:pPr>
+        <w:tabs>
+          <w:tab w:val="num" w:pos="0"/>
+        </w:tabs>
+        <w:ind w:left="0" w:hanging="0"/>
+      </w:pPr>
+    </w:lvl>
+    <w:lvl w:ilvl="8">
+      <w:start w:val="1"/>
+      <w:numFmt w:val="none"/>
+      <w:suff w:val="nothing"/>
+      <w:lvlText w:val=""/>
+      <w:lvlJc w:val="left"/>
+      <w:pPr>
+        <w:tabs>
+          <w:tab w:val="num" w:pos="0"/>
+        </w:tabs>
+        <w:ind w:left="0" w:hanging="0"/>
+      </w:pPr>
+    </w:lvl>
+  </w:abstractNum>
+  <w:num w:numId="1">
+    <w:abstractNumId w:val="1"/>
+  </w:num>
+  <w:num w:numId="2">
+    <w:abstractNumId w:val="2"/>
+  </w:num>
+  <w:num w:numId="3">
+    <w:abstractNumId w:val="3"/>
+  </w:num>
+</w:numbering>
 </file>
 
 <file path=word/styles.xml><?xml version="1.0" encoding="utf-8"?>
@@ -2443,8 +3169,8 @@
   </w:style>
   <w:style w:type="paragraph" w:styleId="Heading1">
     <w:name w:val="Heading 1"/>
-    <w:basedOn w:val="LOnormal"/>
-    <w:next w:val="LOnormal"/>
+    <w:basedOn w:val="LO-normal"/>
+    <w:next w:val="LO-normal"/>
     <w:uiPriority w:val="9"/>
     <w:qFormat/>
     <w:rsid w:val="6e59252d"/>
@@ -2461,8 +3187,8 @@
   </w:style>
   <w:style w:type="paragraph" w:styleId="Heading2">
     <w:name w:val="Heading 2"/>
-    <w:basedOn w:val="LOnormal"/>
-    <w:next w:val="LOnormal"/>
+    <w:basedOn w:val="LO-normal"/>
+    <w:next w:val="LO-normal"/>
     <w:uiPriority w:val="9"/>
     <w:unhideWhenUsed/>
     <w:qFormat/>
@@ -2482,8 +3208,8 @@
   </w:style>
   <w:style w:type="paragraph" w:styleId="Heading3">
     <w:name w:val="Heading 3"/>
-    <w:basedOn w:val="LOnormal"/>
-    <w:next w:val="LOnormal"/>
+    <w:basedOn w:val="LO-normal"/>
+    <w:next w:val="LO-normal"/>
     <w:uiPriority w:val="9"/>
     <w:unhideWhenUsed/>
     <w:qFormat/>
@@ -2504,8 +3230,8 @@
   </w:style>
   <w:style w:type="paragraph" w:styleId="Heading4">
     <w:name w:val="Heading 4"/>
-    <w:basedOn w:val="LOnormal"/>
-    <w:next w:val="LOnormal"/>
+    <w:basedOn w:val="LO-normal"/>
+    <w:next w:val="LO-normal"/>
     <w:uiPriority w:val="9"/>
     <w:unhideWhenUsed/>
     <w:qFormat/>
@@ -2524,8 +3250,8 @@
   </w:style>
   <w:style w:type="paragraph" w:styleId="Heading5">
     <w:name w:val="Heading 5"/>
-    <w:basedOn w:val="LOnormal"/>
-    <w:next w:val="LOnormal"/>
+    <w:basedOn w:val="LO-normal"/>
+    <w:next w:val="LO-normal"/>
     <w:uiPriority w:val="9"/>
     <w:unhideWhenUsed/>
     <w:qFormat/>
@@ -2542,8 +3268,8 @@
   </w:style>
   <w:style w:type="paragraph" w:styleId="Heading6">
     <w:name w:val="Heading 6"/>
-    <w:basedOn w:val="LOnormal"/>
-    <w:next w:val="LOnormal"/>
+    <w:basedOn w:val="LO-normal"/>
+    <w:next w:val="LO-normal"/>
     <w:uiPriority w:val="9"/>
     <w:unhideWhenUsed/>
     <w:qFormat/>
@@ -2563,7 +3289,7 @@
   <w:style w:type="paragraph" w:styleId="Heading">
     <w:name w:val="Heading"/>
     <w:basedOn w:val="Normal"/>
-    <w:next w:val="TextBody"/>
+    <w:next w:val="BodyText"/>
     <w:qFormat/>
     <w:pPr>
       <w:keepNext w:val="true"/>
@@ -2575,7 +3301,7 @@
       <w:szCs w:val="28"/>
     </w:rPr>
   </w:style>
-  <w:style w:type="paragraph" w:styleId="TextBody">
+  <w:style w:type="paragraph" w:styleId="BodyText">
     <w:name w:val="Body Text"/>
     <w:basedOn w:val="Normal"/>
     <w:pPr>
@@ -2585,7 +3311,7 @@
   </w:style>
   <w:style w:type="paragraph" w:styleId="List">
     <w:name w:val="List"/>
-    <w:basedOn w:val="TextBody"/>
+    <w:basedOn w:val="BodyText"/>
     <w:pPr/>
     <w:rPr>
       <w:rFonts w:cs="Lohit Devanagari"/>
@@ -2618,7 +3344,7 @@
       <w:rFonts w:cs="Lohit Devanagari"/>
     </w:rPr>
   </w:style>
-  <w:style w:type="paragraph" w:styleId="LOnormal" w:default="1">
+  <w:style w:type="paragraph" w:styleId="LO-normal" w:default="1">
     <w:name w:val="LO-normal"/>
     <w:uiPriority w:val="1"/>
     <w:qFormat/>
@@ -2641,8 +3367,8 @@
   </w:style>
   <w:style w:type="paragraph" w:styleId="Title">
     <w:name w:val="Title"/>
-    <w:basedOn w:val="LOnormal"/>
-    <w:next w:val="LOnormal"/>
+    <w:basedOn w:val="LO-normal"/>
+    <w:next w:val="LO-normal"/>
     <w:uiPriority w:val="10"/>
     <w:qFormat/>
     <w:rsid w:val="6e59252d"/>
@@ -2659,8 +3385,8 @@
   </w:style>
   <w:style w:type="paragraph" w:styleId="Subtitle">
     <w:name w:val="Subtitle"/>
-    <w:basedOn w:val="LOnormal"/>
-    <w:next w:val="LOnormal"/>
+    <w:basedOn w:val="LO-normal"/>
+    <w:next w:val="LO-normal"/>
     <w:uiPriority w:val="11"/>
     <w:qFormat/>
     <w:rsid w:val="6e59252d"/>
@@ -2678,6 +3404,13 @@
       <w:szCs w:val="30"/>
     </w:rPr>
   </w:style>
+  <w:style w:type="paragraph" w:styleId="Figure">
+    <w:name w:val="Figure"/>
+    <w:basedOn w:val="Caption"/>
+    <w:qFormat/>
+    <w:pPr/>
+    <w:rPr/>
+  </w:style>
   <w:style w:type="table" w:default="1" w:styleId="TableNormal">
     <w:name w:val="Normal Table"/>
   </w:style>
@@ -2685,41 +3418,41 @@
 </file>
 
 <file path=word/theme/theme1.xml><?xml version="1.0" encoding="utf-8"?>
-<a:theme xmlns:a="http://schemas.openxmlformats.org/drawingml/2006/main" name="Office Theme">
+<a:theme xmlns:a="http://schemas.openxmlformats.org/drawingml/2006/main" xmlns:r="http://schemas.openxmlformats.org/officeDocument/2006/relationships" name="Office Theme">
   <a:themeElements>
     <a:clrScheme name="Office">
       <a:dk1>
-        <a:sysClr val="windowText" lastClr="000000"/>
+        <a:srgbClr val="000000"/>
       </a:dk1>
       <a:lt1>
-        <a:sysClr val="window" lastClr="FFFFFF"/>
+        <a:srgbClr val="ffffff"/>
       </a:lt1>
       <a:dk2>
-        <a:srgbClr val="1F497D"/>
+        <a:srgbClr val="1f497d"/>
       </a:dk2>
       <a:lt2>
-        <a:srgbClr val="EEECE1"/>
+        <a:srgbClr val="eeece1"/>
       </a:lt2>
       <a:accent1>
-        <a:srgbClr val="4F81BD"/>
+        <a:srgbClr val="4f81bd"/>
       </a:accent1>
       <a:accent2>
-        <a:srgbClr val="C0504D"/>
+        <a:srgbClr val="c0504d"/>
       </a:accent2>
       <a:accent3>
-        <a:srgbClr val="9BBB59"/>
+        <a:srgbClr val="9bbb59"/>
       </a:accent3>
       <a:accent4>
-        <a:srgbClr val="8064A2"/>
+        <a:srgbClr val="8064a2"/>
       </a:accent4>
       <a:accent5>
-        <a:srgbClr val="4BACC6"/>
+        <a:srgbClr val="4bacc6"/>
       </a:accent5>
       <a:accent6>
-        <a:srgbClr val="F79646"/>
+        <a:srgbClr val="f79646"/>
       </a:accent6>
       <a:hlink>
-        <a:srgbClr val="0000FF"/>
+        <a:srgbClr val="0000ff"/>
       </a:hlink>
       <a:folHlink>
         <a:srgbClr val="800080"/>
@@ -2727,279 +3460,131 @@
     </a:clrScheme>
     <a:fontScheme name="Office">
       <a:majorFont>
-        <a:latin typeface="Calibri"/>
+        <a:latin typeface="Calibri" pitchFamily="0" charset="1"/>
         <a:ea typeface=""/>
         <a:cs typeface=""/>
-        <a:font script="Jpan" typeface="ＭＳ ゴシック"/>
-        <a:font script="Hang" typeface="맑은 고딕"/>
-        <a:font script="Hans" typeface="宋体"/>
-        <a:font script="Hant" typeface="新細明體"/>
-        <a:font script="Arab" typeface="Times New Roman"/>
-        <a:font script="Hebr" typeface="Times New Roman"/>
-        <a:font script="Thai" typeface="Angsana New"/>
-        <a:font script="Ethi" typeface="Nyala"/>
-        <a:font script="Beng" typeface="Vrinda"/>
-        <a:font script="Gujr" typeface="Shruti"/>
-        <a:font script="Khmr" typeface="MoolBoran"/>
-        <a:font script="Knda" typeface="Tunga"/>
-        <a:font script="Guru" typeface="Raavi"/>
-        <a:font script="Cans" typeface="Euphemia"/>
-        <a:font script="Cher" typeface="Plantagenet Cherokee"/>
-        <a:font script="Yiii" typeface="Microsoft Yi Baiti"/>
-        <a:font script="Tibt" typeface="Microsoft Himalaya"/>
-        <a:font script="Thaa" typeface="MV Boli"/>
-        <a:font script="Deva" typeface="Mangal"/>
-        <a:font script="Telu" typeface="Gautami"/>
-        <a:font script="Taml" typeface="Latha"/>
-        <a:font script="Syrc" typeface="Estrangelo Edessa"/>
-        <a:font script="Orya" typeface="Kalinga"/>
-        <a:font script="Mlym" typeface="Kartika"/>
-        <a:font script="Laoo" typeface="DokChampa"/>
-        <a:font script="Sinh" typeface="Iskoola Pota"/>
-        <a:font script="Mong" typeface="Mongolian Baiti"/>
-        <a:font script="Viet" typeface="Times New Roman"/>
-        <a:font script="Uigh" typeface="Microsoft Uighur"/>
-        <a:font script="Geor" typeface="Sylfaen"/>
       </a:majorFont>
       <a:minorFont>
-        <a:latin typeface="Cambria"/>
+        <a:latin typeface="Cambria" pitchFamily="0" charset="1"/>
         <a:ea typeface=""/>
         <a:cs typeface=""/>
-        <a:font script="Jpan" typeface="ＭＳ 明朝"/>
-        <a:font script="Hang" typeface="맑은 고딕"/>
-        <a:font script="Hans" typeface="宋体"/>
-        <a:font script="Hant" typeface="新細明體"/>
-        <a:font script="Arab" typeface="Arial"/>
-        <a:font script="Hebr" typeface="Arial"/>
-        <a:font script="Thai" typeface="Cordia New"/>
-        <a:font script="Ethi" typeface="Nyala"/>
-        <a:font script="Beng" typeface="Vrinda"/>
-        <a:font script="Gujr" typeface="Shruti"/>
-        <a:font script="Khmr" typeface="DaunPenh"/>
-        <a:font script="Knda" typeface="Tunga"/>
-        <a:font script="Guru" typeface="Raavi"/>
-        <a:font script="Cans" typeface="Euphemia"/>
-        <a:font script="Cher" typeface="Plantagenet Cherokee"/>
-        <a:font script="Yiii" typeface="Microsoft Yi Baiti"/>
-        <a:font script="Tibt" typeface="Microsoft Himalaya"/>
-        <a:font script="Thaa" typeface="MV Boli"/>
-        <a:font script="Deva" typeface="Mangal"/>
-        <a:font script="Telu" typeface="Gautami"/>
-        <a:font script="Taml" typeface="Latha"/>
-        <a:font script="Syrc" typeface="Estrangelo Edessa"/>
-        <a:font script="Orya" typeface="Kalinga"/>
-        <a:font script="Mlym" typeface="Kartika"/>
-        <a:font script="Laoo" typeface="DokChampa"/>
-        <a:font script="Sinh" typeface="Iskoola Pota"/>
-        <a:font script="Mong" typeface="Mongolian Baiti"/>
-        <a:font script="Viet" typeface="Arial"/>
-        <a:font script="Uigh" typeface="Microsoft Uighur"/>
-        <a:font script="Geor" typeface="Sylfaen"/>
       </a:minorFont>
     </a:fontScheme>
-    <a:fmtScheme name="Office">
+    <a:fmtScheme>
       <a:fillStyleLst>
         <a:solidFill>
           <a:schemeClr val="phClr"/>
         </a:solidFill>
-        <a:gradFill rotWithShape="1">
+        <a:gradFill>
           <a:gsLst>
             <a:gs pos="0">
               <a:schemeClr val="phClr">
                 <a:tint val="50000"/>
-                <a:satMod val="300000"/>
               </a:schemeClr>
             </a:gs>
             <a:gs pos="35000">
               <a:schemeClr val="phClr">
                 <a:tint val="37000"/>
-                <a:satMod val="300000"/>
               </a:schemeClr>
             </a:gs>
             <a:gs pos="100000">
               <a:schemeClr val="phClr">
                 <a:tint val="15000"/>
-                <a:satMod val="350000"/>
               </a:schemeClr>
             </a:gs>
           </a:gsLst>
           <a:lin ang="16200000" scaled="1"/>
+          <a:tileRect l="0" t="0" r="0" b="0"/>
         </a:gradFill>
-        <a:gradFill rotWithShape="1">
+        <a:gradFill>
           <a:gsLst>
             <a:gs pos="0">
               <a:schemeClr val="phClr">
                 <a:tint val="100000"/>
                 <a:shade val="100000"/>
-                <a:satMod val="130000"/>
               </a:schemeClr>
             </a:gs>
             <a:gs pos="100000">
               <a:schemeClr val="phClr">
                 <a:tint val="50000"/>
                 <a:shade val="100000"/>
-                <a:satMod val="350000"/>
               </a:schemeClr>
             </a:gs>
           </a:gsLst>
           <a:lin ang="16200000" scaled="0"/>
+          <a:tileRect l="0" t="0" r="0" b="0"/>
         </a:gradFill>
       </a:fillStyleLst>
       <a:lnStyleLst>
         <a:ln w="9525" cap="flat" cmpd="sng" algn="ctr">
-          <a:solidFill>
-            <a:schemeClr val="phClr">
-              <a:shade val="95000"/>
-              <a:satMod val="105000"/>
-            </a:schemeClr>
-          </a:solidFill>
           <a:prstDash val="solid"/>
         </a:ln>
         <a:ln w="25400" cap="flat" cmpd="sng" algn="ctr">
-          <a:solidFill>
-            <a:schemeClr val="phClr"/>
-          </a:solidFill>
           <a:prstDash val="solid"/>
         </a:ln>
         <a:ln w="38100" cap="flat" cmpd="sng" algn="ctr">
-          <a:solidFill>
-            <a:schemeClr val="phClr"/>
-          </a:solidFill>
           <a:prstDash val="solid"/>
         </a:ln>
       </a:lnStyleLst>
       <a:effectStyleLst>
         <a:effectStyle>
-          <a:effectLst>
-            <a:outerShdw blurRad="40000" dist="20000" dir="5400000" rotWithShape="0">
-              <a:srgbClr val="000000">
-                <a:alpha val="38000"/>
-              </a:srgbClr>
-            </a:outerShdw>
-          </a:effectLst>
+          <a:effectLst/>
         </a:effectStyle>
         <a:effectStyle>
-          <a:effectLst>
-            <a:outerShdw blurRad="40000" dist="23000" dir="5400000" rotWithShape="0">
-              <a:srgbClr val="000000">
-                <a:alpha val="35000"/>
-              </a:srgbClr>
-            </a:outerShdw>
-          </a:effectLst>
+          <a:effectLst/>
         </a:effectStyle>
         <a:effectStyle>
-          <a:effectLst>
-            <a:outerShdw blurRad="40000" dist="23000" dir="5400000" rotWithShape="0">
-              <a:srgbClr val="000000">
-                <a:alpha val="35000"/>
-              </a:srgbClr>
-            </a:outerShdw>
-          </a:effectLst>
-          <a:scene3d>
-            <a:camera prst="orthographicFront">
-              <a:rot lat="0" lon="0" rev="0"/>
-            </a:camera>
-            <a:lightRig rig="threePt" dir="t">
-              <a:rot lat="0" lon="0" rev="1200000"/>
-            </a:lightRig>
-          </a:scene3d>
-          <a:sp3d>
-            <a:bevelT w="63500" h="25400"/>
-          </a:sp3d>
+          <a:effectLst/>
         </a:effectStyle>
       </a:effectStyleLst>
       <a:bgFillStyleLst>
         <a:solidFill>
           <a:schemeClr val="phClr"/>
         </a:solidFill>
-        <a:gradFill rotWithShape="1">
+        <a:gradFill>
           <a:gsLst>
             <a:gs pos="0">
               <a:schemeClr val="phClr">
                 <a:tint val="40000"/>
-                <a:satMod val="350000"/>
               </a:schemeClr>
             </a:gs>
             <a:gs pos="40000">
               <a:schemeClr val="phClr">
                 <a:tint val="45000"/>
                 <a:shade val="99000"/>
-                <a:satMod val="350000"/>
               </a:schemeClr>
             </a:gs>
             <a:gs pos="100000">
               <a:schemeClr val="phClr">
                 <a:shade val="20000"/>
-                <a:satMod val="255000"/>
               </a:schemeClr>
             </a:gs>
           </a:gsLst>
           <a:path path="circle">
             <a:fillToRect l="50000" t="-80000" r="50000" b="180000"/>
           </a:path>
+          <a:tileRect l="0" t="0" r="0" b="0"/>
         </a:gradFill>
-        <a:gradFill rotWithShape="1">
+        <a:gradFill>
           <a:gsLst>
             <a:gs pos="0">
               <a:schemeClr val="phClr">
                 <a:tint val="80000"/>
-                <a:satMod val="300000"/>
               </a:schemeClr>
             </a:gs>
             <a:gs pos="100000">
               <a:schemeClr val="phClr">
                 <a:shade val="30000"/>
-                <a:satMod val="200000"/>
               </a:schemeClr>
             </a:gs>
           </a:gsLst>
           <a:path path="circle">
             <a:fillToRect l="50000" t="50000" r="50000" b="50000"/>
           </a:path>
+          <a:tileRect l="0" t="0" r="0" b="0"/>
         </a:gradFill>
       </a:bgFillStyleLst>
     </a:fmtScheme>
   </a:themeElements>
-  <a:objectDefaults>
-    <a:spDef>
-      <a:spPr/>
-      <a:bodyPr/>
-      <a:lstStyle/>
-      <a:style>
-        <a:lnRef idx="1">
-          <a:schemeClr val="accent1"/>
-        </a:lnRef>
-        <a:fillRef idx="3">
-          <a:schemeClr val="accent1"/>
-        </a:fillRef>
-        <a:effectRef idx="2">
-          <a:schemeClr val="accent1"/>
-        </a:effectRef>
-        <a:fontRef idx="minor">
-          <a:schemeClr val="lt1"/>
-        </a:fontRef>
-      </a:style>
-    </a:spDef>
-    <a:lnDef>
-      <a:spPr/>
-      <a:bodyPr/>
-      <a:lstStyle/>
-      <a:style>
-        <a:lnRef idx="2">
-          <a:schemeClr val="accent1"/>
-        </a:lnRef>
-        <a:fillRef idx="0">
-          <a:schemeClr val="accent1"/>
-        </a:fillRef>
-        <a:effectRef idx="1">
-          <a:schemeClr val="accent1"/>
-        </a:effectRef>
-        <a:fontRef idx="minor">
-          <a:schemeClr val="tx1"/>
-        </a:fontRef>
-      </a:style>
-    </a:lnDef>
-  </a:objectDefaults>
-  <a:extraClrSchemeLst/>
 </a:theme>
 </file>
</xml_diff>